<commit_message>
check out use case
Completed check out use case
</commit_message>
<xml_diff>
--- a/UseCases.docx
+++ b/UseCases.docx
@@ -285,8 +285,24 @@
       <w:r>
         <w:t xml:space="preserve">Customer selects </w:t>
       </w:r>
-      <w:bookmarkStart w:id="0" w:name="_GoBack"/>
-      <w:bookmarkEnd w:id="0"/>
+      <w:r>
+        <w:t>checkout</w:t>
+      </w:r>
+    </w:p>
+    <w:p>
+      <w:pPr>
+        <w:pStyle w:val="ListParagraph"/>
+        <w:numPr>
+          <w:ilvl w:val="0"/>
+          <w:numId w:val="18"/>
+        </w:numPr>
+      </w:pPr>
+      <w:r>
+        <w:rPr>
+          <w:u w:val="single"/>
+        </w:rPr>
+        <w:t>Customer Checks Out</w:t>
+      </w:r>
     </w:p>
     <w:p>
       <w:pPr>
@@ -298,7 +314,13 @@
         <w:rPr>
           <w:i/>
         </w:rPr>
-        <w:t>Steps 2-5 continue until customer selects check out</w:t>
+        <w:t>Steps 2-6</w:t>
+      </w:r>
+      <w:r>
+        <w:rPr>
+          <w:i/>
+        </w:rPr>
+        <w:t xml:space="preserve"> continue until customer selects check out</w:t>
       </w:r>
       <w:r>
         <w:rPr>
@@ -380,16 +402,192 @@
         <w:t>Customer selects add desired audiobook to cart</w:t>
       </w:r>
     </w:p>
+    <w:p>
+      <w:pPr>
+        <w:rPr>
+          <w:i/>
+        </w:rPr>
+      </w:pPr>
+    </w:p>
     <w:p/>
-    <w:p/>
     <w:p>
       <w:pPr>
         <w:pStyle w:val="Heading1"/>
       </w:pPr>
-      <w:r>
-        <w:lastRenderedPageBreak/>
+    </w:p>
+    <w:p>
+      <w:pPr>
+        <w:pStyle w:val="Heading1"/>
+      </w:pPr>
+      <w:r>
         <w:t>Use-Case Name: Customer Checks Out</w:t>
       </w:r>
+    </w:p>
+    <w:p>
+      <w:r>
+        <w:rPr>
+          <w:b/>
+        </w:rPr>
+        <w:t>Main Success Scenario</w:t>
+      </w:r>
+    </w:p>
+    <w:p>
+      <w:pPr>
+        <w:pStyle w:val="ListParagraph"/>
+        <w:numPr>
+          <w:ilvl w:val="0"/>
+          <w:numId w:val="23"/>
+        </w:numPr>
+      </w:pPr>
+      <w:r>
+        <w:t>Customer selects check out</w:t>
+      </w:r>
+    </w:p>
+    <w:p>
+      <w:pPr>
+        <w:pStyle w:val="ListParagraph"/>
+        <w:numPr>
+          <w:ilvl w:val="0"/>
+          <w:numId w:val="23"/>
+        </w:numPr>
+      </w:pPr>
+      <w:r>
+        <w:t>System prompts customer to scan library card number</w:t>
+      </w:r>
+    </w:p>
+    <w:p>
+      <w:pPr>
+        <w:pStyle w:val="ListParagraph"/>
+        <w:numPr>
+          <w:ilvl w:val="0"/>
+          <w:numId w:val="23"/>
+        </w:numPr>
+      </w:pPr>
+      <w:r>
+        <w:t>Customer scans library card</w:t>
+      </w:r>
+    </w:p>
+    <w:p>
+      <w:pPr>
+        <w:pStyle w:val="ListParagraph"/>
+        <w:numPr>
+          <w:ilvl w:val="0"/>
+          <w:numId w:val="23"/>
+        </w:numPr>
+      </w:pPr>
+      <w:r>
+        <w:t>System prompts customer to enter address zip code for verification</w:t>
+      </w:r>
+    </w:p>
+    <w:p>
+      <w:pPr>
+        <w:pStyle w:val="ListParagraph"/>
+        <w:numPr>
+          <w:ilvl w:val="0"/>
+          <w:numId w:val="23"/>
+        </w:numPr>
+      </w:pPr>
+      <w:r>
+        <w:t>Customer enters zip code</w:t>
+      </w:r>
+    </w:p>
+    <w:p>
+      <w:pPr>
+        <w:pStyle w:val="ListParagraph"/>
+        <w:numPr>
+          <w:ilvl w:val="0"/>
+          <w:numId w:val="23"/>
+        </w:numPr>
+      </w:pPr>
+      <w:r>
+        <w:t>System validates library card and zip code information</w:t>
+      </w:r>
+    </w:p>
+    <w:p>
+      <w:pPr>
+        <w:pStyle w:val="ListParagraph"/>
+        <w:numPr>
+          <w:ilvl w:val="0"/>
+          <w:numId w:val="23"/>
+        </w:numPr>
+      </w:pPr>
+      <w:r>
+        <w:t>System checks for reservations under the customers library card number</w:t>
+      </w:r>
+    </w:p>
+    <w:p>
+      <w:pPr>
+        <w:pStyle w:val="ListParagraph"/>
+        <w:numPr>
+          <w:ilvl w:val="0"/>
+          <w:numId w:val="23"/>
+        </w:numPr>
+      </w:pPr>
+      <w:r>
+        <w:t>System adds reserved audiobooks to cart</w:t>
+      </w:r>
+    </w:p>
+    <w:p>
+      <w:pPr>
+        <w:pStyle w:val="ListParagraph"/>
+        <w:numPr>
+          <w:ilvl w:val="0"/>
+          <w:numId w:val="23"/>
+        </w:numPr>
+      </w:pPr>
+      <w:r>
+        <w:t>System presents customer with view of cart containing all desired audiobooks</w:t>
+      </w:r>
+    </w:p>
+    <w:p>
+      <w:pPr>
+        <w:pStyle w:val="ListParagraph"/>
+        <w:numPr>
+          <w:ilvl w:val="0"/>
+          <w:numId w:val="23"/>
+        </w:numPr>
+      </w:pPr>
+      <w:r>
+        <w:t>Customer selects confirm check out</w:t>
+      </w:r>
+    </w:p>
+    <w:p>
+      <w:pPr>
+        <w:pStyle w:val="ListParagraph"/>
+        <w:numPr>
+          <w:ilvl w:val="0"/>
+          <w:numId w:val="23"/>
+        </w:numPr>
+      </w:pPr>
+      <w:r>
+        <w:t>System dispenses the desired audiobooks and removes one copy of each title from the system inventory</w:t>
+      </w:r>
+    </w:p>
+    <w:p>
+      <w:pPr>
+        <w:pStyle w:val="ListParagraph"/>
+        <w:numPr>
+          <w:ilvl w:val="0"/>
+          <w:numId w:val="23"/>
+        </w:numPr>
+      </w:pPr>
+      <w:r>
+        <w:t>System prints receipt showing all audiobooks checked out and their due dates</w:t>
+      </w:r>
+    </w:p>
+    <w:p>
+      <w:pPr>
+        <w:pStyle w:val="ListParagraph"/>
+        <w:numPr>
+          <w:ilvl w:val="0"/>
+          <w:numId w:val="23"/>
+        </w:numPr>
+      </w:pPr>
+      <w:r>
+        <w:t>System returns to start screen</w:t>
+      </w:r>
+      <w:bookmarkStart w:id="0" w:name="_GoBack"/>
+      <w:bookmarkEnd w:id="0"/>
     </w:p>
     <w:p>
       <w:pPr>
@@ -626,6 +824,95 @@
     </w:lvl>
   </w:abstractNum>
   <w:abstractNum w:abstractNumId="2">
+    <w:nsid w:val="0C4E3169"/>
+    <w:multiLevelType w:val="multilevel"/>
+    <w:tmpl w:val="214017AC"/>
+    <w:lvl w:ilvl="0">
+      <w:start w:val="5"/>
+      <w:numFmt w:val="decimal"/>
+      <w:lvlText w:val="%1."/>
+      <w:lvlJc w:val="left"/>
+      <w:pPr>
+        <w:ind w:left="720" w:hanging="360"/>
+      </w:pPr>
+      <w:rPr>
+        <w:rFonts w:hint="default"/>
+      </w:rPr>
+    </w:lvl>
+    <w:lvl w:ilvl="1">
+      <w:start w:val="1"/>
+      <w:numFmt w:val="lowerLetter"/>
+      <w:lvlText w:val="%2."/>
+      <w:lvlJc w:val="left"/>
+      <w:pPr>
+        <w:ind w:left="1440" w:hanging="360"/>
+      </w:pPr>
+    </w:lvl>
+    <w:lvl w:ilvl="2">
+      <w:start w:val="1"/>
+      <w:numFmt w:val="lowerRoman"/>
+      <w:lvlText w:val="%3."/>
+      <w:lvlJc w:val="right"/>
+      <w:pPr>
+        <w:ind w:left="2160" w:hanging="180"/>
+      </w:pPr>
+    </w:lvl>
+    <w:lvl w:ilvl="3">
+      <w:start w:val="1"/>
+      <w:numFmt w:val="decimal"/>
+      <w:lvlText w:val="%4."/>
+      <w:lvlJc w:val="left"/>
+      <w:pPr>
+        <w:ind w:left="2880" w:hanging="360"/>
+      </w:pPr>
+    </w:lvl>
+    <w:lvl w:ilvl="4">
+      <w:start w:val="1"/>
+      <w:numFmt w:val="lowerLetter"/>
+      <w:lvlText w:val="%5."/>
+      <w:lvlJc w:val="left"/>
+      <w:pPr>
+        <w:ind w:left="3600" w:hanging="360"/>
+      </w:pPr>
+    </w:lvl>
+    <w:lvl w:ilvl="5">
+      <w:start w:val="1"/>
+      <w:numFmt w:val="lowerRoman"/>
+      <w:lvlText w:val="%6."/>
+      <w:lvlJc w:val="right"/>
+      <w:pPr>
+        <w:ind w:left="4320" w:hanging="180"/>
+      </w:pPr>
+    </w:lvl>
+    <w:lvl w:ilvl="6">
+      <w:start w:val="1"/>
+      <w:numFmt w:val="decimal"/>
+      <w:lvlText w:val="%7."/>
+      <w:lvlJc w:val="left"/>
+      <w:pPr>
+        <w:ind w:left="5040" w:hanging="360"/>
+      </w:pPr>
+    </w:lvl>
+    <w:lvl w:ilvl="7">
+      <w:start w:val="1"/>
+      <w:numFmt w:val="lowerLetter"/>
+      <w:lvlText w:val="%8."/>
+      <w:lvlJc w:val="left"/>
+      <w:pPr>
+        <w:ind w:left="5760" w:hanging="360"/>
+      </w:pPr>
+    </w:lvl>
+    <w:lvl w:ilvl="8">
+      <w:start w:val="1"/>
+      <w:numFmt w:val="lowerRoman"/>
+      <w:lvlText w:val="%9."/>
+      <w:lvlJc w:val="right"/>
+      <w:pPr>
+        <w:ind w:left="6480" w:hanging="180"/>
+      </w:pPr>
+    </w:lvl>
+  </w:abstractNum>
+  <w:abstractNum w:abstractNumId="3">
     <w:nsid w:val="11872436"/>
     <w:multiLevelType w:val="hybridMultilevel"/>
     <w:tmpl w:val="B31477DC"/>
@@ -711,7 +998,7 @@
       </w:pPr>
     </w:lvl>
   </w:abstractNum>
-  <w:abstractNum w:abstractNumId="3">
+  <w:abstractNum w:abstractNumId="4">
     <w:nsid w:val="142B6877"/>
     <w:multiLevelType w:val="hybridMultilevel"/>
     <w:tmpl w:val="B7F8125C"/>
@@ -800,7 +1087,7 @@
       </w:pPr>
     </w:lvl>
   </w:abstractNum>
-  <w:abstractNum w:abstractNumId="4">
+  <w:abstractNum w:abstractNumId="5">
     <w:nsid w:val="1BCC09A5"/>
     <w:multiLevelType w:val="hybridMultilevel"/>
     <w:tmpl w:val="84321566"/>
@@ -889,7 +1176,120 @@
       </w:pPr>
     </w:lvl>
   </w:abstractNum>
-  <w:abstractNum w:abstractNumId="5">
+  <w:abstractNum w:abstractNumId="6">
+    <w:nsid w:val="1C0E0B7F"/>
+    <w:multiLevelType w:val="hybridMultilevel"/>
+    <w:tmpl w:val="895ABBEE"/>
+    <w:lvl w:ilvl="0" w:tplc="04090001">
+      <w:start w:val="1"/>
+      <w:numFmt w:val="bullet"/>
+      <w:lvlText w:val=""/>
+      <w:lvlJc w:val="left"/>
+      <w:pPr>
+        <w:ind w:left="1440" w:hanging="360"/>
+      </w:pPr>
+      <w:rPr>
+        <w:rFonts w:ascii="Symbol" w:hAnsi="Symbol" w:hint="default"/>
+      </w:rPr>
+    </w:lvl>
+    <w:lvl w:ilvl="1" w:tplc="04090003" w:tentative="1">
+      <w:start w:val="1"/>
+      <w:numFmt w:val="bullet"/>
+      <w:lvlText w:val="o"/>
+      <w:lvlJc w:val="left"/>
+      <w:pPr>
+        <w:ind w:left="2160" w:hanging="360"/>
+      </w:pPr>
+      <w:rPr>
+        <w:rFonts w:ascii="Courier New" w:hAnsi="Courier New" w:hint="default"/>
+      </w:rPr>
+    </w:lvl>
+    <w:lvl w:ilvl="2" w:tplc="04090005" w:tentative="1">
+      <w:start w:val="1"/>
+      <w:numFmt w:val="bullet"/>
+      <w:lvlText w:val=""/>
+      <w:lvlJc w:val="left"/>
+      <w:pPr>
+        <w:ind w:left="2880" w:hanging="360"/>
+      </w:pPr>
+      <w:rPr>
+        <w:rFonts w:ascii="Wingdings" w:hAnsi="Wingdings" w:hint="default"/>
+      </w:rPr>
+    </w:lvl>
+    <w:lvl w:ilvl="3" w:tplc="04090001" w:tentative="1">
+      <w:start w:val="1"/>
+      <w:numFmt w:val="bullet"/>
+      <w:lvlText w:val=""/>
+      <w:lvlJc w:val="left"/>
+      <w:pPr>
+        <w:ind w:left="3600" w:hanging="360"/>
+      </w:pPr>
+      <w:rPr>
+        <w:rFonts w:ascii="Symbol" w:hAnsi="Symbol" w:hint="default"/>
+      </w:rPr>
+    </w:lvl>
+    <w:lvl w:ilvl="4" w:tplc="04090003" w:tentative="1">
+      <w:start w:val="1"/>
+      <w:numFmt w:val="bullet"/>
+      <w:lvlText w:val="o"/>
+      <w:lvlJc w:val="left"/>
+      <w:pPr>
+        <w:ind w:left="4320" w:hanging="360"/>
+      </w:pPr>
+      <w:rPr>
+        <w:rFonts w:ascii="Courier New" w:hAnsi="Courier New" w:hint="default"/>
+      </w:rPr>
+    </w:lvl>
+    <w:lvl w:ilvl="5" w:tplc="04090005" w:tentative="1">
+      <w:start w:val="1"/>
+      <w:numFmt w:val="bullet"/>
+      <w:lvlText w:val=""/>
+      <w:lvlJc w:val="left"/>
+      <w:pPr>
+        <w:ind w:left="5040" w:hanging="360"/>
+      </w:pPr>
+      <w:rPr>
+        <w:rFonts w:ascii="Wingdings" w:hAnsi="Wingdings" w:hint="default"/>
+      </w:rPr>
+    </w:lvl>
+    <w:lvl w:ilvl="6" w:tplc="04090001" w:tentative="1">
+      <w:start w:val="1"/>
+      <w:numFmt w:val="bullet"/>
+      <w:lvlText w:val=""/>
+      <w:lvlJc w:val="left"/>
+      <w:pPr>
+        <w:ind w:left="5760" w:hanging="360"/>
+      </w:pPr>
+      <w:rPr>
+        <w:rFonts w:ascii="Symbol" w:hAnsi="Symbol" w:hint="default"/>
+      </w:rPr>
+    </w:lvl>
+    <w:lvl w:ilvl="7" w:tplc="04090003" w:tentative="1">
+      <w:start w:val="1"/>
+      <w:numFmt w:val="bullet"/>
+      <w:lvlText w:val="o"/>
+      <w:lvlJc w:val="left"/>
+      <w:pPr>
+        <w:ind w:left="6480" w:hanging="360"/>
+      </w:pPr>
+      <w:rPr>
+        <w:rFonts w:ascii="Courier New" w:hAnsi="Courier New" w:hint="default"/>
+      </w:rPr>
+    </w:lvl>
+    <w:lvl w:ilvl="8" w:tplc="04090005" w:tentative="1">
+      <w:start w:val="1"/>
+      <w:numFmt w:val="bullet"/>
+      <w:lvlText w:val=""/>
+      <w:lvlJc w:val="left"/>
+      <w:pPr>
+        <w:ind w:left="7200" w:hanging="360"/>
+      </w:pPr>
+      <w:rPr>
+        <w:rFonts w:ascii="Wingdings" w:hAnsi="Wingdings" w:hint="default"/>
+      </w:rPr>
+    </w:lvl>
+  </w:abstractNum>
+  <w:abstractNum w:abstractNumId="7">
     <w:nsid w:val="1F8324BB"/>
     <w:multiLevelType w:val="hybridMultilevel"/>
     <w:tmpl w:val="ACEA08A4"/>
@@ -975,7 +1375,7 @@
       </w:pPr>
     </w:lvl>
   </w:abstractNum>
-  <w:abstractNum w:abstractNumId="6">
+  <w:abstractNum w:abstractNumId="8">
     <w:nsid w:val="21741F62"/>
     <w:multiLevelType w:val="hybridMultilevel"/>
     <w:tmpl w:val="73365C5C"/>
@@ -1088,7 +1488,7 @@
       </w:rPr>
     </w:lvl>
   </w:abstractNum>
-  <w:abstractNum w:abstractNumId="7">
+  <w:abstractNum w:abstractNumId="9">
     <w:nsid w:val="280578E9"/>
     <w:multiLevelType w:val="hybridMultilevel"/>
     <w:tmpl w:val="8C4A9C28"/>
@@ -1174,7 +1574,96 @@
       </w:pPr>
     </w:lvl>
   </w:abstractNum>
-  <w:abstractNum w:abstractNumId="8">
+  <w:abstractNum w:abstractNumId="10">
+    <w:nsid w:val="2AA7044C"/>
+    <w:multiLevelType w:val="hybridMultilevel"/>
+    <w:tmpl w:val="170EC296"/>
+    <w:lvl w:ilvl="0" w:tplc="23E68B40">
+      <w:start w:val="5"/>
+      <w:numFmt w:val="decimal"/>
+      <w:lvlText w:val="%1."/>
+      <w:lvlJc w:val="left"/>
+      <w:pPr>
+        <w:ind w:left="720" w:hanging="360"/>
+      </w:pPr>
+      <w:rPr>
+        <w:rFonts w:hint="default"/>
+      </w:rPr>
+    </w:lvl>
+    <w:lvl w:ilvl="1" w:tplc="04090019" w:tentative="1">
+      <w:start w:val="1"/>
+      <w:numFmt w:val="lowerLetter"/>
+      <w:lvlText w:val="%2."/>
+      <w:lvlJc w:val="left"/>
+      <w:pPr>
+        <w:ind w:left="1440" w:hanging="360"/>
+      </w:pPr>
+    </w:lvl>
+    <w:lvl w:ilvl="2" w:tplc="0409001B" w:tentative="1">
+      <w:start w:val="1"/>
+      <w:numFmt w:val="lowerRoman"/>
+      <w:lvlText w:val="%3."/>
+      <w:lvlJc w:val="right"/>
+      <w:pPr>
+        <w:ind w:left="2160" w:hanging="180"/>
+      </w:pPr>
+    </w:lvl>
+    <w:lvl w:ilvl="3" w:tplc="0409000F" w:tentative="1">
+      <w:start w:val="1"/>
+      <w:numFmt w:val="decimal"/>
+      <w:lvlText w:val="%4."/>
+      <w:lvlJc w:val="left"/>
+      <w:pPr>
+        <w:ind w:left="2880" w:hanging="360"/>
+      </w:pPr>
+    </w:lvl>
+    <w:lvl w:ilvl="4" w:tplc="04090019" w:tentative="1">
+      <w:start w:val="1"/>
+      <w:numFmt w:val="lowerLetter"/>
+      <w:lvlText w:val="%5."/>
+      <w:lvlJc w:val="left"/>
+      <w:pPr>
+        <w:ind w:left="3600" w:hanging="360"/>
+      </w:pPr>
+    </w:lvl>
+    <w:lvl w:ilvl="5" w:tplc="0409001B" w:tentative="1">
+      <w:start w:val="1"/>
+      <w:numFmt w:val="lowerRoman"/>
+      <w:lvlText w:val="%6."/>
+      <w:lvlJc w:val="right"/>
+      <w:pPr>
+        <w:ind w:left="4320" w:hanging="180"/>
+      </w:pPr>
+    </w:lvl>
+    <w:lvl w:ilvl="6" w:tplc="0409000F" w:tentative="1">
+      <w:start w:val="1"/>
+      <w:numFmt w:val="decimal"/>
+      <w:lvlText w:val="%7."/>
+      <w:lvlJc w:val="left"/>
+      <w:pPr>
+        <w:ind w:left="5040" w:hanging="360"/>
+      </w:pPr>
+    </w:lvl>
+    <w:lvl w:ilvl="7" w:tplc="04090019" w:tentative="1">
+      <w:start w:val="1"/>
+      <w:numFmt w:val="lowerLetter"/>
+      <w:lvlText w:val="%8."/>
+      <w:lvlJc w:val="left"/>
+      <w:pPr>
+        <w:ind w:left="5760" w:hanging="360"/>
+      </w:pPr>
+    </w:lvl>
+    <w:lvl w:ilvl="8" w:tplc="0409001B" w:tentative="1">
+      <w:start w:val="1"/>
+      <w:numFmt w:val="lowerRoman"/>
+      <w:lvlText w:val="%9."/>
+      <w:lvlJc w:val="right"/>
+      <w:pPr>
+        <w:ind w:left="6480" w:hanging="180"/>
+      </w:pPr>
+    </w:lvl>
+  </w:abstractNum>
+  <w:abstractNum w:abstractNumId="11">
     <w:nsid w:val="3F4333D6"/>
     <w:multiLevelType w:val="hybridMultilevel"/>
     <w:tmpl w:val="6FCE9DD8"/>
@@ -1260,7 +1749,96 @@
       </w:pPr>
     </w:lvl>
   </w:abstractNum>
-  <w:abstractNum w:abstractNumId="9">
+  <w:abstractNum w:abstractNumId="12">
+    <w:nsid w:val="44484F70"/>
+    <w:multiLevelType w:val="multilevel"/>
+    <w:tmpl w:val="170EC296"/>
+    <w:lvl w:ilvl="0">
+      <w:start w:val="5"/>
+      <w:numFmt w:val="decimal"/>
+      <w:lvlText w:val="%1."/>
+      <w:lvlJc w:val="left"/>
+      <w:pPr>
+        <w:ind w:left="720" w:hanging="360"/>
+      </w:pPr>
+      <w:rPr>
+        <w:rFonts w:hint="default"/>
+      </w:rPr>
+    </w:lvl>
+    <w:lvl w:ilvl="1">
+      <w:start w:val="1"/>
+      <w:numFmt w:val="lowerLetter"/>
+      <w:lvlText w:val="%2."/>
+      <w:lvlJc w:val="left"/>
+      <w:pPr>
+        <w:ind w:left="1440" w:hanging="360"/>
+      </w:pPr>
+    </w:lvl>
+    <w:lvl w:ilvl="2">
+      <w:start w:val="1"/>
+      <w:numFmt w:val="lowerRoman"/>
+      <w:lvlText w:val="%3."/>
+      <w:lvlJc w:val="right"/>
+      <w:pPr>
+        <w:ind w:left="2160" w:hanging="180"/>
+      </w:pPr>
+    </w:lvl>
+    <w:lvl w:ilvl="3">
+      <w:start w:val="1"/>
+      <w:numFmt w:val="decimal"/>
+      <w:lvlText w:val="%4."/>
+      <w:lvlJc w:val="left"/>
+      <w:pPr>
+        <w:ind w:left="2880" w:hanging="360"/>
+      </w:pPr>
+    </w:lvl>
+    <w:lvl w:ilvl="4">
+      <w:start w:val="1"/>
+      <w:numFmt w:val="lowerLetter"/>
+      <w:lvlText w:val="%5."/>
+      <w:lvlJc w:val="left"/>
+      <w:pPr>
+        <w:ind w:left="3600" w:hanging="360"/>
+      </w:pPr>
+    </w:lvl>
+    <w:lvl w:ilvl="5">
+      <w:start w:val="1"/>
+      <w:numFmt w:val="lowerRoman"/>
+      <w:lvlText w:val="%6."/>
+      <w:lvlJc w:val="right"/>
+      <w:pPr>
+        <w:ind w:left="4320" w:hanging="180"/>
+      </w:pPr>
+    </w:lvl>
+    <w:lvl w:ilvl="6">
+      <w:start w:val="1"/>
+      <w:numFmt w:val="decimal"/>
+      <w:lvlText w:val="%7."/>
+      <w:lvlJc w:val="left"/>
+      <w:pPr>
+        <w:ind w:left="5040" w:hanging="360"/>
+      </w:pPr>
+    </w:lvl>
+    <w:lvl w:ilvl="7">
+      <w:start w:val="1"/>
+      <w:numFmt w:val="lowerLetter"/>
+      <w:lvlText w:val="%8."/>
+      <w:lvlJc w:val="left"/>
+      <w:pPr>
+        <w:ind w:left="5760" w:hanging="360"/>
+      </w:pPr>
+    </w:lvl>
+    <w:lvl w:ilvl="8">
+      <w:start w:val="1"/>
+      <w:numFmt w:val="lowerRoman"/>
+      <w:lvlText w:val="%9."/>
+      <w:lvlJc w:val="right"/>
+      <w:pPr>
+        <w:ind w:left="6480" w:hanging="180"/>
+      </w:pPr>
+    </w:lvl>
+  </w:abstractNum>
+  <w:abstractNum w:abstractNumId="13">
     <w:nsid w:val="462D6959"/>
     <w:multiLevelType w:val="multilevel"/>
     <w:tmpl w:val="ACEA08A4"/>
@@ -1346,7 +1924,96 @@
       </w:pPr>
     </w:lvl>
   </w:abstractNum>
-  <w:abstractNum w:abstractNumId="10">
+  <w:abstractNum w:abstractNumId="14">
+    <w:nsid w:val="4849641E"/>
+    <w:multiLevelType w:val="hybridMultilevel"/>
+    <w:tmpl w:val="214017AC"/>
+    <w:lvl w:ilvl="0" w:tplc="23E68B40">
+      <w:start w:val="5"/>
+      <w:numFmt w:val="decimal"/>
+      <w:lvlText w:val="%1."/>
+      <w:lvlJc w:val="left"/>
+      <w:pPr>
+        <w:ind w:left="720" w:hanging="360"/>
+      </w:pPr>
+      <w:rPr>
+        <w:rFonts w:hint="default"/>
+      </w:rPr>
+    </w:lvl>
+    <w:lvl w:ilvl="1" w:tplc="04090019" w:tentative="1">
+      <w:start w:val="1"/>
+      <w:numFmt w:val="lowerLetter"/>
+      <w:lvlText w:val="%2."/>
+      <w:lvlJc w:val="left"/>
+      <w:pPr>
+        <w:ind w:left="1440" w:hanging="360"/>
+      </w:pPr>
+    </w:lvl>
+    <w:lvl w:ilvl="2" w:tplc="0409001B" w:tentative="1">
+      <w:start w:val="1"/>
+      <w:numFmt w:val="lowerRoman"/>
+      <w:lvlText w:val="%3."/>
+      <w:lvlJc w:val="right"/>
+      <w:pPr>
+        <w:ind w:left="2160" w:hanging="180"/>
+      </w:pPr>
+    </w:lvl>
+    <w:lvl w:ilvl="3" w:tplc="0409000F" w:tentative="1">
+      <w:start w:val="1"/>
+      <w:numFmt w:val="decimal"/>
+      <w:lvlText w:val="%4."/>
+      <w:lvlJc w:val="left"/>
+      <w:pPr>
+        <w:ind w:left="2880" w:hanging="360"/>
+      </w:pPr>
+    </w:lvl>
+    <w:lvl w:ilvl="4" w:tplc="04090019" w:tentative="1">
+      <w:start w:val="1"/>
+      <w:numFmt w:val="lowerLetter"/>
+      <w:lvlText w:val="%5."/>
+      <w:lvlJc w:val="left"/>
+      <w:pPr>
+        <w:ind w:left="3600" w:hanging="360"/>
+      </w:pPr>
+    </w:lvl>
+    <w:lvl w:ilvl="5" w:tplc="0409001B" w:tentative="1">
+      <w:start w:val="1"/>
+      <w:numFmt w:val="lowerRoman"/>
+      <w:lvlText w:val="%6."/>
+      <w:lvlJc w:val="right"/>
+      <w:pPr>
+        <w:ind w:left="4320" w:hanging="180"/>
+      </w:pPr>
+    </w:lvl>
+    <w:lvl w:ilvl="6" w:tplc="0409000F" w:tentative="1">
+      <w:start w:val="1"/>
+      <w:numFmt w:val="decimal"/>
+      <w:lvlText w:val="%7."/>
+      <w:lvlJc w:val="left"/>
+      <w:pPr>
+        <w:ind w:left="5040" w:hanging="360"/>
+      </w:pPr>
+    </w:lvl>
+    <w:lvl w:ilvl="7" w:tplc="04090019" w:tentative="1">
+      <w:start w:val="1"/>
+      <w:numFmt w:val="lowerLetter"/>
+      <w:lvlText w:val="%8."/>
+      <w:lvlJc w:val="left"/>
+      <w:pPr>
+        <w:ind w:left="5760" w:hanging="360"/>
+      </w:pPr>
+    </w:lvl>
+    <w:lvl w:ilvl="8" w:tplc="0409001B" w:tentative="1">
+      <w:start w:val="1"/>
+      <w:numFmt w:val="lowerRoman"/>
+      <w:lvlText w:val="%9."/>
+      <w:lvlJc w:val="right"/>
+      <w:pPr>
+        <w:ind w:left="6480" w:hanging="180"/>
+      </w:pPr>
+    </w:lvl>
+  </w:abstractNum>
+  <w:abstractNum w:abstractNumId="15">
     <w:nsid w:val="48E96997"/>
     <w:multiLevelType w:val="multilevel"/>
     <w:tmpl w:val="4C5E1318"/>
@@ -1435,7 +2102,96 @@
       </w:pPr>
     </w:lvl>
   </w:abstractNum>
-  <w:abstractNum w:abstractNumId="11">
+  <w:abstractNum w:abstractNumId="16">
+    <w:nsid w:val="4E78128B"/>
+    <w:multiLevelType w:val="hybridMultilevel"/>
+    <w:tmpl w:val="45B8239C"/>
+    <w:lvl w:ilvl="0" w:tplc="E19800B2">
+      <w:start w:val="1"/>
+      <w:numFmt w:val="decimal"/>
+      <w:lvlText w:val="%1."/>
+      <w:lvlJc w:val="left"/>
+      <w:pPr>
+        <w:ind w:left="720" w:hanging="360"/>
+      </w:pPr>
+      <w:rPr>
+        <w:rFonts w:hint="default"/>
+      </w:rPr>
+    </w:lvl>
+    <w:lvl w:ilvl="1" w:tplc="04090019" w:tentative="1">
+      <w:start w:val="1"/>
+      <w:numFmt w:val="lowerLetter"/>
+      <w:lvlText w:val="%2."/>
+      <w:lvlJc w:val="left"/>
+      <w:pPr>
+        <w:ind w:left="1440" w:hanging="360"/>
+      </w:pPr>
+    </w:lvl>
+    <w:lvl w:ilvl="2" w:tplc="0409001B" w:tentative="1">
+      <w:start w:val="1"/>
+      <w:numFmt w:val="lowerRoman"/>
+      <w:lvlText w:val="%3."/>
+      <w:lvlJc w:val="right"/>
+      <w:pPr>
+        <w:ind w:left="2160" w:hanging="180"/>
+      </w:pPr>
+    </w:lvl>
+    <w:lvl w:ilvl="3" w:tplc="0409000F" w:tentative="1">
+      <w:start w:val="1"/>
+      <w:numFmt w:val="decimal"/>
+      <w:lvlText w:val="%4."/>
+      <w:lvlJc w:val="left"/>
+      <w:pPr>
+        <w:ind w:left="2880" w:hanging="360"/>
+      </w:pPr>
+    </w:lvl>
+    <w:lvl w:ilvl="4" w:tplc="04090019" w:tentative="1">
+      <w:start w:val="1"/>
+      <w:numFmt w:val="lowerLetter"/>
+      <w:lvlText w:val="%5."/>
+      <w:lvlJc w:val="left"/>
+      <w:pPr>
+        <w:ind w:left="3600" w:hanging="360"/>
+      </w:pPr>
+    </w:lvl>
+    <w:lvl w:ilvl="5" w:tplc="0409001B" w:tentative="1">
+      <w:start w:val="1"/>
+      <w:numFmt w:val="lowerRoman"/>
+      <w:lvlText w:val="%6."/>
+      <w:lvlJc w:val="right"/>
+      <w:pPr>
+        <w:ind w:left="4320" w:hanging="180"/>
+      </w:pPr>
+    </w:lvl>
+    <w:lvl w:ilvl="6" w:tplc="0409000F" w:tentative="1">
+      <w:start w:val="1"/>
+      <w:numFmt w:val="decimal"/>
+      <w:lvlText w:val="%7."/>
+      <w:lvlJc w:val="left"/>
+      <w:pPr>
+        <w:ind w:left="5040" w:hanging="360"/>
+      </w:pPr>
+    </w:lvl>
+    <w:lvl w:ilvl="7" w:tplc="04090019" w:tentative="1">
+      <w:start w:val="1"/>
+      <w:numFmt w:val="lowerLetter"/>
+      <w:lvlText w:val="%8."/>
+      <w:lvlJc w:val="left"/>
+      <w:pPr>
+        <w:ind w:left="5760" w:hanging="360"/>
+      </w:pPr>
+    </w:lvl>
+    <w:lvl w:ilvl="8" w:tplc="0409001B" w:tentative="1">
+      <w:start w:val="1"/>
+      <w:numFmt w:val="lowerRoman"/>
+      <w:lvlText w:val="%9."/>
+      <w:lvlJc w:val="right"/>
+      <w:pPr>
+        <w:ind w:left="6480" w:hanging="180"/>
+      </w:pPr>
+    </w:lvl>
+  </w:abstractNum>
+  <w:abstractNum w:abstractNumId="17">
     <w:nsid w:val="51660736"/>
     <w:multiLevelType w:val="hybridMultilevel"/>
     <w:tmpl w:val="B3CADF0E"/>
@@ -1521,7 +2277,7 @@
       </w:pPr>
     </w:lvl>
   </w:abstractNum>
-  <w:abstractNum w:abstractNumId="12">
+  <w:abstractNum w:abstractNumId="18">
     <w:nsid w:val="55C956F0"/>
     <w:multiLevelType w:val="hybridMultilevel"/>
     <w:tmpl w:val="171288F4"/>
@@ -1613,7 +2369,7 @@
       </w:pPr>
     </w:lvl>
   </w:abstractNum>
-  <w:abstractNum w:abstractNumId="13">
+  <w:abstractNum w:abstractNumId="19">
     <w:nsid w:val="575E09E1"/>
     <w:multiLevelType w:val="hybridMultilevel"/>
     <w:tmpl w:val="7ED8CCC4"/>
@@ -1699,7 +2455,7 @@
       </w:pPr>
     </w:lvl>
   </w:abstractNum>
-  <w:abstractNum w:abstractNumId="14">
+  <w:abstractNum w:abstractNumId="20">
     <w:nsid w:val="5C6256D0"/>
     <w:multiLevelType w:val="hybridMultilevel"/>
     <w:tmpl w:val="6E460726"/>
@@ -1712,7 +2468,7 @@
         <w:ind w:left="720" w:hanging="360"/>
       </w:pPr>
     </w:lvl>
-    <w:lvl w:ilvl="1" w:tplc="04090019" w:tentative="1">
+    <w:lvl w:ilvl="1" w:tplc="04090019">
       <w:start w:val="1"/>
       <w:numFmt w:val="lowerLetter"/>
       <w:lvlText w:val="%2."/>
@@ -1785,7 +2541,7 @@
       </w:pPr>
     </w:lvl>
   </w:abstractNum>
-  <w:abstractNum w:abstractNumId="15">
+  <w:abstractNum w:abstractNumId="21">
     <w:nsid w:val="670D3338"/>
     <w:multiLevelType w:val="hybridMultilevel"/>
     <w:tmpl w:val="4C5E1318"/>
@@ -1874,7 +2630,7 @@
       </w:pPr>
     </w:lvl>
   </w:abstractNum>
-  <w:abstractNum w:abstractNumId="16">
+  <w:abstractNum w:abstractNumId="22">
     <w:nsid w:val="6B880D14"/>
     <w:multiLevelType w:val="hybridMultilevel"/>
     <w:tmpl w:val="60201858"/>
@@ -1964,55 +2720,73 @@
     </w:lvl>
   </w:abstractNum>
   <w:num w:numId="1">
-    <w:abstractNumId w:val="2"/>
+    <w:abstractNumId w:val="3"/>
   </w:num>
   <w:num w:numId="2">
+    <w:abstractNumId w:val="17"/>
+  </w:num>
+  <w:num w:numId="3">
+    <w:abstractNumId w:val="19"/>
+  </w:num>
+  <w:num w:numId="4">
+    <w:abstractNumId w:val="22"/>
+  </w:num>
+  <w:num w:numId="5">
     <w:abstractNumId w:val="11"/>
   </w:num>
-  <w:num w:numId="3">
+  <w:num w:numId="6">
+    <w:abstractNumId w:val="18"/>
+  </w:num>
+  <w:num w:numId="7">
+    <w:abstractNumId w:val="20"/>
+  </w:num>
+  <w:num w:numId="8">
+    <w:abstractNumId w:val="7"/>
+  </w:num>
+  <w:num w:numId="9">
     <w:abstractNumId w:val="13"/>
   </w:num>
-  <w:num w:numId="4">
-    <w:abstractNumId w:val="16"/>
-  </w:num>
-  <w:num w:numId="5">
-    <w:abstractNumId w:val="8"/>
-  </w:num>
-  <w:num w:numId="6">
-    <w:abstractNumId w:val="12"/>
-  </w:num>
-  <w:num w:numId="7">
-    <w:abstractNumId w:val="14"/>
-  </w:num>
-  <w:num w:numId="8">
-    <w:abstractNumId w:val="5"/>
-  </w:num>
-  <w:num w:numId="9">
+  <w:num w:numId="10">
     <w:abstractNumId w:val="9"/>
-  </w:num>
-  <w:num w:numId="10">
-    <w:abstractNumId w:val="7"/>
   </w:num>
   <w:num w:numId="11">
     <w:abstractNumId w:val="1"/>
   </w:num>
   <w:num w:numId="12">
-    <w:abstractNumId w:val="4"/>
+    <w:abstractNumId w:val="5"/>
   </w:num>
   <w:num w:numId="13">
-    <w:abstractNumId w:val="6"/>
+    <w:abstractNumId w:val="8"/>
   </w:num>
   <w:num w:numId="14">
-    <w:abstractNumId w:val="15"/>
+    <w:abstractNumId w:val="21"/>
   </w:num>
   <w:num w:numId="15">
     <w:abstractNumId w:val="0"/>
   </w:num>
   <w:num w:numId="16">
+    <w:abstractNumId w:val="15"/>
+  </w:num>
+  <w:num w:numId="17">
+    <w:abstractNumId w:val="4"/>
+  </w:num>
+  <w:num w:numId="18">
+    <w:abstractNumId w:val="6"/>
+  </w:num>
+  <w:num w:numId="19">
     <w:abstractNumId w:val="10"/>
   </w:num>
-  <w:num w:numId="17">
-    <w:abstractNumId w:val="3"/>
+  <w:num w:numId="20">
+    <w:abstractNumId w:val="12"/>
+  </w:num>
+  <w:num w:numId="21">
+    <w:abstractNumId w:val="14"/>
+  </w:num>
+  <w:num w:numId="22">
+    <w:abstractNumId w:val="2"/>
+  </w:num>
+  <w:num w:numId="23">
+    <w:abstractNumId w:val="16"/>
   </w:num>
 </w:numbering>
 </file>

</xml_diff>

<commit_message>
Finished listed use cases
I finished the use cases that were in the document (feel free to add or
change them if you see any issues) The red asterisks indicate a need
for error handling. I’m planning to add a couple more to account for
the transferring of audiobooks.
</commit_message>
<xml_diff>
--- a/UseCases.docx
+++ b/UseCases.docx
@@ -520,6 +520,15 @@
       <w:r>
         <w:t>System checks for reservations under the customers library card number</w:t>
       </w:r>
+      <w:r>
+        <w:t xml:space="preserve"> </w:t>
+      </w:r>
+      <w:r>
+        <w:rPr>
+          <w:color w:val="FF0000"/>
+        </w:rPr>
+        <w:t>*</w:t>
+      </w:r>
     </w:p>
     <w:p>
       <w:pPr>
@@ -592,6 +601,26 @@
       <w:r>
         <w:t>System returns to start screen</w:t>
       </w:r>
+    </w:p>
+    <w:p>
+      <w:pPr>
+        <w:pStyle w:val="ListParagraph"/>
+      </w:pPr>
+    </w:p>
+    <w:p>
+      <w:pPr>
+        <w:pStyle w:val="ListParagraph"/>
+      </w:pPr>
+    </w:p>
+    <w:p>
+      <w:pPr>
+        <w:pStyle w:val="ListParagraph"/>
+      </w:pPr>
+    </w:p>
+    <w:p>
+      <w:pPr>
+        <w:pStyle w:val="ListParagraph"/>
+      </w:pPr>
     </w:p>
     <w:p>
       <w:pPr>
@@ -671,6 +700,9 @@
       <w:r>
         <w:t>Customer enters zip code</w:t>
       </w:r>
+      <w:r>
+        <w:t xml:space="preserve"> </w:t>
+      </w:r>
     </w:p>
     <w:p>
       <w:pPr>
@@ -682,6 +714,15 @@
       </w:pPr>
       <w:r>
         <w:t>System validates library card and zip code information</w:t>
+      </w:r>
+      <w:r>
+        <w:t xml:space="preserve"> </w:t>
+      </w:r>
+      <w:r>
+        <w:rPr>
+          <w:color w:val="FF0000"/>
+        </w:rPr>
+        <w:t>*</w:t>
       </w:r>
     </w:p>
     <w:p>
@@ -723,10 +764,7 @@
         <w:t>Customer Checks Out</w:t>
       </w:r>
       <w:r>
-        <w:t xml:space="preserve"> </w:t>
-      </w:r>
-      <w:r>
-        <w:t>(start at step 8)</w:t>
+        <w:t xml:space="preserve"> (start at step 8)</w:t>
       </w:r>
     </w:p>
     <w:p>
@@ -751,7 +789,19 @@
       <w:pPr>
         <w:pStyle w:val="Heading1"/>
       </w:pPr>
-      <w:r>
+    </w:p>
+    <w:p>
+      <w:pPr>
+        <w:pStyle w:val="Heading1"/>
+      </w:pPr>
+    </w:p>
+    <w:p/>
+    <w:p>
+      <w:pPr>
+        <w:pStyle w:val="Heading1"/>
+      </w:pPr>
+      <w:r>
+        <w:lastRenderedPageBreak/>
         <w:t>Use-Case Name:</w:t>
       </w:r>
       <w:r>
@@ -768,23 +818,260 @@
         <w:rPr>
           <w:b/>
         </w:rPr>
-        <w:t>Main Success Story</w:t>
+        <w:t xml:space="preserve">Main Success </w:t>
+      </w:r>
+      <w:r>
+        <w:rPr>
+          <w:b/>
+        </w:rPr>
+        <w:t>Scenario</w:t>
+      </w:r>
+    </w:p>
+    <w:p>
+      <w:pPr>
+        <w:pStyle w:val="ListParagraph"/>
+        <w:numPr>
+          <w:ilvl w:val="0"/>
+          <w:numId w:val="26"/>
+        </w:numPr>
+      </w:pPr>
+      <w:r>
+        <w:t>Customer selects return audiobook</w:t>
+      </w:r>
+    </w:p>
+    <w:p>
+      <w:pPr>
+        <w:pStyle w:val="ListParagraph"/>
+        <w:numPr>
+          <w:ilvl w:val="0"/>
+          <w:numId w:val="26"/>
+        </w:numPr>
+      </w:pPr>
+      <w:r>
+        <w:t>System activates audiobook return slot</w:t>
+      </w:r>
+    </w:p>
+    <w:p>
+      <w:pPr>
+        <w:pStyle w:val="ListParagraph"/>
+        <w:numPr>
+          <w:ilvl w:val="0"/>
+          <w:numId w:val="26"/>
+        </w:numPr>
+      </w:pPr>
+      <w:r>
+        <w:t>System scan audiobook barcode</w:t>
+      </w:r>
+      <w:r>
+        <w:t xml:space="preserve"> </w:t>
+      </w:r>
+      <w:r>
+        <w:rPr>
+          <w:color w:val="FF0000"/>
+        </w:rPr>
+        <w:t>*</w:t>
+      </w:r>
+    </w:p>
+    <w:p>
+      <w:pPr>
+        <w:pStyle w:val="ListParagraph"/>
+        <w:numPr>
+          <w:ilvl w:val="0"/>
+          <w:numId w:val="26"/>
+        </w:numPr>
+      </w:pPr>
+      <w:r>
+        <w:t>System adds one copy of audiobook title to system’s inventory</w:t>
+      </w:r>
+    </w:p>
+    <w:p>
+      <w:pPr>
+        <w:pStyle w:val="ListParagraph"/>
+        <w:numPr>
+          <w:ilvl w:val="0"/>
+          <w:numId w:val="26"/>
+        </w:numPr>
+      </w:pPr>
+      <w:r>
+        <w:t>System removes audiobook title from customers library card account</w:t>
+      </w:r>
+    </w:p>
+    <w:p>
+      <w:pPr>
+        <w:pStyle w:val="ListParagraph"/>
+        <w:numPr>
+          <w:ilvl w:val="0"/>
+          <w:numId w:val="26"/>
+        </w:numPr>
+      </w:pPr>
+      <w:r>
+        <w:t>System displays audiobook return successful</w:t>
+      </w:r>
+    </w:p>
+    <w:p>
+      <w:pPr>
+        <w:pStyle w:val="ListParagraph"/>
+        <w:numPr>
+          <w:ilvl w:val="0"/>
+          <w:numId w:val="26"/>
+        </w:numPr>
+      </w:pPr>
+      <w:r>
+        <w:t>System prompts user to start new kiosk session</w:t>
+      </w:r>
+    </w:p>
+    <w:p>
+      <w:pPr>
+        <w:pStyle w:val="ListParagraph"/>
+        <w:numPr>
+          <w:ilvl w:val="0"/>
+          <w:numId w:val="27"/>
+        </w:numPr>
+      </w:pPr>
+      <w:r>
+        <w:rPr>
+          <w:u w:val="single"/>
+        </w:rPr>
+        <w:t>Start New Kiosk Session</w:t>
+      </w:r>
+    </w:p>
+    <w:p>
+      <w:pPr>
+        <w:pStyle w:val="Heading1"/>
+      </w:pPr>
+      <w:r>
+        <w:t>Use-Case Name:</w:t>
+      </w:r>
+      <w:r>
+        <w:t xml:space="preserve"> Customer Reserves Audiobook</w:t>
+      </w:r>
+    </w:p>
+    <w:p>
+      <w:pPr>
+        <w:rPr>
+          <w:b/>
+        </w:rPr>
+      </w:pPr>
+      <w:r>
+        <w:rPr>
+          <w:b/>
+        </w:rPr>
+        <w:t>Main Success Scenario</w:t>
+      </w:r>
+    </w:p>
+    <w:p>
+      <w:pPr>
+        <w:pStyle w:val="ListParagraph"/>
+        <w:numPr>
+          <w:ilvl w:val="0"/>
+          <w:numId w:val="28"/>
+        </w:numPr>
+      </w:pPr>
+      <w:r>
+        <w:t>Customer logs into library account website</w:t>
+      </w:r>
+    </w:p>
+    <w:p>
+      <w:pPr>
+        <w:pStyle w:val="ListParagraph"/>
+        <w:numPr>
+          <w:ilvl w:val="0"/>
+          <w:numId w:val="28"/>
+        </w:numPr>
+      </w:pPr>
+      <w:r>
+        <w:t>Web system displays all available audiobook collection</w:t>
+      </w:r>
+    </w:p>
+    <w:p>
+      <w:pPr>
+        <w:pStyle w:val="ListParagraph"/>
+        <w:numPr>
+          <w:ilvl w:val="0"/>
+          <w:numId w:val="28"/>
+        </w:numPr>
+      </w:pPr>
+      <w:r>
+        <w:t>Customer adds desired audiobooks to cart</w:t>
+      </w:r>
+    </w:p>
+    <w:p>
+      <w:pPr>
+        <w:pStyle w:val="ListParagraph"/>
+        <w:numPr>
+          <w:ilvl w:val="0"/>
+          <w:numId w:val="28"/>
+        </w:numPr>
+      </w:pPr>
+      <w:r>
+        <w:t>Customer selects check out</w:t>
+      </w:r>
+    </w:p>
+    <w:p>
+      <w:pPr>
+        <w:pStyle w:val="ListParagraph"/>
+        <w:numPr>
+          <w:ilvl w:val="0"/>
+          <w:numId w:val="28"/>
+        </w:numPr>
+      </w:pPr>
+      <w:r>
+        <w:t>System displays all titles in cart</w:t>
+      </w:r>
+    </w:p>
+    <w:p>
+      <w:pPr>
+        <w:pStyle w:val="ListParagraph"/>
+        <w:numPr>
+          <w:ilvl w:val="0"/>
+          <w:numId w:val="28"/>
+        </w:numPr>
+      </w:pPr>
+      <w:r>
+        <w:t>System prompts user to select local kiosk location</w:t>
+      </w:r>
+    </w:p>
+    <w:p>
+      <w:pPr>
+        <w:pStyle w:val="ListParagraph"/>
+        <w:numPr>
+          <w:ilvl w:val="0"/>
+          <w:numId w:val="28"/>
+        </w:numPr>
+      </w:pPr>
+      <w:r>
+        <w:t>Customer selects desired pickup kiosk</w:t>
+      </w:r>
+    </w:p>
+    <w:p>
+      <w:pPr>
+        <w:pStyle w:val="ListParagraph"/>
+        <w:numPr>
+          <w:ilvl w:val="0"/>
+          <w:numId w:val="28"/>
+        </w:numPr>
+      </w:pPr>
+      <w:r>
+        <w:t>System queues audiobook transfer to desired kiosk</w:t>
+      </w:r>
+    </w:p>
+    <w:p>
+      <w:pPr>
+        <w:pStyle w:val="ListParagraph"/>
+        <w:numPr>
+          <w:ilvl w:val="0"/>
+          <w:numId w:val="29"/>
+        </w:numPr>
+      </w:pPr>
+      <w:r>
+        <w:rPr>
+          <w:u w:val="single"/>
+        </w:rPr>
+        <w:t>Courier transfers audiobooks</w:t>
       </w:r>
       <w:bookmarkStart w:id="0" w:name="_GoBack"/>
       <w:bookmarkEnd w:id="0"/>
     </w:p>
-    <w:p>
-      <w:pPr>
-        <w:pStyle w:val="Heading1"/>
-      </w:pPr>
-      <w:r>
-        <w:t>Use-Case Name:</w:t>
-      </w:r>
-      <w:r>
-        <w:t xml:space="preserve"> Customer Reserves Audiobook</w:t>
-      </w:r>
-    </w:p>
-    <w:p/>
     <w:p/>
     <w:p/>
     <w:sectPr>
@@ -972,6 +1259,92 @@
     </w:lvl>
   </w:abstractNum>
   <w:abstractNum w:abstractNumId="2">
+    <w:nsid w:val="0C4327EC"/>
+    <w:multiLevelType w:val="hybridMultilevel"/>
+    <w:tmpl w:val="9CB2C6C6"/>
+    <w:lvl w:ilvl="0" w:tplc="0409000F">
+      <w:start w:val="1"/>
+      <w:numFmt w:val="decimal"/>
+      <w:lvlText w:val="%1."/>
+      <w:lvlJc w:val="left"/>
+      <w:pPr>
+        <w:ind w:left="720" w:hanging="360"/>
+      </w:pPr>
+    </w:lvl>
+    <w:lvl w:ilvl="1" w:tplc="04090019" w:tentative="1">
+      <w:start w:val="1"/>
+      <w:numFmt w:val="lowerLetter"/>
+      <w:lvlText w:val="%2."/>
+      <w:lvlJc w:val="left"/>
+      <w:pPr>
+        <w:ind w:left="1440" w:hanging="360"/>
+      </w:pPr>
+    </w:lvl>
+    <w:lvl w:ilvl="2" w:tplc="0409001B" w:tentative="1">
+      <w:start w:val="1"/>
+      <w:numFmt w:val="lowerRoman"/>
+      <w:lvlText w:val="%3."/>
+      <w:lvlJc w:val="right"/>
+      <w:pPr>
+        <w:ind w:left="2160" w:hanging="180"/>
+      </w:pPr>
+    </w:lvl>
+    <w:lvl w:ilvl="3" w:tplc="0409000F" w:tentative="1">
+      <w:start w:val="1"/>
+      <w:numFmt w:val="decimal"/>
+      <w:lvlText w:val="%4."/>
+      <w:lvlJc w:val="left"/>
+      <w:pPr>
+        <w:ind w:left="2880" w:hanging="360"/>
+      </w:pPr>
+    </w:lvl>
+    <w:lvl w:ilvl="4" w:tplc="04090019" w:tentative="1">
+      <w:start w:val="1"/>
+      <w:numFmt w:val="lowerLetter"/>
+      <w:lvlText w:val="%5."/>
+      <w:lvlJc w:val="left"/>
+      <w:pPr>
+        <w:ind w:left="3600" w:hanging="360"/>
+      </w:pPr>
+    </w:lvl>
+    <w:lvl w:ilvl="5" w:tplc="0409001B" w:tentative="1">
+      <w:start w:val="1"/>
+      <w:numFmt w:val="lowerRoman"/>
+      <w:lvlText w:val="%6."/>
+      <w:lvlJc w:val="right"/>
+      <w:pPr>
+        <w:ind w:left="4320" w:hanging="180"/>
+      </w:pPr>
+    </w:lvl>
+    <w:lvl w:ilvl="6" w:tplc="0409000F" w:tentative="1">
+      <w:start w:val="1"/>
+      <w:numFmt w:val="decimal"/>
+      <w:lvlText w:val="%7."/>
+      <w:lvlJc w:val="left"/>
+      <w:pPr>
+        <w:ind w:left="5040" w:hanging="360"/>
+      </w:pPr>
+    </w:lvl>
+    <w:lvl w:ilvl="7" w:tplc="04090019" w:tentative="1">
+      <w:start w:val="1"/>
+      <w:numFmt w:val="lowerLetter"/>
+      <w:lvlText w:val="%8."/>
+      <w:lvlJc w:val="left"/>
+      <w:pPr>
+        <w:ind w:left="5760" w:hanging="360"/>
+      </w:pPr>
+    </w:lvl>
+    <w:lvl w:ilvl="8" w:tplc="0409001B" w:tentative="1">
+      <w:start w:val="1"/>
+      <w:numFmt w:val="lowerRoman"/>
+      <w:lvlText w:val="%9."/>
+      <w:lvlJc w:val="right"/>
+      <w:pPr>
+        <w:ind w:left="6480" w:hanging="180"/>
+      </w:pPr>
+    </w:lvl>
+  </w:abstractNum>
+  <w:abstractNum w:abstractNumId="3">
     <w:nsid w:val="0C4E3169"/>
     <w:multiLevelType w:val="multilevel"/>
     <w:tmpl w:val="214017AC"/>
@@ -1060,7 +1433,7 @@
       </w:pPr>
     </w:lvl>
   </w:abstractNum>
-  <w:abstractNum w:abstractNumId="3">
+  <w:abstractNum w:abstractNumId="4">
     <w:nsid w:val="11872436"/>
     <w:multiLevelType w:val="hybridMultilevel"/>
     <w:tmpl w:val="B31477DC"/>
@@ -1146,7 +1519,7 @@
       </w:pPr>
     </w:lvl>
   </w:abstractNum>
-  <w:abstractNum w:abstractNumId="4">
+  <w:abstractNum w:abstractNumId="5">
     <w:nsid w:val="142B6877"/>
     <w:multiLevelType w:val="hybridMultilevel"/>
     <w:tmpl w:val="B7F8125C"/>
@@ -1235,7 +1608,7 @@
       </w:pPr>
     </w:lvl>
   </w:abstractNum>
-  <w:abstractNum w:abstractNumId="5">
+  <w:abstractNum w:abstractNumId="6">
     <w:nsid w:val="1BCC09A5"/>
     <w:multiLevelType w:val="hybridMultilevel"/>
     <w:tmpl w:val="84321566"/>
@@ -1324,7 +1697,7 @@
       </w:pPr>
     </w:lvl>
   </w:abstractNum>
-  <w:abstractNum w:abstractNumId="6">
+  <w:abstractNum w:abstractNumId="7">
     <w:nsid w:val="1C0E0B7F"/>
     <w:multiLevelType w:val="hybridMultilevel"/>
     <w:tmpl w:val="895ABBEE"/>
@@ -1437,7 +1810,7 @@
       </w:rPr>
     </w:lvl>
   </w:abstractNum>
-  <w:abstractNum w:abstractNumId="7">
+  <w:abstractNum w:abstractNumId="8">
     <w:nsid w:val="1F8324BB"/>
     <w:multiLevelType w:val="hybridMultilevel"/>
     <w:tmpl w:val="ACEA08A4"/>
@@ -1523,7 +1896,7 @@
       </w:pPr>
     </w:lvl>
   </w:abstractNum>
-  <w:abstractNum w:abstractNumId="8">
+  <w:abstractNum w:abstractNumId="9">
     <w:nsid w:val="21741F62"/>
     <w:multiLevelType w:val="hybridMultilevel"/>
     <w:tmpl w:val="73365C5C"/>
@@ -1636,7 +2009,7 @@
       </w:rPr>
     </w:lvl>
   </w:abstractNum>
-  <w:abstractNum w:abstractNumId="9">
+  <w:abstractNum w:abstractNumId="10">
     <w:nsid w:val="280578E9"/>
     <w:multiLevelType w:val="hybridMultilevel"/>
     <w:tmpl w:val="8C4A9C28"/>
@@ -1722,7 +2095,93 @@
       </w:pPr>
     </w:lvl>
   </w:abstractNum>
-  <w:abstractNum w:abstractNumId="10">
+  <w:abstractNum w:abstractNumId="11">
+    <w:nsid w:val="28F1684D"/>
+    <w:multiLevelType w:val="hybridMultilevel"/>
+    <w:tmpl w:val="47F4C95C"/>
+    <w:lvl w:ilvl="0" w:tplc="0409000F">
+      <w:start w:val="1"/>
+      <w:numFmt w:val="decimal"/>
+      <w:lvlText w:val="%1."/>
+      <w:lvlJc w:val="left"/>
+      <w:pPr>
+        <w:ind w:left="720" w:hanging="360"/>
+      </w:pPr>
+    </w:lvl>
+    <w:lvl w:ilvl="1" w:tplc="04090019">
+      <w:start w:val="1"/>
+      <w:numFmt w:val="lowerLetter"/>
+      <w:lvlText w:val="%2."/>
+      <w:lvlJc w:val="left"/>
+      <w:pPr>
+        <w:ind w:left="1440" w:hanging="360"/>
+      </w:pPr>
+    </w:lvl>
+    <w:lvl w:ilvl="2" w:tplc="0409001B" w:tentative="1">
+      <w:start w:val="1"/>
+      <w:numFmt w:val="lowerRoman"/>
+      <w:lvlText w:val="%3."/>
+      <w:lvlJc w:val="right"/>
+      <w:pPr>
+        <w:ind w:left="2160" w:hanging="180"/>
+      </w:pPr>
+    </w:lvl>
+    <w:lvl w:ilvl="3" w:tplc="0409000F" w:tentative="1">
+      <w:start w:val="1"/>
+      <w:numFmt w:val="decimal"/>
+      <w:lvlText w:val="%4."/>
+      <w:lvlJc w:val="left"/>
+      <w:pPr>
+        <w:ind w:left="2880" w:hanging="360"/>
+      </w:pPr>
+    </w:lvl>
+    <w:lvl w:ilvl="4" w:tplc="04090019" w:tentative="1">
+      <w:start w:val="1"/>
+      <w:numFmt w:val="lowerLetter"/>
+      <w:lvlText w:val="%5."/>
+      <w:lvlJc w:val="left"/>
+      <w:pPr>
+        <w:ind w:left="3600" w:hanging="360"/>
+      </w:pPr>
+    </w:lvl>
+    <w:lvl w:ilvl="5" w:tplc="0409001B" w:tentative="1">
+      <w:start w:val="1"/>
+      <w:numFmt w:val="lowerRoman"/>
+      <w:lvlText w:val="%6."/>
+      <w:lvlJc w:val="right"/>
+      <w:pPr>
+        <w:ind w:left="4320" w:hanging="180"/>
+      </w:pPr>
+    </w:lvl>
+    <w:lvl w:ilvl="6" w:tplc="0409000F" w:tentative="1">
+      <w:start w:val="1"/>
+      <w:numFmt w:val="decimal"/>
+      <w:lvlText w:val="%7."/>
+      <w:lvlJc w:val="left"/>
+      <w:pPr>
+        <w:ind w:left="5040" w:hanging="360"/>
+      </w:pPr>
+    </w:lvl>
+    <w:lvl w:ilvl="7" w:tplc="04090019" w:tentative="1">
+      <w:start w:val="1"/>
+      <w:numFmt w:val="lowerLetter"/>
+      <w:lvlText w:val="%8."/>
+      <w:lvlJc w:val="left"/>
+      <w:pPr>
+        <w:ind w:left="5760" w:hanging="360"/>
+      </w:pPr>
+    </w:lvl>
+    <w:lvl w:ilvl="8" w:tplc="0409001B" w:tentative="1">
+      <w:start w:val="1"/>
+      <w:numFmt w:val="lowerRoman"/>
+      <w:lvlText w:val="%9."/>
+      <w:lvlJc w:val="right"/>
+      <w:pPr>
+        <w:ind w:left="6480" w:hanging="180"/>
+      </w:pPr>
+    </w:lvl>
+  </w:abstractNum>
+  <w:abstractNum w:abstractNumId="12">
     <w:nsid w:val="2AA7044C"/>
     <w:multiLevelType w:val="hybridMultilevel"/>
     <w:tmpl w:val="170EC296"/>
@@ -1811,7 +2270,7 @@
       </w:pPr>
     </w:lvl>
   </w:abstractNum>
-  <w:abstractNum w:abstractNumId="11">
+  <w:abstractNum w:abstractNumId="13">
     <w:nsid w:val="3CB82DEC"/>
     <w:multiLevelType w:val="hybridMultilevel"/>
     <w:tmpl w:val="CCA0B836"/>
@@ -1900,7 +2359,7 @@
       </w:pPr>
     </w:lvl>
   </w:abstractNum>
-  <w:abstractNum w:abstractNumId="12">
+  <w:abstractNum w:abstractNumId="14">
     <w:nsid w:val="3F4333D6"/>
     <w:multiLevelType w:val="hybridMultilevel"/>
     <w:tmpl w:val="6FCE9DD8"/>
@@ -1986,7 +2445,7 @@
       </w:pPr>
     </w:lvl>
   </w:abstractNum>
-  <w:abstractNum w:abstractNumId="13">
+  <w:abstractNum w:abstractNumId="15">
     <w:nsid w:val="44484F70"/>
     <w:multiLevelType w:val="multilevel"/>
     <w:tmpl w:val="170EC296"/>
@@ -2075,7 +2534,7 @@
       </w:pPr>
     </w:lvl>
   </w:abstractNum>
-  <w:abstractNum w:abstractNumId="14">
+  <w:abstractNum w:abstractNumId="16">
     <w:nsid w:val="462D6959"/>
     <w:multiLevelType w:val="multilevel"/>
     <w:tmpl w:val="ACEA08A4"/>
@@ -2161,7 +2620,7 @@
       </w:pPr>
     </w:lvl>
   </w:abstractNum>
-  <w:abstractNum w:abstractNumId="15">
+  <w:abstractNum w:abstractNumId="17">
     <w:nsid w:val="4849641E"/>
     <w:multiLevelType w:val="hybridMultilevel"/>
     <w:tmpl w:val="214017AC"/>
@@ -2250,7 +2709,7 @@
       </w:pPr>
     </w:lvl>
   </w:abstractNum>
-  <w:abstractNum w:abstractNumId="16">
+  <w:abstractNum w:abstractNumId="18">
     <w:nsid w:val="48E96997"/>
     <w:multiLevelType w:val="multilevel"/>
     <w:tmpl w:val="4C5E1318"/>
@@ -2339,7 +2798,120 @@
       </w:pPr>
     </w:lvl>
   </w:abstractNum>
-  <w:abstractNum w:abstractNumId="17">
+  <w:abstractNum w:abstractNumId="19">
+    <w:nsid w:val="4AB4211D"/>
+    <w:multiLevelType w:val="hybridMultilevel"/>
+    <w:tmpl w:val="0ADCEEE0"/>
+    <w:lvl w:ilvl="0" w:tplc="04090001">
+      <w:start w:val="1"/>
+      <w:numFmt w:val="bullet"/>
+      <w:lvlText w:val=""/>
+      <w:lvlJc w:val="left"/>
+      <w:pPr>
+        <w:ind w:left="1080" w:hanging="360"/>
+      </w:pPr>
+      <w:rPr>
+        <w:rFonts w:ascii="Symbol" w:hAnsi="Symbol" w:hint="default"/>
+      </w:rPr>
+    </w:lvl>
+    <w:lvl w:ilvl="1" w:tplc="04090003" w:tentative="1">
+      <w:start w:val="1"/>
+      <w:numFmt w:val="bullet"/>
+      <w:lvlText w:val="o"/>
+      <w:lvlJc w:val="left"/>
+      <w:pPr>
+        <w:ind w:left="1800" w:hanging="360"/>
+      </w:pPr>
+      <w:rPr>
+        <w:rFonts w:ascii="Courier New" w:hAnsi="Courier New" w:hint="default"/>
+      </w:rPr>
+    </w:lvl>
+    <w:lvl w:ilvl="2" w:tplc="04090005" w:tentative="1">
+      <w:start w:val="1"/>
+      <w:numFmt w:val="bullet"/>
+      <w:lvlText w:val=""/>
+      <w:lvlJc w:val="left"/>
+      <w:pPr>
+        <w:ind w:left="2520" w:hanging="360"/>
+      </w:pPr>
+      <w:rPr>
+        <w:rFonts w:ascii="Wingdings" w:hAnsi="Wingdings" w:hint="default"/>
+      </w:rPr>
+    </w:lvl>
+    <w:lvl w:ilvl="3" w:tplc="04090001" w:tentative="1">
+      <w:start w:val="1"/>
+      <w:numFmt w:val="bullet"/>
+      <w:lvlText w:val=""/>
+      <w:lvlJc w:val="left"/>
+      <w:pPr>
+        <w:ind w:left="3240" w:hanging="360"/>
+      </w:pPr>
+      <w:rPr>
+        <w:rFonts w:ascii="Symbol" w:hAnsi="Symbol" w:hint="default"/>
+      </w:rPr>
+    </w:lvl>
+    <w:lvl w:ilvl="4" w:tplc="04090003" w:tentative="1">
+      <w:start w:val="1"/>
+      <w:numFmt w:val="bullet"/>
+      <w:lvlText w:val="o"/>
+      <w:lvlJc w:val="left"/>
+      <w:pPr>
+        <w:ind w:left="3960" w:hanging="360"/>
+      </w:pPr>
+      <w:rPr>
+        <w:rFonts w:ascii="Courier New" w:hAnsi="Courier New" w:hint="default"/>
+      </w:rPr>
+    </w:lvl>
+    <w:lvl w:ilvl="5" w:tplc="04090005" w:tentative="1">
+      <w:start w:val="1"/>
+      <w:numFmt w:val="bullet"/>
+      <w:lvlText w:val=""/>
+      <w:lvlJc w:val="left"/>
+      <w:pPr>
+        <w:ind w:left="4680" w:hanging="360"/>
+      </w:pPr>
+      <w:rPr>
+        <w:rFonts w:ascii="Wingdings" w:hAnsi="Wingdings" w:hint="default"/>
+      </w:rPr>
+    </w:lvl>
+    <w:lvl w:ilvl="6" w:tplc="04090001" w:tentative="1">
+      <w:start w:val="1"/>
+      <w:numFmt w:val="bullet"/>
+      <w:lvlText w:val=""/>
+      <w:lvlJc w:val="left"/>
+      <w:pPr>
+        <w:ind w:left="5400" w:hanging="360"/>
+      </w:pPr>
+      <w:rPr>
+        <w:rFonts w:ascii="Symbol" w:hAnsi="Symbol" w:hint="default"/>
+      </w:rPr>
+    </w:lvl>
+    <w:lvl w:ilvl="7" w:tplc="04090003" w:tentative="1">
+      <w:start w:val="1"/>
+      <w:numFmt w:val="bullet"/>
+      <w:lvlText w:val="o"/>
+      <w:lvlJc w:val="left"/>
+      <w:pPr>
+        <w:ind w:left="6120" w:hanging="360"/>
+      </w:pPr>
+      <w:rPr>
+        <w:rFonts w:ascii="Courier New" w:hAnsi="Courier New" w:hint="default"/>
+      </w:rPr>
+    </w:lvl>
+    <w:lvl w:ilvl="8" w:tplc="04090005" w:tentative="1">
+      <w:start w:val="1"/>
+      <w:numFmt w:val="bullet"/>
+      <w:lvlText w:val=""/>
+      <w:lvlJc w:val="left"/>
+      <w:pPr>
+        <w:ind w:left="6840" w:hanging="360"/>
+      </w:pPr>
+      <w:rPr>
+        <w:rFonts w:ascii="Wingdings" w:hAnsi="Wingdings" w:hint="default"/>
+      </w:rPr>
+    </w:lvl>
+  </w:abstractNum>
+  <w:abstractNum w:abstractNumId="20">
     <w:nsid w:val="4E78128B"/>
     <w:multiLevelType w:val="hybridMultilevel"/>
     <w:tmpl w:val="45B8239C"/>
@@ -2428,7 +3000,7 @@
       </w:pPr>
     </w:lvl>
   </w:abstractNum>
-  <w:abstractNum w:abstractNumId="18">
+  <w:abstractNum w:abstractNumId="21">
     <w:nsid w:val="51660736"/>
     <w:multiLevelType w:val="hybridMultilevel"/>
     <w:tmpl w:val="B3CADF0E"/>
@@ -2514,7 +3086,7 @@
       </w:pPr>
     </w:lvl>
   </w:abstractNum>
-  <w:abstractNum w:abstractNumId="19">
+  <w:abstractNum w:abstractNumId="22">
     <w:nsid w:val="55C956F0"/>
     <w:multiLevelType w:val="hybridMultilevel"/>
     <w:tmpl w:val="171288F4"/>
@@ -2606,7 +3178,7 @@
       </w:pPr>
     </w:lvl>
   </w:abstractNum>
-  <w:abstractNum w:abstractNumId="20">
+  <w:abstractNum w:abstractNumId="23">
     <w:nsid w:val="575E09E1"/>
     <w:multiLevelType w:val="hybridMultilevel"/>
     <w:tmpl w:val="7ED8CCC4"/>
@@ -2692,7 +3264,7 @@
       </w:pPr>
     </w:lvl>
   </w:abstractNum>
-  <w:abstractNum w:abstractNumId="21">
+  <w:abstractNum w:abstractNumId="24">
     <w:nsid w:val="5AEE338D"/>
     <w:multiLevelType w:val="hybridMultilevel"/>
     <w:tmpl w:val="E93E8CC6"/>
@@ -2805,7 +3377,7 @@
       </w:rPr>
     </w:lvl>
   </w:abstractNum>
-  <w:abstractNum w:abstractNumId="22">
+  <w:abstractNum w:abstractNumId="25">
     <w:nsid w:val="5C6256D0"/>
     <w:multiLevelType w:val="hybridMultilevel"/>
     <w:tmpl w:val="6E460726"/>
@@ -2891,7 +3463,120 @@
       </w:pPr>
     </w:lvl>
   </w:abstractNum>
-  <w:abstractNum w:abstractNumId="23">
+  <w:abstractNum w:abstractNumId="26">
+    <w:nsid w:val="5EBD4B76"/>
+    <w:multiLevelType w:val="hybridMultilevel"/>
+    <w:tmpl w:val="88FE2388"/>
+    <w:lvl w:ilvl="0" w:tplc="04090001">
+      <w:start w:val="1"/>
+      <w:numFmt w:val="bullet"/>
+      <w:lvlText w:val=""/>
+      <w:lvlJc w:val="left"/>
+      <w:pPr>
+        <w:ind w:left="1080" w:hanging="360"/>
+      </w:pPr>
+      <w:rPr>
+        <w:rFonts w:ascii="Symbol" w:hAnsi="Symbol" w:hint="default"/>
+      </w:rPr>
+    </w:lvl>
+    <w:lvl w:ilvl="1" w:tplc="04090003" w:tentative="1">
+      <w:start w:val="1"/>
+      <w:numFmt w:val="bullet"/>
+      <w:lvlText w:val="o"/>
+      <w:lvlJc w:val="left"/>
+      <w:pPr>
+        <w:ind w:left="1800" w:hanging="360"/>
+      </w:pPr>
+      <w:rPr>
+        <w:rFonts w:ascii="Courier New" w:hAnsi="Courier New" w:hint="default"/>
+      </w:rPr>
+    </w:lvl>
+    <w:lvl w:ilvl="2" w:tplc="04090005" w:tentative="1">
+      <w:start w:val="1"/>
+      <w:numFmt w:val="bullet"/>
+      <w:lvlText w:val=""/>
+      <w:lvlJc w:val="left"/>
+      <w:pPr>
+        <w:ind w:left="2520" w:hanging="360"/>
+      </w:pPr>
+      <w:rPr>
+        <w:rFonts w:ascii="Wingdings" w:hAnsi="Wingdings" w:hint="default"/>
+      </w:rPr>
+    </w:lvl>
+    <w:lvl w:ilvl="3" w:tplc="04090001" w:tentative="1">
+      <w:start w:val="1"/>
+      <w:numFmt w:val="bullet"/>
+      <w:lvlText w:val=""/>
+      <w:lvlJc w:val="left"/>
+      <w:pPr>
+        <w:ind w:left="3240" w:hanging="360"/>
+      </w:pPr>
+      <w:rPr>
+        <w:rFonts w:ascii="Symbol" w:hAnsi="Symbol" w:hint="default"/>
+      </w:rPr>
+    </w:lvl>
+    <w:lvl w:ilvl="4" w:tplc="04090003" w:tentative="1">
+      <w:start w:val="1"/>
+      <w:numFmt w:val="bullet"/>
+      <w:lvlText w:val="o"/>
+      <w:lvlJc w:val="left"/>
+      <w:pPr>
+        <w:ind w:left="3960" w:hanging="360"/>
+      </w:pPr>
+      <w:rPr>
+        <w:rFonts w:ascii="Courier New" w:hAnsi="Courier New" w:hint="default"/>
+      </w:rPr>
+    </w:lvl>
+    <w:lvl w:ilvl="5" w:tplc="04090005" w:tentative="1">
+      <w:start w:val="1"/>
+      <w:numFmt w:val="bullet"/>
+      <w:lvlText w:val=""/>
+      <w:lvlJc w:val="left"/>
+      <w:pPr>
+        <w:ind w:left="4680" w:hanging="360"/>
+      </w:pPr>
+      <w:rPr>
+        <w:rFonts w:ascii="Wingdings" w:hAnsi="Wingdings" w:hint="default"/>
+      </w:rPr>
+    </w:lvl>
+    <w:lvl w:ilvl="6" w:tplc="04090001" w:tentative="1">
+      <w:start w:val="1"/>
+      <w:numFmt w:val="bullet"/>
+      <w:lvlText w:val=""/>
+      <w:lvlJc w:val="left"/>
+      <w:pPr>
+        <w:ind w:left="5400" w:hanging="360"/>
+      </w:pPr>
+      <w:rPr>
+        <w:rFonts w:ascii="Symbol" w:hAnsi="Symbol" w:hint="default"/>
+      </w:rPr>
+    </w:lvl>
+    <w:lvl w:ilvl="7" w:tplc="04090003" w:tentative="1">
+      <w:start w:val="1"/>
+      <w:numFmt w:val="bullet"/>
+      <w:lvlText w:val="o"/>
+      <w:lvlJc w:val="left"/>
+      <w:pPr>
+        <w:ind w:left="6120" w:hanging="360"/>
+      </w:pPr>
+      <w:rPr>
+        <w:rFonts w:ascii="Courier New" w:hAnsi="Courier New" w:hint="default"/>
+      </w:rPr>
+    </w:lvl>
+    <w:lvl w:ilvl="8" w:tplc="04090005" w:tentative="1">
+      <w:start w:val="1"/>
+      <w:numFmt w:val="bullet"/>
+      <w:lvlText w:val=""/>
+      <w:lvlJc w:val="left"/>
+      <w:pPr>
+        <w:ind w:left="6840" w:hanging="360"/>
+      </w:pPr>
+      <w:rPr>
+        <w:rFonts w:ascii="Wingdings" w:hAnsi="Wingdings" w:hint="default"/>
+      </w:rPr>
+    </w:lvl>
+  </w:abstractNum>
+  <w:abstractNum w:abstractNumId="27">
     <w:nsid w:val="670D3338"/>
     <w:multiLevelType w:val="hybridMultilevel"/>
     <w:tmpl w:val="4C5E1318"/>
@@ -2980,7 +3665,7 @@
       </w:pPr>
     </w:lvl>
   </w:abstractNum>
-  <w:abstractNum w:abstractNumId="24">
+  <w:abstractNum w:abstractNumId="28">
     <w:nsid w:val="6B880D14"/>
     <w:multiLevelType w:val="hybridMultilevel"/>
     <w:tmpl w:val="60201858"/>
@@ -3070,79 +3755,91 @@
     </w:lvl>
   </w:abstractNum>
   <w:num w:numId="1">
-    <w:abstractNumId w:val="3"/>
+    <w:abstractNumId w:val="4"/>
   </w:num>
   <w:num w:numId="2">
-    <w:abstractNumId w:val="18"/>
+    <w:abstractNumId w:val="21"/>
   </w:num>
   <w:num w:numId="3">
-    <w:abstractNumId w:val="20"/>
+    <w:abstractNumId w:val="23"/>
   </w:num>
   <w:num w:numId="4">
-    <w:abstractNumId w:val="24"/>
+    <w:abstractNumId w:val="28"/>
   </w:num>
   <w:num w:numId="5">
-    <w:abstractNumId w:val="12"/>
+    <w:abstractNumId w:val="14"/>
   </w:num>
   <w:num w:numId="6">
-    <w:abstractNumId w:val="19"/>
+    <w:abstractNumId w:val="22"/>
   </w:num>
   <w:num w:numId="7">
-    <w:abstractNumId w:val="22"/>
+    <w:abstractNumId w:val="25"/>
   </w:num>
   <w:num w:numId="8">
-    <w:abstractNumId w:val="7"/>
+    <w:abstractNumId w:val="8"/>
   </w:num>
   <w:num w:numId="9">
-    <w:abstractNumId w:val="14"/>
+    <w:abstractNumId w:val="16"/>
   </w:num>
   <w:num w:numId="10">
-    <w:abstractNumId w:val="9"/>
+    <w:abstractNumId w:val="10"/>
   </w:num>
   <w:num w:numId="11">
     <w:abstractNumId w:val="1"/>
   </w:num>
   <w:num w:numId="12">
-    <w:abstractNumId w:val="5"/>
+    <w:abstractNumId w:val="6"/>
   </w:num>
   <w:num w:numId="13">
-    <w:abstractNumId w:val="8"/>
+    <w:abstractNumId w:val="9"/>
   </w:num>
   <w:num w:numId="14">
-    <w:abstractNumId w:val="23"/>
+    <w:abstractNumId w:val="27"/>
   </w:num>
   <w:num w:numId="15">
     <w:abstractNumId w:val="0"/>
   </w:num>
   <w:num w:numId="16">
-    <w:abstractNumId w:val="16"/>
+    <w:abstractNumId w:val="18"/>
   </w:num>
   <w:num w:numId="17">
-    <w:abstractNumId w:val="4"/>
+    <w:abstractNumId w:val="5"/>
   </w:num>
   <w:num w:numId="18">
-    <w:abstractNumId w:val="6"/>
+    <w:abstractNumId w:val="7"/>
   </w:num>
   <w:num w:numId="19">
-    <w:abstractNumId w:val="10"/>
+    <w:abstractNumId w:val="12"/>
   </w:num>
   <w:num w:numId="20">
+    <w:abstractNumId w:val="15"/>
+  </w:num>
+  <w:num w:numId="21">
+    <w:abstractNumId w:val="17"/>
+  </w:num>
+  <w:num w:numId="22">
+    <w:abstractNumId w:val="3"/>
+  </w:num>
+  <w:num w:numId="23">
+    <w:abstractNumId w:val="20"/>
+  </w:num>
+  <w:num w:numId="24">
     <w:abstractNumId w:val="13"/>
   </w:num>
-  <w:num w:numId="21">
-    <w:abstractNumId w:val="15"/>
+  <w:num w:numId="25">
+    <w:abstractNumId w:val="24"/>
   </w:num>
-  <w:num w:numId="22">
+  <w:num w:numId="26">
     <w:abstractNumId w:val="2"/>
   </w:num>
-  <w:num w:numId="23">
-    <w:abstractNumId w:val="17"/>
+  <w:num w:numId="27">
+    <w:abstractNumId w:val="26"/>
   </w:num>
-  <w:num w:numId="24">
+  <w:num w:numId="28">
     <w:abstractNumId w:val="11"/>
   </w:num>
-  <w:num w:numId="25">
-    <w:abstractNumId w:val="21"/>
+  <w:num w:numId="29">
+    <w:abstractNumId w:val="19"/>
   </w:num>
 </w:numbering>
 </file>

</xml_diff>

<commit_message>
Added more cases around people stocking the machine, registering customers and running reports.
</commit_message>
<xml_diff>
--- a/UseCases.docx
+++ b/UseCases.docx
@@ -6,14 +6,18 @@
       <w:pPr>
         <w:pStyle w:val="Title"/>
       </w:pPr>
-      <w:bookmarkStart w:id="0" w:name="_GoBack"/>
       <w:r>
         <w:t>Preliminary Requirements Document</w:t>
       </w:r>
     </w:p>
-    <w:bookmarkEnd w:id="0" w:displacedByCustomXml="next"/>
     <w:sdt>
       <w:sdtPr>
+        <w:rPr>
+          <w:rFonts w:asciiTheme="minorHAnsi" w:eastAsiaTheme="minorHAnsi" w:hAnsiTheme="minorHAnsi" w:cstheme="minorBidi"/>
+          <w:color w:val="auto"/>
+          <w:sz w:val="22"/>
+          <w:szCs w:val="22"/>
+        </w:rPr>
         <w:id w:val="-404305833"/>
         <w:docPartObj>
           <w:docPartGallery w:val="Table of Contents"/>
@@ -22,13 +26,9 @@
       </w:sdtPr>
       <w:sdtEndPr>
         <w:rPr>
-          <w:rFonts w:asciiTheme="minorHAnsi" w:eastAsiaTheme="minorHAnsi" w:hAnsiTheme="minorHAnsi" w:cstheme="minorBidi"/>
           <w:b/>
           <w:bCs/>
           <w:noProof/>
-          <w:color w:val="auto"/>
-          <w:sz w:val="22"/>
-          <w:szCs w:val="22"/>
         </w:rPr>
       </w:sdtEndPr>
       <w:sdtContent>
@@ -37,7 +37,12 @@
             <w:pStyle w:val="TOCHeading"/>
           </w:pPr>
           <w:r>
-            <w:t>Contents</w:t>
+            <w:t>Content</w:t>
+          </w:r>
+          <w:bookmarkStart w:id="0" w:name="_GoBack"/>
+          <w:bookmarkEnd w:id="0"/>
+          <w:r>
+            <w:t>s</w:t>
           </w:r>
         </w:p>
         <w:p>
@@ -60,7 +65,7 @@
           <w:r>
             <w:fldChar w:fldCharType="separate"/>
           </w:r>
-          <w:hyperlink w:anchor="_Toc422755240" w:history="1">
+          <w:hyperlink w:anchor="_Toc422756030" w:history="1">
             <w:r>
               <w:rPr>
                 <w:rStyle w:val="Hyperlink"/>
@@ -87,7 +92,7 @@
                 <w:noProof/>
                 <w:webHidden/>
               </w:rPr>
-              <w:instrText xml:space="preserve"> PAGEREF _Toc422755240 \h </w:instrText>
+              <w:instrText xml:space="preserve"> PAGEREF _Toc422756030 \h </w:instrText>
             </w:r>
             <w:r>
               <w:rPr>
@@ -129,7 +134,7 @@
               <w:noProof/>
             </w:rPr>
           </w:pPr>
-          <w:hyperlink w:anchor="_Toc422755241" w:history="1">
+          <w:hyperlink w:anchor="_Toc422756031" w:history="1">
             <w:r>
               <w:rPr>
                 <w:rStyle w:val="Hyperlink"/>
@@ -156,7 +161,7 @@
                 <w:noProof/>
                 <w:webHidden/>
               </w:rPr>
-              <w:instrText xml:space="preserve"> PAGEREF _Toc422755241 \h </w:instrText>
+              <w:instrText xml:space="preserve"> PAGEREF _Toc422756031 \h </w:instrText>
             </w:r>
             <w:r>
               <w:rPr>
@@ -198,7 +203,7 @@
               <w:noProof/>
             </w:rPr>
           </w:pPr>
-          <w:hyperlink w:anchor="_Toc422755242" w:history="1">
+          <w:hyperlink w:anchor="_Toc422756032" w:history="1">
             <w:r>
               <w:rPr>
                 <w:rStyle w:val="Hyperlink"/>
@@ -225,7 +230,7 @@
                 <w:noProof/>
                 <w:webHidden/>
               </w:rPr>
-              <w:instrText xml:space="preserve"> PAGEREF _Toc422755242 \h </w:instrText>
+              <w:instrText xml:space="preserve"> PAGEREF _Toc422756032 \h </w:instrText>
             </w:r>
             <w:r>
               <w:rPr>
@@ -267,7 +272,7 @@
               <w:noProof/>
             </w:rPr>
           </w:pPr>
-          <w:hyperlink w:anchor="_Toc422755243" w:history="1">
+          <w:hyperlink w:anchor="_Toc422756033" w:history="1">
             <w:r>
               <w:rPr>
                 <w:rStyle w:val="Hyperlink"/>
@@ -294,7 +299,7 @@
                 <w:noProof/>
                 <w:webHidden/>
               </w:rPr>
-              <w:instrText xml:space="preserve"> PAGEREF _Toc422755243 \h </w:instrText>
+              <w:instrText xml:space="preserve"> PAGEREF _Toc422756033 \h </w:instrText>
             </w:r>
             <w:r>
               <w:rPr>
@@ -336,7 +341,7 @@
               <w:noProof/>
             </w:rPr>
           </w:pPr>
-          <w:hyperlink w:anchor="_Toc422755244" w:history="1">
+          <w:hyperlink w:anchor="_Toc422756034" w:history="1">
             <w:r>
               <w:rPr>
                 <w:rStyle w:val="Hyperlink"/>
@@ -363,7 +368,7 @@
                 <w:noProof/>
                 <w:webHidden/>
               </w:rPr>
-              <w:instrText xml:space="preserve"> PAGEREF _Toc422755244 \h </w:instrText>
+              <w:instrText xml:space="preserve"> PAGEREF _Toc422756034 \h </w:instrText>
             </w:r>
             <w:r>
               <w:rPr>
@@ -405,7 +410,7 @@
               <w:noProof/>
             </w:rPr>
           </w:pPr>
-          <w:hyperlink w:anchor="_Toc422755245" w:history="1">
+          <w:hyperlink w:anchor="_Toc422756035" w:history="1">
             <w:r>
               <w:rPr>
                 <w:rStyle w:val="Hyperlink"/>
@@ -432,7 +437,7 @@
                 <w:noProof/>
                 <w:webHidden/>
               </w:rPr>
-              <w:instrText xml:space="preserve"> PAGEREF _Toc422755245 \h </w:instrText>
+              <w:instrText xml:space="preserve"> PAGEREF _Toc422756035 \h </w:instrText>
             </w:r>
             <w:r>
               <w:rPr>
@@ -474,7 +479,7 @@
               <w:noProof/>
             </w:rPr>
           </w:pPr>
-          <w:hyperlink w:anchor="_Toc422755246" w:history="1">
+          <w:hyperlink w:anchor="_Toc422756036" w:history="1">
             <w:r>
               <w:rPr>
                 <w:rStyle w:val="Hyperlink"/>
@@ -501,7 +506,7 @@
                 <w:noProof/>
                 <w:webHidden/>
               </w:rPr>
-              <w:instrText xml:space="preserve"> PAGEREF _Toc422755246 \h </w:instrText>
+              <w:instrText xml:space="preserve"> PAGEREF _Toc422756036 \h </w:instrText>
             </w:r>
             <w:r>
               <w:rPr>
@@ -522,6 +527,213 @@
                 <w:webHidden/>
               </w:rPr>
               <w:t>3</w:t>
+            </w:r>
+            <w:r>
+              <w:rPr>
+                <w:noProof/>
+                <w:webHidden/>
+              </w:rPr>
+              <w:fldChar w:fldCharType="end"/>
+            </w:r>
+          </w:hyperlink>
+        </w:p>
+        <w:p>
+          <w:pPr>
+            <w:pStyle w:val="TOC2"/>
+            <w:tabs>
+              <w:tab w:val="right" w:leader="dot" w:pos="9350"/>
+            </w:tabs>
+            <w:rPr>
+              <w:rFonts w:eastAsiaTheme="minorEastAsia"/>
+              <w:noProof/>
+            </w:rPr>
+          </w:pPr>
+          <w:hyperlink w:anchor="_Toc422756037" w:history="1">
+            <w:r>
+              <w:rPr>
+                <w:rStyle w:val="Hyperlink"/>
+                <w:noProof/>
+              </w:rPr>
+              <w:t>Use-Case Name: Employee Restocks Audiobooks</w:t>
+            </w:r>
+            <w:r>
+              <w:rPr>
+                <w:noProof/>
+                <w:webHidden/>
+              </w:rPr>
+              <w:tab/>
+            </w:r>
+            <w:r>
+              <w:rPr>
+                <w:noProof/>
+                <w:webHidden/>
+              </w:rPr>
+              <w:fldChar w:fldCharType="begin"/>
+            </w:r>
+            <w:r>
+              <w:rPr>
+                <w:noProof/>
+                <w:webHidden/>
+              </w:rPr>
+              <w:instrText xml:space="preserve"> PAGEREF _Toc422756037 \h </w:instrText>
+            </w:r>
+            <w:r>
+              <w:rPr>
+                <w:noProof/>
+                <w:webHidden/>
+              </w:rPr>
+            </w:r>
+            <w:r>
+              <w:rPr>
+                <w:noProof/>
+                <w:webHidden/>
+              </w:rPr>
+              <w:fldChar w:fldCharType="separate"/>
+            </w:r>
+            <w:r>
+              <w:rPr>
+                <w:noProof/>
+                <w:webHidden/>
+              </w:rPr>
+              <w:t>3</w:t>
+            </w:r>
+            <w:r>
+              <w:rPr>
+                <w:noProof/>
+                <w:webHidden/>
+              </w:rPr>
+              <w:fldChar w:fldCharType="end"/>
+            </w:r>
+          </w:hyperlink>
+        </w:p>
+        <w:p>
+          <w:pPr>
+            <w:pStyle w:val="TOC2"/>
+            <w:tabs>
+              <w:tab w:val="right" w:leader="dot" w:pos="9350"/>
+            </w:tabs>
+            <w:rPr>
+              <w:rFonts w:eastAsiaTheme="minorEastAsia"/>
+              <w:noProof/>
+            </w:rPr>
+          </w:pPr>
+          <w:hyperlink w:anchor="_Toc422756038" w:history="1">
+            <w:r>
+              <w:rPr>
+                <w:rStyle w:val="Hyperlink"/>
+                <w:noProof/>
+              </w:rPr>
+              <w:t>Use-Case Name: Customer Registers</w:t>
+            </w:r>
+            <w:r>
+              <w:rPr>
+                <w:noProof/>
+                <w:webHidden/>
+              </w:rPr>
+              <w:tab/>
+            </w:r>
+            <w:r>
+              <w:rPr>
+                <w:noProof/>
+                <w:webHidden/>
+              </w:rPr>
+              <w:fldChar w:fldCharType="begin"/>
+            </w:r>
+            <w:r>
+              <w:rPr>
+                <w:noProof/>
+                <w:webHidden/>
+              </w:rPr>
+              <w:instrText xml:space="preserve"> PAGEREF _Toc422756038 \h </w:instrText>
+            </w:r>
+            <w:r>
+              <w:rPr>
+                <w:noProof/>
+                <w:webHidden/>
+              </w:rPr>
+            </w:r>
+            <w:r>
+              <w:rPr>
+                <w:noProof/>
+                <w:webHidden/>
+              </w:rPr>
+              <w:fldChar w:fldCharType="separate"/>
+            </w:r>
+            <w:r>
+              <w:rPr>
+                <w:noProof/>
+                <w:webHidden/>
+              </w:rPr>
+              <w:t>3</w:t>
+            </w:r>
+            <w:r>
+              <w:rPr>
+                <w:noProof/>
+                <w:webHidden/>
+              </w:rPr>
+              <w:fldChar w:fldCharType="end"/>
+            </w:r>
+          </w:hyperlink>
+        </w:p>
+        <w:p>
+          <w:pPr>
+            <w:pStyle w:val="TOC2"/>
+            <w:tabs>
+              <w:tab w:val="right" w:leader="dot" w:pos="9350"/>
+            </w:tabs>
+            <w:rPr>
+              <w:rFonts w:eastAsiaTheme="minorEastAsia"/>
+              <w:noProof/>
+            </w:rPr>
+          </w:pPr>
+          <w:hyperlink w:anchor="_Toc422756039" w:history="1">
+            <w:r>
+              <w:rPr>
+                <w:rStyle w:val="Hyperlink"/>
+                <w:noProof/>
+              </w:rPr>
+              <w:t>Use-Case Name: Manager Generates Report</w:t>
+            </w:r>
+            <w:r>
+              <w:rPr>
+                <w:noProof/>
+                <w:webHidden/>
+              </w:rPr>
+              <w:tab/>
+            </w:r>
+            <w:r>
+              <w:rPr>
+                <w:noProof/>
+                <w:webHidden/>
+              </w:rPr>
+              <w:fldChar w:fldCharType="begin"/>
+            </w:r>
+            <w:r>
+              <w:rPr>
+                <w:noProof/>
+                <w:webHidden/>
+              </w:rPr>
+              <w:instrText xml:space="preserve"> PAGEREF _Toc422756039 \h </w:instrText>
+            </w:r>
+            <w:r>
+              <w:rPr>
+                <w:noProof/>
+                <w:webHidden/>
+              </w:rPr>
+            </w:r>
+            <w:r>
+              <w:rPr>
+                <w:noProof/>
+                <w:webHidden/>
+              </w:rPr>
+              <w:fldChar w:fldCharType="separate"/>
+            </w:r>
+            <w:r>
+              <w:rPr>
+                <w:noProof/>
+                <w:webHidden/>
+              </w:rPr>
+              <w:t>4</w:t>
             </w:r>
             <w:r>
               <w:rPr>
@@ -543,7 +755,7 @@
               <w:noProof/>
             </w:rPr>
           </w:pPr>
-          <w:hyperlink w:anchor="_Toc422755247" w:history="1">
+          <w:hyperlink w:anchor="_Toc422756040" w:history="1">
             <w:r>
               <w:rPr>
                 <w:rStyle w:val="Hyperlink"/>
@@ -570,7 +782,7 @@
                 <w:noProof/>
                 <w:webHidden/>
               </w:rPr>
-              <w:instrText xml:space="preserve"> PAGEREF _Toc422755247 \h </w:instrText>
+              <w:instrText xml:space="preserve"> PAGEREF _Toc422756040 \h </w:instrText>
             </w:r>
             <w:r>
               <w:rPr>
@@ -590,7 +802,7 @@
                 <w:noProof/>
                 <w:webHidden/>
               </w:rPr>
-              <w:t>3</w:t>
+              <w:t>4</w:t>
             </w:r>
             <w:r>
               <w:rPr>
@@ -618,7 +830,7 @@
       <w:pPr>
         <w:pStyle w:val="Heading1"/>
       </w:pPr>
-      <w:bookmarkStart w:id="1" w:name="_Toc422755240"/>
+      <w:bookmarkStart w:id="1" w:name="_Toc422756030"/>
       <w:r>
         <w:t>Functional Requirements (</w:t>
       </w:r>
@@ -634,7 +846,7 @@
       <w:pPr>
         <w:pStyle w:val="Heading2"/>
       </w:pPr>
-      <w:bookmarkStart w:id="2" w:name="_Toc422755241"/>
+      <w:bookmarkStart w:id="2" w:name="_Toc422756031"/>
       <w:r>
         <w:t xml:space="preserve">Use-Case Name: Customer </w:t>
       </w:r>
@@ -781,7 +993,7 @@
       <w:pPr>
         <w:pStyle w:val="Heading2"/>
       </w:pPr>
-      <w:bookmarkStart w:id="3" w:name="_Toc422755242"/>
+      <w:bookmarkStart w:id="3" w:name="_Toc422756032"/>
       <w:r>
         <w:t>Use-Case Name:</w:t>
       </w:r>
@@ -846,6 +1058,7 @@
         </w:numPr>
       </w:pPr>
       <w:r>
+        <w:lastRenderedPageBreak/>
         <w:t>System presents customer with detailed description and reviews of audiobook</w:t>
       </w:r>
     </w:p>
@@ -903,7 +1116,6 @@
         <w:rPr>
           <w:u w:val="single"/>
         </w:rPr>
-        <w:lastRenderedPageBreak/>
         <w:t>Customer Checks Out</w:t>
       </w:r>
     </w:p>
@@ -1020,7 +1232,7 @@
       <w:pPr>
         <w:pStyle w:val="Heading2"/>
       </w:pPr>
-      <w:bookmarkStart w:id="4" w:name="_Toc422755243"/>
+      <w:bookmarkStart w:id="4" w:name="_Toc422756033"/>
       <w:r>
         <w:t>Use-Case Name: Customer Checks Out</w:t>
       </w:r>
@@ -1208,7 +1420,7 @@
       <w:pPr>
         <w:pStyle w:val="Heading2"/>
       </w:pPr>
-      <w:bookmarkStart w:id="5" w:name="_Toc422755244"/>
+      <w:bookmarkStart w:id="5" w:name="_Toc422756034"/>
       <w:r>
         <w:t xml:space="preserve">Use-Case Name: </w:t>
       </w:r>
@@ -1318,6 +1530,7 @@
         </w:numPr>
       </w:pPr>
       <w:r>
+        <w:lastRenderedPageBreak/>
         <w:t>System displays currently reserved audiobooks for the library card number</w:t>
       </w:r>
     </w:p>
@@ -1378,7 +1591,7 @@
       <w:pPr>
         <w:pStyle w:val="Heading2"/>
       </w:pPr>
-      <w:bookmarkStart w:id="6" w:name="_Toc422755245"/>
+      <w:bookmarkStart w:id="6" w:name="_Toc422756035"/>
       <w:r>
         <w:t>Use-Case Name:</w:t>
       </w:r>
@@ -1523,7 +1736,7 @@
       <w:pPr>
         <w:pStyle w:val="Heading2"/>
       </w:pPr>
-      <w:bookmarkStart w:id="7" w:name="_Toc422755246"/>
+      <w:bookmarkStart w:id="7" w:name="_Toc422756036"/>
       <w:r>
         <w:t>Use-Case Name:</w:t>
       </w:r>
@@ -1658,6 +1871,441 @@
     </w:p>
     <w:p>
       <w:pPr>
+        <w:pStyle w:val="Heading2"/>
+      </w:pPr>
+    </w:p>
+    <w:p>
+      <w:pPr>
+        <w:pStyle w:val="Heading2"/>
+      </w:pPr>
+      <w:bookmarkStart w:id="8" w:name="_Toc422756037"/>
+      <w:r>
+        <w:t>Use-Case Name:</w:t>
+      </w:r>
+      <w:r>
+        <w:t xml:space="preserve"> Employee Restocks Audiobooks</w:t>
+      </w:r>
+      <w:bookmarkEnd w:id="8"/>
+    </w:p>
+    <w:p>
+      <w:pPr>
+        <w:rPr>
+          <w:b/>
+        </w:rPr>
+      </w:pPr>
+      <w:r>
+        <w:rPr>
+          <w:b/>
+        </w:rPr>
+        <w:t>Main Success Scenario</w:t>
+      </w:r>
+    </w:p>
+    <w:p>
+      <w:pPr>
+        <w:pStyle w:val="ListParagraph"/>
+        <w:numPr>
+          <w:ilvl w:val="0"/>
+          <w:numId w:val="40"/>
+        </w:numPr>
+      </w:pPr>
+      <w:r>
+        <w:t>Employee physically adds audiobooks to kiosk</w:t>
+      </w:r>
+    </w:p>
+    <w:p>
+      <w:pPr>
+        <w:pStyle w:val="ListParagraph"/>
+        <w:numPr>
+          <w:ilvl w:val="0"/>
+          <w:numId w:val="40"/>
+        </w:numPr>
+      </w:pPr>
+      <w:r>
+        <w:t>Employee</w:t>
+      </w:r>
+      <w:r>
+        <w:t xml:space="preserve"> logs into library account website</w:t>
+      </w:r>
+    </w:p>
+    <w:p>
+      <w:pPr>
+        <w:pStyle w:val="ListParagraph"/>
+        <w:numPr>
+          <w:ilvl w:val="0"/>
+          <w:numId w:val="40"/>
+        </w:numPr>
+      </w:pPr>
+      <w:r>
+        <w:t>Employee enters tracking number for each audiobook that was added</w:t>
+      </w:r>
+    </w:p>
+    <w:p>
+      <w:pPr>
+        <w:rPr>
+          <w:b/>
+        </w:rPr>
+      </w:pPr>
+    </w:p>
+    <w:p>
+      <w:pPr>
+        <w:pStyle w:val="Heading2"/>
+      </w:pPr>
+      <w:bookmarkStart w:id="9" w:name="_Toc422756038"/>
+      <w:r>
+        <w:t>Use-Case Name:</w:t>
+      </w:r>
+      <w:r>
+        <w:t xml:space="preserve"> Customer Registers</w:t>
+      </w:r>
+      <w:bookmarkEnd w:id="9"/>
+    </w:p>
+    <w:p>
+      <w:pPr>
+        <w:rPr>
+          <w:b/>
+        </w:rPr>
+      </w:pPr>
+      <w:r>
+        <w:rPr>
+          <w:b/>
+        </w:rPr>
+        <w:t>Main Success Scenario</w:t>
+      </w:r>
+    </w:p>
+    <w:p>
+      <w:pPr>
+        <w:pStyle w:val="ListParagraph"/>
+        <w:numPr>
+          <w:ilvl w:val="0"/>
+          <w:numId w:val="39"/>
+        </w:numPr>
+      </w:pPr>
+      <w:r>
+        <w:t xml:space="preserve">Customer </w:t>
+      </w:r>
+      <w:r>
+        <w:t>accesses</w:t>
+      </w:r>
+      <w:r>
+        <w:t xml:space="preserve"> </w:t>
+      </w:r>
+      <w:r>
+        <w:t xml:space="preserve">the </w:t>
+      </w:r>
+      <w:r>
+        <w:t xml:space="preserve">library account </w:t>
+      </w:r>
+      <w:r>
+        <w:t xml:space="preserve">creation </w:t>
+      </w:r>
+      <w:r>
+        <w:t>website</w:t>
+      </w:r>
+    </w:p>
+    <w:p>
+      <w:pPr>
+        <w:pStyle w:val="ListParagraph"/>
+        <w:numPr>
+          <w:ilvl w:val="0"/>
+          <w:numId w:val="39"/>
+        </w:numPr>
+      </w:pPr>
+      <w:r>
+        <w:lastRenderedPageBreak/>
+        <w:t>Customer enters information required for account creation</w:t>
+      </w:r>
+    </w:p>
+    <w:p>
+      <w:pPr>
+        <w:pStyle w:val="ListParagraph"/>
+        <w:numPr>
+          <w:ilvl w:val="0"/>
+          <w:numId w:val="39"/>
+        </w:numPr>
+      </w:pPr>
+      <w:r>
+        <w:t>System creates new account</w:t>
+      </w:r>
+    </w:p>
+    <w:p>
+      <w:pPr>
+        <w:rPr>
+          <w:b/>
+        </w:rPr>
+      </w:pPr>
+      <w:r>
+        <w:rPr>
+          <w:b/>
+        </w:rPr>
+        <w:t>Alternate Scenario</w:t>
+      </w:r>
+    </w:p>
+    <w:p>
+      <w:pPr>
+        <w:pStyle w:val="NoSpacing"/>
+        <w:tabs>
+          <w:tab w:val="left" w:pos="360"/>
+          <w:tab w:val="left" w:pos="720"/>
+        </w:tabs>
+      </w:pPr>
+      <w:r>
+        <w:tab/>
+        <w:t>1a.</w:t>
+      </w:r>
+      <w:r>
+        <w:tab/>
+      </w:r>
+      <w:r>
+        <w:t xml:space="preserve">Customer </w:t>
+      </w:r>
+      <w:r>
+        <w:t>visits library in person</w:t>
+      </w:r>
+    </w:p>
+    <w:p>
+      <w:pPr>
+        <w:pStyle w:val="NoSpacing"/>
+        <w:tabs>
+          <w:tab w:val="left" w:pos="360"/>
+          <w:tab w:val="left" w:pos="450"/>
+        </w:tabs>
+      </w:pPr>
+      <w:r>
+        <w:tab/>
+        <w:t>2a.</w:t>
+      </w:r>
+      <w:r>
+        <w:tab/>
+        <w:t xml:space="preserve">Customer </w:t>
+      </w:r>
+      <w:r>
+        <w:t>accesses kiosk account creation interface</w:t>
+      </w:r>
+    </w:p>
+    <w:p>
+      <w:pPr>
+        <w:pStyle w:val="NoSpacing"/>
+        <w:tabs>
+          <w:tab w:val="left" w:pos="360"/>
+          <w:tab w:val="left" w:pos="450"/>
+        </w:tabs>
+      </w:pPr>
+      <w:r>
+        <w:tab/>
+        <w:t>3</w:t>
+      </w:r>
+      <w:r>
+        <w:t>a.</w:t>
+      </w:r>
+      <w:r>
+        <w:tab/>
+        <w:t xml:space="preserve">Customer </w:t>
+      </w:r>
+      <w:r>
+        <w:t>enters information required for account creation into kiosk (return to main scenario step 3)</w:t>
+      </w:r>
+    </w:p>
+    <w:p>
+      <w:pPr>
+        <w:pStyle w:val="NoSpacing"/>
+      </w:pPr>
+    </w:p>
+    <w:p>
+      <w:pPr>
+        <w:rPr>
+          <w:b/>
+        </w:rPr>
+      </w:pPr>
+    </w:p>
+    <w:p>
+      <w:pPr>
+        <w:pStyle w:val="Heading2"/>
+      </w:pPr>
+      <w:bookmarkStart w:id="10" w:name="_Toc422756039"/>
+      <w:r>
+        <w:t>Use-Case Name:</w:t>
+      </w:r>
+      <w:r>
+        <w:t xml:space="preserve"> </w:t>
+      </w:r>
+      <w:r>
+        <w:t>Manager Generates Report</w:t>
+      </w:r>
+      <w:bookmarkEnd w:id="10"/>
+    </w:p>
+    <w:p>
+      <w:pPr>
+        <w:rPr>
+          <w:b/>
+        </w:rPr>
+      </w:pPr>
+      <w:r>
+        <w:rPr>
+          <w:b/>
+        </w:rPr>
+        <w:t>Main Success Scenario</w:t>
+      </w:r>
+    </w:p>
+    <w:p>
+      <w:pPr>
+        <w:pStyle w:val="ListParagraph"/>
+        <w:numPr>
+          <w:ilvl w:val="0"/>
+          <w:numId w:val="38"/>
+        </w:numPr>
+      </w:pPr>
+      <w:r>
+        <w:t>Manager logs into library</w:t>
+      </w:r>
+      <w:r>
+        <w:t xml:space="preserve"> website</w:t>
+      </w:r>
+    </w:p>
+    <w:p>
+      <w:pPr>
+        <w:pStyle w:val="ListParagraph"/>
+        <w:numPr>
+          <w:ilvl w:val="0"/>
+          <w:numId w:val="38"/>
+        </w:numPr>
+      </w:pPr>
+      <w:r>
+        <w:t xml:space="preserve">Manager </w:t>
+      </w:r>
+      <w:r>
+        <w:t>accesses report generation page</w:t>
+      </w:r>
+    </w:p>
+    <w:p>
+      <w:pPr>
+        <w:pStyle w:val="ListParagraph"/>
+        <w:numPr>
+          <w:ilvl w:val="0"/>
+          <w:numId w:val="38"/>
+        </w:numPr>
+      </w:pPr>
+      <w:r>
+        <w:t>Manager requ</w:t>
+      </w:r>
+      <w:r>
+        <w:t xml:space="preserve">ests that the system generate an administrative </w:t>
+      </w:r>
+      <w:r>
+        <w:t>report</w:t>
+      </w:r>
+    </w:p>
+    <w:p>
+      <w:pPr>
+        <w:pStyle w:val="ListParagraph"/>
+        <w:numPr>
+          <w:ilvl w:val="0"/>
+          <w:numId w:val="38"/>
+        </w:numPr>
+      </w:pPr>
+      <w:r>
+        <w:t xml:space="preserve">System generates and presents </w:t>
+      </w:r>
+      <w:r>
+        <w:t xml:space="preserve">administrative </w:t>
+      </w:r>
+      <w:r>
+        <w:t>report via web interface</w:t>
+      </w:r>
+    </w:p>
+    <w:p>
+      <w:pPr>
+        <w:rPr>
+          <w:b/>
+        </w:rPr>
+      </w:pPr>
+      <w:r>
+        <w:rPr>
+          <w:b/>
+        </w:rPr>
+        <w:t>Alternate Scenario</w:t>
+      </w:r>
+      <w:r>
+        <w:rPr>
+          <w:b/>
+        </w:rPr>
+        <w:t xml:space="preserve"> (local branch report)</w:t>
+      </w:r>
+    </w:p>
+    <w:p>
+      <w:pPr>
+        <w:pStyle w:val="NoSpacing"/>
+        <w:tabs>
+          <w:tab w:val="left" w:pos="360"/>
+          <w:tab w:val="left" w:pos="720"/>
+        </w:tabs>
+      </w:pPr>
+      <w:r>
+        <w:tab/>
+        <w:t>4</w:t>
+      </w:r>
+      <w:r>
+        <w:t>a.</w:t>
+      </w:r>
+      <w:r>
+        <w:tab/>
+      </w:r>
+      <w:r>
+        <w:t xml:space="preserve">Manager requests that the system generate a </w:t>
+      </w:r>
+      <w:r>
+        <w:t>local branch</w:t>
+      </w:r>
+      <w:r>
+        <w:t xml:space="preserve"> report</w:t>
+      </w:r>
+      <w:r>
+        <w:tab/>
+      </w:r>
+    </w:p>
+    <w:p>
+      <w:pPr>
+        <w:pStyle w:val="NoSpacing"/>
+        <w:tabs>
+          <w:tab w:val="left" w:pos="360"/>
+          <w:tab w:val="left" w:pos="720"/>
+        </w:tabs>
+      </w:pPr>
+      <w:r>
+        <w:tab/>
+        <w:t>5</w:t>
+      </w:r>
+      <w:r>
+        <w:t>a.</w:t>
+      </w:r>
+      <w:r>
+        <w:tab/>
+      </w:r>
+      <w:r>
+        <w:t xml:space="preserve">System generates and presents </w:t>
+      </w:r>
+      <w:r>
+        <w:t>local branch</w:t>
+      </w:r>
+      <w:r>
+        <w:t xml:space="preserve"> report via web interface</w:t>
+      </w:r>
+    </w:p>
+    <w:p>
+      <w:pPr>
+        <w:rPr>
+          <w:b/>
+        </w:rPr>
+      </w:pPr>
+    </w:p>
+    <w:p>
+      <w:pPr>
+        <w:rPr>
+          <w:b/>
+        </w:rPr>
+      </w:pPr>
+    </w:p>
+    <w:p>
+      <w:pPr>
         <w:pStyle w:val="Heading1"/>
       </w:pPr>
     </w:p>
@@ -1665,11 +2313,11 @@
       <w:pPr>
         <w:pStyle w:val="Heading1"/>
       </w:pPr>
-      <w:bookmarkStart w:id="8" w:name="_Toc422755247"/>
+      <w:bookmarkStart w:id="11" w:name="_Toc422756040"/>
       <w:r>
         <w:t>Non-Functional Requirements</w:t>
       </w:r>
-      <w:bookmarkEnd w:id="8"/>
+      <w:bookmarkEnd w:id="11"/>
     </w:p>
     <w:p>
       <w:pPr>
@@ -2351,6 +2999,95 @@
     </w:lvl>
   </w:abstractNum>
   <w:abstractNum w:abstractNumId="5" w15:restartNumberingAfterBreak="0">
+    <w:nsid w:val="11CF6F9A"/>
+    <w:multiLevelType w:val="hybridMultilevel"/>
+    <w:tmpl w:val="B7F8125C"/>
+    <w:lvl w:ilvl="0" w:tplc="23E68B40">
+      <w:start w:val="5"/>
+      <w:numFmt w:val="decimal"/>
+      <w:lvlText w:val="%1."/>
+      <w:lvlJc w:val="left"/>
+      <w:pPr>
+        <w:ind w:left="720" w:hanging="360"/>
+      </w:pPr>
+      <w:rPr>
+        <w:rFonts w:hint="default"/>
+      </w:rPr>
+    </w:lvl>
+    <w:lvl w:ilvl="1" w:tplc="04090019" w:tentative="1">
+      <w:start w:val="1"/>
+      <w:numFmt w:val="lowerLetter"/>
+      <w:lvlText w:val="%2."/>
+      <w:lvlJc w:val="left"/>
+      <w:pPr>
+        <w:ind w:left="1440" w:hanging="360"/>
+      </w:pPr>
+    </w:lvl>
+    <w:lvl w:ilvl="2" w:tplc="0409001B" w:tentative="1">
+      <w:start w:val="1"/>
+      <w:numFmt w:val="lowerRoman"/>
+      <w:lvlText w:val="%3."/>
+      <w:lvlJc w:val="right"/>
+      <w:pPr>
+        <w:ind w:left="2160" w:hanging="180"/>
+      </w:pPr>
+    </w:lvl>
+    <w:lvl w:ilvl="3" w:tplc="0409000F" w:tentative="1">
+      <w:start w:val="1"/>
+      <w:numFmt w:val="decimal"/>
+      <w:lvlText w:val="%4."/>
+      <w:lvlJc w:val="left"/>
+      <w:pPr>
+        <w:ind w:left="2880" w:hanging="360"/>
+      </w:pPr>
+    </w:lvl>
+    <w:lvl w:ilvl="4" w:tplc="04090019" w:tentative="1">
+      <w:start w:val="1"/>
+      <w:numFmt w:val="lowerLetter"/>
+      <w:lvlText w:val="%5."/>
+      <w:lvlJc w:val="left"/>
+      <w:pPr>
+        <w:ind w:left="3600" w:hanging="360"/>
+      </w:pPr>
+    </w:lvl>
+    <w:lvl w:ilvl="5" w:tplc="0409001B" w:tentative="1">
+      <w:start w:val="1"/>
+      <w:numFmt w:val="lowerRoman"/>
+      <w:lvlText w:val="%6."/>
+      <w:lvlJc w:val="right"/>
+      <w:pPr>
+        <w:ind w:left="4320" w:hanging="180"/>
+      </w:pPr>
+    </w:lvl>
+    <w:lvl w:ilvl="6" w:tplc="0409000F" w:tentative="1">
+      <w:start w:val="1"/>
+      <w:numFmt w:val="decimal"/>
+      <w:lvlText w:val="%7."/>
+      <w:lvlJc w:val="left"/>
+      <w:pPr>
+        <w:ind w:left="5040" w:hanging="360"/>
+      </w:pPr>
+    </w:lvl>
+    <w:lvl w:ilvl="7" w:tplc="04090019" w:tentative="1">
+      <w:start w:val="1"/>
+      <w:numFmt w:val="lowerLetter"/>
+      <w:lvlText w:val="%8."/>
+      <w:lvlJc w:val="left"/>
+      <w:pPr>
+        <w:ind w:left="5760" w:hanging="360"/>
+      </w:pPr>
+    </w:lvl>
+    <w:lvl w:ilvl="8" w:tplc="0409001B" w:tentative="1">
+      <w:start w:val="1"/>
+      <w:numFmt w:val="lowerRoman"/>
+      <w:lvlText w:val="%9."/>
+      <w:lvlJc w:val="right"/>
+      <w:pPr>
+        <w:ind w:left="6480" w:hanging="180"/>
+      </w:pPr>
+    </w:lvl>
+  </w:abstractNum>
+  <w:abstractNum w:abstractNumId="6" w15:restartNumberingAfterBreak="0">
     <w:nsid w:val="142B6877"/>
     <w:multiLevelType w:val="hybridMultilevel"/>
     <w:tmpl w:val="B7F8125C"/>
@@ -2439,7 +3176,93 @@
       </w:pPr>
     </w:lvl>
   </w:abstractNum>
-  <w:abstractNum w:abstractNumId="6" w15:restartNumberingAfterBreak="0">
+  <w:abstractNum w:abstractNumId="7" w15:restartNumberingAfterBreak="0">
+    <w:nsid w:val="19EE00D3"/>
+    <w:multiLevelType w:val="hybridMultilevel"/>
+    <w:tmpl w:val="47F4C95C"/>
+    <w:lvl w:ilvl="0" w:tplc="0409000F">
+      <w:start w:val="1"/>
+      <w:numFmt w:val="decimal"/>
+      <w:lvlText w:val="%1."/>
+      <w:lvlJc w:val="left"/>
+      <w:pPr>
+        <w:ind w:left="720" w:hanging="360"/>
+      </w:pPr>
+    </w:lvl>
+    <w:lvl w:ilvl="1" w:tplc="04090019">
+      <w:start w:val="1"/>
+      <w:numFmt w:val="lowerLetter"/>
+      <w:lvlText w:val="%2."/>
+      <w:lvlJc w:val="left"/>
+      <w:pPr>
+        <w:ind w:left="1440" w:hanging="360"/>
+      </w:pPr>
+    </w:lvl>
+    <w:lvl w:ilvl="2" w:tplc="0409001B" w:tentative="1">
+      <w:start w:val="1"/>
+      <w:numFmt w:val="lowerRoman"/>
+      <w:lvlText w:val="%3."/>
+      <w:lvlJc w:val="right"/>
+      <w:pPr>
+        <w:ind w:left="2160" w:hanging="180"/>
+      </w:pPr>
+    </w:lvl>
+    <w:lvl w:ilvl="3" w:tplc="0409000F" w:tentative="1">
+      <w:start w:val="1"/>
+      <w:numFmt w:val="decimal"/>
+      <w:lvlText w:val="%4."/>
+      <w:lvlJc w:val="left"/>
+      <w:pPr>
+        <w:ind w:left="2880" w:hanging="360"/>
+      </w:pPr>
+    </w:lvl>
+    <w:lvl w:ilvl="4" w:tplc="04090019" w:tentative="1">
+      <w:start w:val="1"/>
+      <w:numFmt w:val="lowerLetter"/>
+      <w:lvlText w:val="%5."/>
+      <w:lvlJc w:val="left"/>
+      <w:pPr>
+        <w:ind w:left="3600" w:hanging="360"/>
+      </w:pPr>
+    </w:lvl>
+    <w:lvl w:ilvl="5" w:tplc="0409001B" w:tentative="1">
+      <w:start w:val="1"/>
+      <w:numFmt w:val="lowerRoman"/>
+      <w:lvlText w:val="%6."/>
+      <w:lvlJc w:val="right"/>
+      <w:pPr>
+        <w:ind w:left="4320" w:hanging="180"/>
+      </w:pPr>
+    </w:lvl>
+    <w:lvl w:ilvl="6" w:tplc="0409000F" w:tentative="1">
+      <w:start w:val="1"/>
+      <w:numFmt w:val="decimal"/>
+      <w:lvlText w:val="%7."/>
+      <w:lvlJc w:val="left"/>
+      <w:pPr>
+        <w:ind w:left="5040" w:hanging="360"/>
+      </w:pPr>
+    </w:lvl>
+    <w:lvl w:ilvl="7" w:tplc="04090019" w:tentative="1">
+      <w:start w:val="1"/>
+      <w:numFmt w:val="lowerLetter"/>
+      <w:lvlText w:val="%8."/>
+      <w:lvlJc w:val="left"/>
+      <w:pPr>
+        <w:ind w:left="5760" w:hanging="360"/>
+      </w:pPr>
+    </w:lvl>
+    <w:lvl w:ilvl="8" w:tplc="0409001B" w:tentative="1">
+      <w:start w:val="1"/>
+      <w:numFmt w:val="lowerRoman"/>
+      <w:lvlText w:val="%9."/>
+      <w:lvlJc w:val="right"/>
+      <w:pPr>
+        <w:ind w:left="6480" w:hanging="180"/>
+      </w:pPr>
+    </w:lvl>
+  </w:abstractNum>
+  <w:abstractNum w:abstractNumId="8" w15:restartNumberingAfterBreak="0">
     <w:nsid w:val="1BCC09A5"/>
     <w:multiLevelType w:val="hybridMultilevel"/>
     <w:tmpl w:val="84321566"/>
@@ -2528,7 +3351,7 @@
       </w:pPr>
     </w:lvl>
   </w:abstractNum>
-  <w:abstractNum w:abstractNumId="7" w15:restartNumberingAfterBreak="0">
+  <w:abstractNum w:abstractNumId="9" w15:restartNumberingAfterBreak="0">
     <w:nsid w:val="1C0E0B7F"/>
     <w:multiLevelType w:val="hybridMultilevel"/>
     <w:tmpl w:val="895ABBEE"/>
@@ -2641,7 +3464,7 @@
       </w:rPr>
     </w:lvl>
   </w:abstractNum>
-  <w:abstractNum w:abstractNumId="8" w15:restartNumberingAfterBreak="0">
+  <w:abstractNum w:abstractNumId="10" w15:restartNumberingAfterBreak="0">
     <w:nsid w:val="1F8324BB"/>
     <w:multiLevelType w:val="hybridMultilevel"/>
     <w:tmpl w:val="ACEA08A4"/>
@@ -2727,7 +3550,7 @@
       </w:pPr>
     </w:lvl>
   </w:abstractNum>
-  <w:abstractNum w:abstractNumId="9" w15:restartNumberingAfterBreak="0">
+  <w:abstractNum w:abstractNumId="11" w15:restartNumberingAfterBreak="0">
     <w:nsid w:val="21741F62"/>
     <w:multiLevelType w:val="hybridMultilevel"/>
     <w:tmpl w:val="73365C5C"/>
@@ -2840,7 +3663,7 @@
       </w:rPr>
     </w:lvl>
   </w:abstractNum>
-  <w:abstractNum w:abstractNumId="10" w15:restartNumberingAfterBreak="0">
+  <w:abstractNum w:abstractNumId="12" w15:restartNumberingAfterBreak="0">
     <w:nsid w:val="280578E9"/>
     <w:multiLevelType w:val="hybridMultilevel"/>
     <w:tmpl w:val="8C4A9C28"/>
@@ -2926,7 +3749,7 @@
       </w:pPr>
     </w:lvl>
   </w:abstractNum>
-  <w:abstractNum w:abstractNumId="11" w15:restartNumberingAfterBreak="0">
+  <w:abstractNum w:abstractNumId="13" w15:restartNumberingAfterBreak="0">
     <w:nsid w:val="284C2B7B"/>
     <w:multiLevelType w:val="hybridMultilevel"/>
     <w:tmpl w:val="A02436C8"/>
@@ -3015,7 +3838,7 @@
       </w:pPr>
     </w:lvl>
   </w:abstractNum>
-  <w:abstractNum w:abstractNumId="12" w15:restartNumberingAfterBreak="0">
+  <w:abstractNum w:abstractNumId="14" w15:restartNumberingAfterBreak="0">
     <w:nsid w:val="28F1684D"/>
     <w:multiLevelType w:val="hybridMultilevel"/>
     <w:tmpl w:val="47F4C95C"/>
@@ -3101,7 +3924,7 @@
       </w:pPr>
     </w:lvl>
   </w:abstractNum>
-  <w:abstractNum w:abstractNumId="13" w15:restartNumberingAfterBreak="0">
+  <w:abstractNum w:abstractNumId="15" w15:restartNumberingAfterBreak="0">
     <w:nsid w:val="2AA7044C"/>
     <w:multiLevelType w:val="hybridMultilevel"/>
     <w:tmpl w:val="170EC296"/>
@@ -3190,7 +4013,93 @@
       </w:pPr>
     </w:lvl>
   </w:abstractNum>
-  <w:abstractNum w:abstractNumId="14" w15:restartNumberingAfterBreak="0">
+  <w:abstractNum w:abstractNumId="16" w15:restartNumberingAfterBreak="0">
+    <w:nsid w:val="2FE93CD1"/>
+    <w:multiLevelType w:val="hybridMultilevel"/>
+    <w:tmpl w:val="47F4C95C"/>
+    <w:lvl w:ilvl="0" w:tplc="0409000F">
+      <w:start w:val="1"/>
+      <w:numFmt w:val="decimal"/>
+      <w:lvlText w:val="%1."/>
+      <w:lvlJc w:val="left"/>
+      <w:pPr>
+        <w:ind w:left="720" w:hanging="360"/>
+      </w:pPr>
+    </w:lvl>
+    <w:lvl w:ilvl="1" w:tplc="04090019">
+      <w:start w:val="1"/>
+      <w:numFmt w:val="lowerLetter"/>
+      <w:lvlText w:val="%2."/>
+      <w:lvlJc w:val="left"/>
+      <w:pPr>
+        <w:ind w:left="1440" w:hanging="360"/>
+      </w:pPr>
+    </w:lvl>
+    <w:lvl w:ilvl="2" w:tplc="0409001B" w:tentative="1">
+      <w:start w:val="1"/>
+      <w:numFmt w:val="lowerRoman"/>
+      <w:lvlText w:val="%3."/>
+      <w:lvlJc w:val="right"/>
+      <w:pPr>
+        <w:ind w:left="2160" w:hanging="180"/>
+      </w:pPr>
+    </w:lvl>
+    <w:lvl w:ilvl="3" w:tplc="0409000F" w:tentative="1">
+      <w:start w:val="1"/>
+      <w:numFmt w:val="decimal"/>
+      <w:lvlText w:val="%4."/>
+      <w:lvlJc w:val="left"/>
+      <w:pPr>
+        <w:ind w:left="2880" w:hanging="360"/>
+      </w:pPr>
+    </w:lvl>
+    <w:lvl w:ilvl="4" w:tplc="04090019" w:tentative="1">
+      <w:start w:val="1"/>
+      <w:numFmt w:val="lowerLetter"/>
+      <w:lvlText w:val="%5."/>
+      <w:lvlJc w:val="left"/>
+      <w:pPr>
+        <w:ind w:left="3600" w:hanging="360"/>
+      </w:pPr>
+    </w:lvl>
+    <w:lvl w:ilvl="5" w:tplc="0409001B" w:tentative="1">
+      <w:start w:val="1"/>
+      <w:numFmt w:val="lowerRoman"/>
+      <w:lvlText w:val="%6."/>
+      <w:lvlJc w:val="right"/>
+      <w:pPr>
+        <w:ind w:left="4320" w:hanging="180"/>
+      </w:pPr>
+    </w:lvl>
+    <w:lvl w:ilvl="6" w:tplc="0409000F" w:tentative="1">
+      <w:start w:val="1"/>
+      <w:numFmt w:val="decimal"/>
+      <w:lvlText w:val="%7."/>
+      <w:lvlJc w:val="left"/>
+      <w:pPr>
+        <w:ind w:left="5040" w:hanging="360"/>
+      </w:pPr>
+    </w:lvl>
+    <w:lvl w:ilvl="7" w:tplc="04090019" w:tentative="1">
+      <w:start w:val="1"/>
+      <w:numFmt w:val="lowerLetter"/>
+      <w:lvlText w:val="%8."/>
+      <w:lvlJc w:val="left"/>
+      <w:pPr>
+        <w:ind w:left="5760" w:hanging="360"/>
+      </w:pPr>
+    </w:lvl>
+    <w:lvl w:ilvl="8" w:tplc="0409001B" w:tentative="1">
+      <w:start w:val="1"/>
+      <w:numFmt w:val="lowerRoman"/>
+      <w:lvlText w:val="%9."/>
+      <w:lvlJc w:val="right"/>
+      <w:pPr>
+        <w:ind w:left="6480" w:hanging="180"/>
+      </w:pPr>
+    </w:lvl>
+  </w:abstractNum>
+  <w:abstractNum w:abstractNumId="17" w15:restartNumberingAfterBreak="0">
     <w:nsid w:val="302D6AE1"/>
     <w:multiLevelType w:val="hybridMultilevel"/>
     <w:tmpl w:val="0728D2F4"/>
@@ -3279,7 +4188,7 @@
       </w:pPr>
     </w:lvl>
   </w:abstractNum>
-  <w:abstractNum w:abstractNumId="15" w15:restartNumberingAfterBreak="0">
+  <w:abstractNum w:abstractNumId="18" w15:restartNumberingAfterBreak="0">
     <w:nsid w:val="335205B3"/>
     <w:multiLevelType w:val="hybridMultilevel"/>
     <w:tmpl w:val="982411A6"/>
@@ -3368,7 +4277,7 @@
       </w:pPr>
     </w:lvl>
   </w:abstractNum>
-  <w:abstractNum w:abstractNumId="16" w15:restartNumberingAfterBreak="0">
+  <w:abstractNum w:abstractNumId="19" w15:restartNumberingAfterBreak="0">
     <w:nsid w:val="3CB82DEC"/>
     <w:multiLevelType w:val="hybridMultilevel"/>
     <w:tmpl w:val="CCA0B836"/>
@@ -3457,7 +4366,7 @@
       </w:pPr>
     </w:lvl>
   </w:abstractNum>
-  <w:abstractNum w:abstractNumId="17" w15:restartNumberingAfterBreak="0">
+  <w:abstractNum w:abstractNumId="20" w15:restartNumberingAfterBreak="0">
     <w:nsid w:val="3F4333D6"/>
     <w:multiLevelType w:val="hybridMultilevel"/>
     <w:tmpl w:val="6FCE9DD8"/>
@@ -3543,7 +4452,7 @@
       </w:pPr>
     </w:lvl>
   </w:abstractNum>
-  <w:abstractNum w:abstractNumId="18" w15:restartNumberingAfterBreak="0">
+  <w:abstractNum w:abstractNumId="21" w15:restartNumberingAfterBreak="0">
     <w:nsid w:val="44484F70"/>
     <w:multiLevelType w:val="multilevel"/>
     <w:tmpl w:val="170EC296"/>
@@ -3632,7 +4541,7 @@
       </w:pPr>
     </w:lvl>
   </w:abstractNum>
-  <w:abstractNum w:abstractNumId="19" w15:restartNumberingAfterBreak="0">
+  <w:abstractNum w:abstractNumId="22" w15:restartNumberingAfterBreak="0">
     <w:nsid w:val="44E849F2"/>
     <w:multiLevelType w:val="hybridMultilevel"/>
     <w:tmpl w:val="1C30C962"/>
@@ -3721,7 +4630,93 @@
       </w:pPr>
     </w:lvl>
   </w:abstractNum>
-  <w:abstractNum w:abstractNumId="20" w15:restartNumberingAfterBreak="0">
+  <w:abstractNum w:abstractNumId="23" w15:restartNumberingAfterBreak="0">
+    <w:nsid w:val="45BD2F6B"/>
+    <w:multiLevelType w:val="hybridMultilevel"/>
+    <w:tmpl w:val="47F4C95C"/>
+    <w:lvl w:ilvl="0" w:tplc="0409000F">
+      <w:start w:val="1"/>
+      <w:numFmt w:val="decimal"/>
+      <w:lvlText w:val="%1."/>
+      <w:lvlJc w:val="left"/>
+      <w:pPr>
+        <w:ind w:left="720" w:hanging="360"/>
+      </w:pPr>
+    </w:lvl>
+    <w:lvl w:ilvl="1" w:tplc="04090019">
+      <w:start w:val="1"/>
+      <w:numFmt w:val="lowerLetter"/>
+      <w:lvlText w:val="%2."/>
+      <w:lvlJc w:val="left"/>
+      <w:pPr>
+        <w:ind w:left="1440" w:hanging="360"/>
+      </w:pPr>
+    </w:lvl>
+    <w:lvl w:ilvl="2" w:tplc="0409001B" w:tentative="1">
+      <w:start w:val="1"/>
+      <w:numFmt w:val="lowerRoman"/>
+      <w:lvlText w:val="%3."/>
+      <w:lvlJc w:val="right"/>
+      <w:pPr>
+        <w:ind w:left="2160" w:hanging="180"/>
+      </w:pPr>
+    </w:lvl>
+    <w:lvl w:ilvl="3" w:tplc="0409000F" w:tentative="1">
+      <w:start w:val="1"/>
+      <w:numFmt w:val="decimal"/>
+      <w:lvlText w:val="%4."/>
+      <w:lvlJc w:val="left"/>
+      <w:pPr>
+        <w:ind w:left="2880" w:hanging="360"/>
+      </w:pPr>
+    </w:lvl>
+    <w:lvl w:ilvl="4" w:tplc="04090019" w:tentative="1">
+      <w:start w:val="1"/>
+      <w:numFmt w:val="lowerLetter"/>
+      <w:lvlText w:val="%5."/>
+      <w:lvlJc w:val="left"/>
+      <w:pPr>
+        <w:ind w:left="3600" w:hanging="360"/>
+      </w:pPr>
+    </w:lvl>
+    <w:lvl w:ilvl="5" w:tplc="0409001B" w:tentative="1">
+      <w:start w:val="1"/>
+      <w:numFmt w:val="lowerRoman"/>
+      <w:lvlText w:val="%6."/>
+      <w:lvlJc w:val="right"/>
+      <w:pPr>
+        <w:ind w:left="4320" w:hanging="180"/>
+      </w:pPr>
+    </w:lvl>
+    <w:lvl w:ilvl="6" w:tplc="0409000F" w:tentative="1">
+      <w:start w:val="1"/>
+      <w:numFmt w:val="decimal"/>
+      <w:lvlText w:val="%7."/>
+      <w:lvlJc w:val="left"/>
+      <w:pPr>
+        <w:ind w:left="5040" w:hanging="360"/>
+      </w:pPr>
+    </w:lvl>
+    <w:lvl w:ilvl="7" w:tplc="04090019" w:tentative="1">
+      <w:start w:val="1"/>
+      <w:numFmt w:val="lowerLetter"/>
+      <w:lvlText w:val="%8."/>
+      <w:lvlJc w:val="left"/>
+      <w:pPr>
+        <w:ind w:left="5760" w:hanging="360"/>
+      </w:pPr>
+    </w:lvl>
+    <w:lvl w:ilvl="8" w:tplc="0409001B" w:tentative="1">
+      <w:start w:val="1"/>
+      <w:numFmt w:val="lowerRoman"/>
+      <w:lvlText w:val="%9."/>
+      <w:lvlJc w:val="right"/>
+      <w:pPr>
+        <w:ind w:left="6480" w:hanging="180"/>
+      </w:pPr>
+    </w:lvl>
+  </w:abstractNum>
+  <w:abstractNum w:abstractNumId="24" w15:restartNumberingAfterBreak="0">
     <w:nsid w:val="462D6959"/>
     <w:multiLevelType w:val="multilevel"/>
     <w:tmpl w:val="ACEA08A4"/>
@@ -3807,7 +4802,7 @@
       </w:pPr>
     </w:lvl>
   </w:abstractNum>
-  <w:abstractNum w:abstractNumId="21" w15:restartNumberingAfterBreak="0">
+  <w:abstractNum w:abstractNumId="25" w15:restartNumberingAfterBreak="0">
     <w:nsid w:val="4849641E"/>
     <w:multiLevelType w:val="hybridMultilevel"/>
     <w:tmpl w:val="214017AC"/>
@@ -3896,7 +4891,7 @@
       </w:pPr>
     </w:lvl>
   </w:abstractNum>
-  <w:abstractNum w:abstractNumId="22" w15:restartNumberingAfterBreak="0">
+  <w:abstractNum w:abstractNumId="26" w15:restartNumberingAfterBreak="0">
     <w:nsid w:val="48E96997"/>
     <w:multiLevelType w:val="multilevel"/>
     <w:tmpl w:val="4C5E1318"/>
@@ -3985,7 +4980,7 @@
       </w:pPr>
     </w:lvl>
   </w:abstractNum>
-  <w:abstractNum w:abstractNumId="23" w15:restartNumberingAfterBreak="0">
+  <w:abstractNum w:abstractNumId="27" w15:restartNumberingAfterBreak="0">
     <w:nsid w:val="4AB4211D"/>
     <w:multiLevelType w:val="hybridMultilevel"/>
     <w:tmpl w:val="0ADCEEE0"/>
@@ -4098,7 +5093,7 @@
       </w:rPr>
     </w:lvl>
   </w:abstractNum>
-  <w:abstractNum w:abstractNumId="24" w15:restartNumberingAfterBreak="0">
+  <w:abstractNum w:abstractNumId="28" w15:restartNumberingAfterBreak="0">
     <w:nsid w:val="4E78128B"/>
     <w:multiLevelType w:val="hybridMultilevel"/>
     <w:tmpl w:val="45B8239C"/>
@@ -4187,7 +5182,93 @@
       </w:pPr>
     </w:lvl>
   </w:abstractNum>
-  <w:abstractNum w:abstractNumId="25" w15:restartNumberingAfterBreak="0">
+  <w:abstractNum w:abstractNumId="29" w15:restartNumberingAfterBreak="0">
+    <w:nsid w:val="50603A48"/>
+    <w:multiLevelType w:val="hybridMultilevel"/>
+    <w:tmpl w:val="47F4C95C"/>
+    <w:lvl w:ilvl="0" w:tplc="0409000F">
+      <w:start w:val="1"/>
+      <w:numFmt w:val="decimal"/>
+      <w:lvlText w:val="%1."/>
+      <w:lvlJc w:val="left"/>
+      <w:pPr>
+        <w:ind w:left="720" w:hanging="360"/>
+      </w:pPr>
+    </w:lvl>
+    <w:lvl w:ilvl="1" w:tplc="04090019">
+      <w:start w:val="1"/>
+      <w:numFmt w:val="lowerLetter"/>
+      <w:lvlText w:val="%2."/>
+      <w:lvlJc w:val="left"/>
+      <w:pPr>
+        <w:ind w:left="1440" w:hanging="360"/>
+      </w:pPr>
+    </w:lvl>
+    <w:lvl w:ilvl="2" w:tplc="0409001B" w:tentative="1">
+      <w:start w:val="1"/>
+      <w:numFmt w:val="lowerRoman"/>
+      <w:lvlText w:val="%3."/>
+      <w:lvlJc w:val="right"/>
+      <w:pPr>
+        <w:ind w:left="2160" w:hanging="180"/>
+      </w:pPr>
+    </w:lvl>
+    <w:lvl w:ilvl="3" w:tplc="0409000F" w:tentative="1">
+      <w:start w:val="1"/>
+      <w:numFmt w:val="decimal"/>
+      <w:lvlText w:val="%4."/>
+      <w:lvlJc w:val="left"/>
+      <w:pPr>
+        <w:ind w:left="2880" w:hanging="360"/>
+      </w:pPr>
+    </w:lvl>
+    <w:lvl w:ilvl="4" w:tplc="04090019" w:tentative="1">
+      <w:start w:val="1"/>
+      <w:numFmt w:val="lowerLetter"/>
+      <w:lvlText w:val="%5."/>
+      <w:lvlJc w:val="left"/>
+      <w:pPr>
+        <w:ind w:left="3600" w:hanging="360"/>
+      </w:pPr>
+    </w:lvl>
+    <w:lvl w:ilvl="5" w:tplc="0409001B" w:tentative="1">
+      <w:start w:val="1"/>
+      <w:numFmt w:val="lowerRoman"/>
+      <w:lvlText w:val="%6."/>
+      <w:lvlJc w:val="right"/>
+      <w:pPr>
+        <w:ind w:left="4320" w:hanging="180"/>
+      </w:pPr>
+    </w:lvl>
+    <w:lvl w:ilvl="6" w:tplc="0409000F" w:tentative="1">
+      <w:start w:val="1"/>
+      <w:numFmt w:val="decimal"/>
+      <w:lvlText w:val="%7."/>
+      <w:lvlJc w:val="left"/>
+      <w:pPr>
+        <w:ind w:left="5040" w:hanging="360"/>
+      </w:pPr>
+    </w:lvl>
+    <w:lvl w:ilvl="7" w:tplc="04090019" w:tentative="1">
+      <w:start w:val="1"/>
+      <w:numFmt w:val="lowerLetter"/>
+      <w:lvlText w:val="%8."/>
+      <w:lvlJc w:val="left"/>
+      <w:pPr>
+        <w:ind w:left="5760" w:hanging="360"/>
+      </w:pPr>
+    </w:lvl>
+    <w:lvl w:ilvl="8" w:tplc="0409001B" w:tentative="1">
+      <w:start w:val="1"/>
+      <w:numFmt w:val="lowerRoman"/>
+      <w:lvlText w:val="%9."/>
+      <w:lvlJc w:val="right"/>
+      <w:pPr>
+        <w:ind w:left="6480" w:hanging="180"/>
+      </w:pPr>
+    </w:lvl>
+  </w:abstractNum>
+  <w:abstractNum w:abstractNumId="30" w15:restartNumberingAfterBreak="0">
     <w:nsid w:val="51660736"/>
     <w:multiLevelType w:val="hybridMultilevel"/>
     <w:tmpl w:val="B3CADF0E"/>
@@ -4273,7 +5354,7 @@
       </w:pPr>
     </w:lvl>
   </w:abstractNum>
-  <w:abstractNum w:abstractNumId="26" w15:restartNumberingAfterBreak="0">
+  <w:abstractNum w:abstractNumId="31" w15:restartNumberingAfterBreak="0">
     <w:nsid w:val="540C1169"/>
     <w:multiLevelType w:val="hybridMultilevel"/>
     <w:tmpl w:val="354AB3FC"/>
@@ -4359,7 +5440,7 @@
       </w:pPr>
     </w:lvl>
   </w:abstractNum>
-  <w:abstractNum w:abstractNumId="27" w15:restartNumberingAfterBreak="0">
+  <w:abstractNum w:abstractNumId="32" w15:restartNumberingAfterBreak="0">
     <w:nsid w:val="55C956F0"/>
     <w:multiLevelType w:val="hybridMultilevel"/>
     <w:tmpl w:val="171288F4"/>
@@ -4451,7 +5532,7 @@
       </w:pPr>
     </w:lvl>
   </w:abstractNum>
-  <w:abstractNum w:abstractNumId="28" w15:restartNumberingAfterBreak="0">
+  <w:abstractNum w:abstractNumId="33" w15:restartNumberingAfterBreak="0">
     <w:nsid w:val="575E09E1"/>
     <w:multiLevelType w:val="hybridMultilevel"/>
     <w:tmpl w:val="7ED8CCC4"/>
@@ -4537,7 +5618,7 @@
       </w:pPr>
     </w:lvl>
   </w:abstractNum>
-  <w:abstractNum w:abstractNumId="29" w15:restartNumberingAfterBreak="0">
+  <w:abstractNum w:abstractNumId="34" w15:restartNumberingAfterBreak="0">
     <w:nsid w:val="5AEE338D"/>
     <w:multiLevelType w:val="hybridMultilevel"/>
     <w:tmpl w:val="E93E8CC6"/>
@@ -4650,7 +5731,7 @@
       </w:rPr>
     </w:lvl>
   </w:abstractNum>
-  <w:abstractNum w:abstractNumId="30" w15:restartNumberingAfterBreak="0">
+  <w:abstractNum w:abstractNumId="35" w15:restartNumberingAfterBreak="0">
     <w:nsid w:val="5C6256D0"/>
     <w:multiLevelType w:val="hybridMultilevel"/>
     <w:tmpl w:val="6E460726"/>
@@ -4736,7 +5817,7 @@
       </w:pPr>
     </w:lvl>
   </w:abstractNum>
-  <w:abstractNum w:abstractNumId="31" w15:restartNumberingAfterBreak="0">
+  <w:abstractNum w:abstractNumId="36" w15:restartNumberingAfterBreak="0">
     <w:nsid w:val="5EBD4B76"/>
     <w:multiLevelType w:val="hybridMultilevel"/>
     <w:tmpl w:val="88FE2388"/>
@@ -4849,7 +5930,7 @@
       </w:rPr>
     </w:lvl>
   </w:abstractNum>
-  <w:abstractNum w:abstractNumId="32" w15:restartNumberingAfterBreak="0">
+  <w:abstractNum w:abstractNumId="37" w15:restartNumberingAfterBreak="0">
     <w:nsid w:val="664A0005"/>
     <w:multiLevelType w:val="hybridMultilevel"/>
     <w:tmpl w:val="DC72B8FE"/>
@@ -4962,7 +6043,7 @@
       </w:rPr>
     </w:lvl>
   </w:abstractNum>
-  <w:abstractNum w:abstractNumId="33" w15:restartNumberingAfterBreak="0">
+  <w:abstractNum w:abstractNumId="38" w15:restartNumberingAfterBreak="0">
     <w:nsid w:val="670D3338"/>
     <w:multiLevelType w:val="hybridMultilevel"/>
     <w:tmpl w:val="4C5E1318"/>
@@ -5051,7 +6132,7 @@
       </w:pPr>
     </w:lvl>
   </w:abstractNum>
-  <w:abstractNum w:abstractNumId="34" w15:restartNumberingAfterBreak="0">
+  <w:abstractNum w:abstractNumId="39" w15:restartNumberingAfterBreak="0">
     <w:nsid w:val="6B880D14"/>
     <w:multiLevelType w:val="hybridMultilevel"/>
     <w:tmpl w:val="60201858"/>
@@ -5140,7 +6221,7 @@
       </w:pPr>
     </w:lvl>
   </w:abstractNum>
-  <w:abstractNum w:abstractNumId="35" w15:restartNumberingAfterBreak="0">
+  <w:abstractNum w:abstractNumId="40" w15:restartNumberingAfterBreak="0">
     <w:nsid w:val="72C3024C"/>
     <w:multiLevelType w:val="hybridMultilevel"/>
     <w:tmpl w:val="47F4C95C"/>
@@ -5230,109 +6311,124 @@
     <w:abstractNumId w:val="4"/>
   </w:num>
   <w:num w:numId="2">
-    <w:abstractNumId w:val="25"/>
+    <w:abstractNumId w:val="30"/>
   </w:num>
   <w:num w:numId="3">
-    <w:abstractNumId w:val="28"/>
+    <w:abstractNumId w:val="33"/>
   </w:num>
   <w:num w:numId="4">
-    <w:abstractNumId w:val="34"/>
+    <w:abstractNumId w:val="39"/>
   </w:num>
   <w:num w:numId="5">
-    <w:abstractNumId w:val="17"/>
+    <w:abstractNumId w:val="20"/>
   </w:num>
   <w:num w:numId="6">
-    <w:abstractNumId w:val="27"/>
+    <w:abstractNumId w:val="32"/>
   </w:num>
   <w:num w:numId="7">
-    <w:abstractNumId w:val="30"/>
+    <w:abstractNumId w:val="35"/>
   </w:num>
   <w:num w:numId="8">
-    <w:abstractNumId w:val="8"/>
+    <w:abstractNumId w:val="10"/>
   </w:num>
   <w:num w:numId="9">
-    <w:abstractNumId w:val="20"/>
+    <w:abstractNumId w:val="24"/>
   </w:num>
   <w:num w:numId="10">
-    <w:abstractNumId w:val="10"/>
+    <w:abstractNumId w:val="12"/>
   </w:num>
   <w:num w:numId="11">
     <w:abstractNumId w:val="1"/>
   </w:num>
   <w:num w:numId="12">
-    <w:abstractNumId w:val="6"/>
+    <w:abstractNumId w:val="8"/>
   </w:num>
   <w:num w:numId="13">
-    <w:abstractNumId w:val="9"/>
+    <w:abstractNumId w:val="11"/>
   </w:num>
   <w:num w:numId="14">
-    <w:abstractNumId w:val="33"/>
+    <w:abstractNumId w:val="38"/>
   </w:num>
   <w:num w:numId="15">
     <w:abstractNumId w:val="0"/>
   </w:num>
   <w:num w:numId="16">
-    <w:abstractNumId w:val="22"/>
+    <w:abstractNumId w:val="26"/>
   </w:num>
   <w:num w:numId="17">
-    <w:abstractNumId w:val="5"/>
+    <w:abstractNumId w:val="6"/>
   </w:num>
   <w:num w:numId="18">
-    <w:abstractNumId w:val="7"/>
+    <w:abstractNumId w:val="9"/>
   </w:num>
   <w:num w:numId="19">
-    <w:abstractNumId w:val="13"/>
+    <w:abstractNumId w:val="15"/>
   </w:num>
   <w:num w:numId="20">
-    <w:abstractNumId w:val="18"/>
+    <w:abstractNumId w:val="21"/>
   </w:num>
   <w:num w:numId="21">
-    <w:abstractNumId w:val="21"/>
+    <w:abstractNumId w:val="25"/>
   </w:num>
   <w:num w:numId="22">
     <w:abstractNumId w:val="3"/>
   </w:num>
   <w:num w:numId="23">
-    <w:abstractNumId w:val="24"/>
+    <w:abstractNumId w:val="28"/>
   </w:num>
   <w:num w:numId="24">
-    <w:abstractNumId w:val="16"/>
+    <w:abstractNumId w:val="19"/>
   </w:num>
   <w:num w:numId="25">
-    <w:abstractNumId w:val="29"/>
+    <w:abstractNumId w:val="34"/>
   </w:num>
   <w:num w:numId="26">
     <w:abstractNumId w:val="2"/>
   </w:num>
   <w:num w:numId="27">
+    <w:abstractNumId w:val="36"/>
+  </w:num>
+  <w:num w:numId="28">
+    <w:abstractNumId w:val="14"/>
+  </w:num>
+  <w:num w:numId="29">
+    <w:abstractNumId w:val="27"/>
+  </w:num>
+  <w:num w:numId="30">
+    <w:abstractNumId w:val="40"/>
+  </w:num>
+  <w:num w:numId="31">
+    <w:abstractNumId w:val="37"/>
+  </w:num>
+  <w:num w:numId="32">
     <w:abstractNumId w:val="31"/>
   </w:num>
-  <w:num w:numId="28">
-    <w:abstractNumId w:val="12"/>
+  <w:num w:numId="33">
+    <w:abstractNumId w:val="17"/>
   </w:num>
-  <w:num w:numId="29">
+  <w:num w:numId="34">
+    <w:abstractNumId w:val="22"/>
+  </w:num>
+  <w:num w:numId="35">
+    <w:abstractNumId w:val="18"/>
+  </w:num>
+  <w:num w:numId="36">
+    <w:abstractNumId w:val="13"/>
+  </w:num>
+  <w:num w:numId="37">
+    <w:abstractNumId w:val="16"/>
+  </w:num>
+  <w:num w:numId="38">
+    <w:abstractNumId w:val="29"/>
+  </w:num>
+  <w:num w:numId="39">
+    <w:abstractNumId w:val="7"/>
+  </w:num>
+  <w:num w:numId="40">
     <w:abstractNumId w:val="23"/>
   </w:num>
-  <w:num w:numId="30">
-    <w:abstractNumId w:val="35"/>
-  </w:num>
-  <w:num w:numId="31">
-    <w:abstractNumId w:val="32"/>
-  </w:num>
-  <w:num w:numId="32">
-    <w:abstractNumId w:val="26"/>
-  </w:num>
-  <w:num w:numId="33">
-    <w:abstractNumId w:val="14"/>
-  </w:num>
-  <w:num w:numId="34">
-    <w:abstractNumId w:val="19"/>
-  </w:num>
-  <w:num w:numId="35">
-    <w:abstractNumId w:val="15"/>
-  </w:num>
-  <w:num w:numId="36">
-    <w:abstractNumId w:val="11"/>
+  <w:num w:numId="41">
+    <w:abstractNumId w:val="5"/>
   </w:num>
 </w:numbering>
 </file>
@@ -5790,6 +6886,7 @@
   <w:style w:type="character" w:default="1" w:styleId="DefaultParagraphFont">
     <w:name w:val="Default Paragraph Font"/>
     <w:uiPriority w:val="1"/>
+    <w:semiHidden/>
     <w:unhideWhenUsed/>
   </w:style>
   <w:style w:type="table" w:default="1" w:styleId="TableNormal">
@@ -6029,6 +7126,15 @@
     <w:pPr>
       <w:spacing w:after="100"/>
       <w:ind w:left="220"/>
+    </w:pPr>
+  </w:style>
+  <w:style w:type="paragraph" w:styleId="NoSpacing">
+    <w:name w:val="No Spacing"/>
+    <w:uiPriority w:val="1"/>
+    <w:qFormat/>
+    <w:rsid w:val="00A30407"/>
+    <w:pPr>
+      <w:spacing w:after="0" w:line="240" w:lineRule="auto"/>
     </w:pPr>
   </w:style>
 </w:styles>
@@ -6300,7 +7406,7 @@
 </file>
 
 <file path=customXml/itemProps1.xml><?xml version="1.0" encoding="utf-8"?>
-<ds:datastoreItem xmlns:ds="http://schemas.openxmlformats.org/officeDocument/2006/customXml" ds:itemID="{74B57810-D2F4-4B6D-A738-A5D5103A6C9A}">
+<ds:datastoreItem xmlns:ds="http://schemas.openxmlformats.org/officeDocument/2006/customXml" ds:itemID="{88F48328-748B-48B4-A55C-CD26BBEF2407}">
   <ds:schemaRefs>
     <ds:schemaRef ds:uri="http://schemas.openxmlformats.org/officeDocument/2006/bibliography"/>
   </ds:schemaRefs>

</xml_diff>

<commit_message>
Submitted version of usecases
</commit_message>
<xml_diff>
--- a/UseCases.docx
+++ b/UseCases.docx
@@ -37,13 +37,10 @@
             <w:pStyle w:val="TOCHeading"/>
           </w:pPr>
           <w:r>
-            <w:t>Content</w:t>
+            <w:t>Contents</w:t>
           </w:r>
           <w:bookmarkStart w:id="0" w:name="_GoBack"/>
           <w:bookmarkEnd w:id="0"/>
-          <w:r>
-            <w:t>s</w:t>
-          </w:r>
         </w:p>
         <w:p>
           <w:pPr>
@@ -1046,6 +1043,7 @@
         </w:numPr>
       </w:pPr>
       <w:r>
+        <w:lastRenderedPageBreak/>
         <w:t>Customer selects desired audiobook</w:t>
       </w:r>
     </w:p>
@@ -1058,7 +1056,6 @@
         </w:numPr>
       </w:pPr>
       <w:r>
-        <w:lastRenderedPageBreak/>
         <w:t>System presents customer with detailed description and reviews of audiobook</w:t>
       </w:r>
     </w:p>
@@ -1921,10 +1918,7 @@
         </w:numPr>
       </w:pPr>
       <w:r>
-        <w:t>Employee</w:t>
-      </w:r>
-      <w:r>
-        <w:t xml:space="preserve"> logs into library account website</w:t>
+        <w:t>Employee logs into library account website</w:t>
       </w:r>
     </w:p>
     <w:p>
@@ -2054,8 +2048,6 @@
       </w:r>
       <w:r>
         <w:tab/>
-      </w:r>
-      <w:r>
         <w:t xml:space="preserve">Customer </w:t>
       </w:r>
       <w:r>
@@ -2076,10 +2068,7 @@
       </w:r>
       <w:r>
         <w:tab/>
-        <w:t xml:space="preserve">Customer </w:t>
-      </w:r>
-      <w:r>
-        <w:t>accesses kiosk account creation interface</w:t>
+        <w:t>Customer accesses kiosk account creation interface</w:t>
       </w:r>
     </w:p>
     <w:p>
@@ -2092,17 +2081,11 @@
       </w:pPr>
       <w:r>
         <w:tab/>
-        <w:t>3</w:t>
-      </w:r>
-      <w:r>
-        <w:t>a.</w:t>
+        <w:t>3a.</w:t>
       </w:r>
       <w:r>
         <w:tab/>
-        <w:t xml:space="preserve">Customer </w:t>
-      </w:r>
-      <w:r>
-        <w:t>enters information required for account creation into kiosk (return to main scenario step 3)</w:t>
+        <w:t>Customer enters information required for account creation into kiosk (return to main scenario step 3)</w:t>
       </w:r>
     </w:p>
     <w:p>
@@ -2126,10 +2109,7 @@
         <w:t>Use-Case Name:</w:t>
       </w:r>
       <w:r>
-        <w:t xml:space="preserve"> </w:t>
-      </w:r>
-      <w:r>
-        <w:t>Manager Generates Report</w:t>
+        <w:t xml:space="preserve"> Manager Generates Report</w:t>
       </w:r>
       <w:bookmarkEnd w:id="10"/>
     </w:p>
@@ -2170,10 +2150,7 @@
         </w:numPr>
       </w:pPr>
       <w:r>
-        <w:t xml:space="preserve">Manager </w:t>
-      </w:r>
-      <w:r>
-        <w:t>accesses report generation page</w:t>
+        <w:t>Manager accesses report generation page</w:t>
       </w:r>
     </w:p>
     <w:p>
@@ -2281,13 +2258,7 @@
         <w:tab/>
       </w:r>
       <w:r>
-        <w:t xml:space="preserve">System generates and presents </w:t>
-      </w:r>
-      <w:r>
-        <w:t>local branch</w:t>
-      </w:r>
-      <w:r>
-        <w:t xml:space="preserve"> report via web interface</w:t>
+        <w:t>System generates and presents local branch report via web interface</w:t>
       </w:r>
     </w:p>
     <w:p>
@@ -2372,10 +2343,11 @@
       </w:r>
     </w:p>
     <w:sectPr>
-      <w:headerReference w:type="default" r:id="rId8"/>
+      <w:headerReference w:type="first" r:id="rId8"/>
       <w:pgSz w:w="12240" w:h="15840"/>
       <w:pgMar w:top="1440" w:right="1440" w:bottom="1440" w:left="1440" w:header="720" w:footer="720" w:gutter="0"/>
       <w:cols w:space="720"/>
+      <w:titlePg/>
       <w:docGrid w:linePitch="360"/>
     </w:sectPr>
   </w:body>
@@ -2454,7 +2426,7 @@
         <w:sz w:val="36"/>
       </w:rPr>
       <w:drawing>
-        <wp:anchor distT="0" distB="0" distL="114300" distR="114300" simplePos="0" relativeHeight="251664384" behindDoc="1" locked="0" layoutInCell="1" allowOverlap="1" wp14:editId="28E20AEB">
+        <wp:anchor distT="0" distB="0" distL="114300" distR="114300" simplePos="0" relativeHeight="251659264" behindDoc="1" locked="0" layoutInCell="1" allowOverlap="1" wp14:anchorId="2CFA4736" wp14:editId="188AC00E">
           <wp:simplePos x="0" y="0"/>
           <wp:positionH relativeFrom="column">
             <wp:posOffset>4185285</wp:posOffset>
@@ -2475,7 +2447,7 @@
               <wp:lineTo x="2388" y="0"/>
             </wp:wrapPolygon>
           </wp:wrapTight>
-          <wp:docPr id="3" name="Picture 3"/>
+          <wp:docPr id="2" name="Picture 2"/>
           <wp:cNvGraphicFramePr>
             <a:graphicFrameLocks xmlns:a="http://schemas.openxmlformats.org/drawingml/2006/main" noChangeAspect="1"/>
           </wp:cNvGraphicFramePr>
@@ -2558,6 +2530,11 @@
       <w:rPr>
         <w:rStyle w:val="Strong"/>
       </w:rPr>
+    </w:pPr>
+  </w:p>
+  <w:p>
+    <w:pPr>
+      <w:pStyle w:val="Header"/>
     </w:pPr>
   </w:p>
 </w:hdr>
@@ -7406,7 +7383,7 @@
 </file>
 
 <file path=customXml/itemProps1.xml><?xml version="1.0" encoding="utf-8"?>
-<ds:datastoreItem xmlns:ds="http://schemas.openxmlformats.org/officeDocument/2006/customXml" ds:itemID="{88F48328-748B-48B4-A55C-CD26BBEF2407}">
+<ds:datastoreItem xmlns:ds="http://schemas.openxmlformats.org/officeDocument/2006/customXml" ds:itemID="{AC6763CB-EAF3-4C75-9C84-3589ED6A26D2}">
   <ds:schemaRefs>
     <ds:schemaRef ds:uri="http://schemas.openxmlformats.org/officeDocument/2006/bibliography"/>
   </ds:schemaRefs>

</xml_diff>

<commit_message>
Forgot to update the TOC on vision document
Also added .tmp to .gitignore
</commit_message>
<xml_diff>
--- a/UseCases.docx
+++ b/UseCases.docx
@@ -1,6 +1,6 @@
 
 <file path=word/document.xml><?xml version="1.0" encoding="utf-8"?>
-<w:document xmlns:wpc="http://schemas.microsoft.com/office/word/2010/wordprocessingCanvas" xmlns:mo="http://schemas.microsoft.com/office/mac/office/2008/main" xmlns:mc="http://schemas.openxmlformats.org/markup-compatibility/2006" xmlns:mv="urn:schemas-microsoft-com:mac:vml" xmlns:o="urn:schemas-microsoft-com:office:office" xmlns:r="http://schemas.openxmlformats.org/officeDocument/2006/relationships" xmlns:m="http://schemas.openxmlformats.org/officeDocument/2006/math" xmlns:v="urn:schemas-microsoft-com:vml" xmlns:wp14="http://schemas.microsoft.com/office/word/2010/wordprocessingDrawing" xmlns:wp="http://schemas.openxmlformats.org/drawingml/2006/wordprocessingDrawing" xmlns:w10="urn:schemas-microsoft-com:office:word" xmlns:w="http://schemas.openxmlformats.org/wordprocessingml/2006/main" xmlns:w14="http://schemas.microsoft.com/office/word/2010/wordml" xmlns:wpg="http://schemas.microsoft.com/office/word/2010/wordprocessingGroup" xmlns:wpi="http://schemas.microsoft.com/office/word/2010/wordprocessingInk" xmlns:wne="http://schemas.microsoft.com/office/word/2006/wordml" xmlns:wps="http://schemas.microsoft.com/office/word/2010/wordprocessingShape" mc:Ignorable="w14 wp14">
+<w:document xmlns:wpc="http://schemas.microsoft.com/office/word/2010/wordprocessingCanvas" xmlns:mc="http://schemas.openxmlformats.org/markup-compatibility/2006" xmlns:o="urn:schemas-microsoft-com:office:office" xmlns:r="http://schemas.openxmlformats.org/officeDocument/2006/relationships" xmlns:m="http://schemas.openxmlformats.org/officeDocument/2006/math" xmlns:v="urn:schemas-microsoft-com:vml" xmlns:wp14="http://schemas.microsoft.com/office/word/2010/wordprocessingDrawing" xmlns:wp="http://schemas.openxmlformats.org/drawingml/2006/wordprocessingDrawing" xmlns:w10="urn:schemas-microsoft-com:office:word" xmlns:w="http://schemas.openxmlformats.org/wordprocessingml/2006/main" xmlns:w14="http://schemas.microsoft.com/office/word/2010/wordml" xmlns:w15="http://schemas.microsoft.com/office/word/2012/wordml" xmlns:wpg="http://schemas.microsoft.com/office/word/2010/wordprocessingGroup" xmlns:wpi="http://schemas.microsoft.com/office/word/2010/wordprocessingInk" xmlns:wne="http://schemas.microsoft.com/office/word/2006/wordml" xmlns:wps="http://schemas.microsoft.com/office/word/2010/wordprocessingShape" mc:Ignorable="w14 w15 wp14">
   <w:body>
     <w:p>
       <w:pPr>
@@ -845,10 +845,10 @@
       <w:r>
         <w:t xml:space="preserve">Use-Case Name: Customer </w:t>
       </w:r>
-      <w:r>
-        <w:t>Starts a New Kiosk Session</w:t>
-      </w:r>
       <w:bookmarkEnd w:id="1"/>
+      <w:r>
+        <w:t>Uses Kiosk</w:t>
+      </w:r>
     </w:p>
     <w:p>
       <w:r>
@@ -935,6 +935,8 @@
         </w:rPr>
         <w:t>Customer Returns Audiobook</w:t>
       </w:r>
+      <w:bookmarkStart w:id="2" w:name="_GoBack"/>
+      <w:bookmarkEnd w:id="2"/>
     </w:p>
     <w:p>
       <w:pPr>
@@ -988,14 +990,14 @@
       <w:pPr>
         <w:pStyle w:val="Heading2"/>
       </w:pPr>
-      <w:bookmarkStart w:id="2" w:name="_Toc422756032"/>
+      <w:bookmarkStart w:id="3" w:name="_Toc422756032"/>
       <w:r>
         <w:t>Use-Case Name:</w:t>
       </w:r>
       <w:r>
         <w:t xml:space="preserve"> Customer Browses Audiobook Collection</w:t>
       </w:r>
-      <w:bookmarkEnd w:id="2"/>
+      <w:bookmarkEnd w:id="3"/>
     </w:p>
     <w:p>
       <w:r>
@@ -1014,7 +1016,6 @@
         </w:numPr>
       </w:pPr>
       <w:r>
-        <w:lastRenderedPageBreak/>
         <w:t>Customer selects browse</w:t>
       </w:r>
     </w:p>
@@ -1042,6 +1043,7 @@
         </w:numPr>
       </w:pPr>
       <w:r>
+        <w:lastRenderedPageBreak/>
         <w:t>Customer selects desired audiobook</w:t>
       </w:r>
     </w:p>
@@ -1227,11 +1229,11 @@
       <w:pPr>
         <w:pStyle w:val="Heading2"/>
       </w:pPr>
-      <w:bookmarkStart w:id="3" w:name="_Toc422756033"/>
+      <w:bookmarkStart w:id="4" w:name="_Toc422756033"/>
       <w:r>
         <w:t>Use-Case Name: Customer Checks Out</w:t>
       </w:r>
-      <w:bookmarkEnd w:id="3"/>
+      <w:bookmarkEnd w:id="4"/>
     </w:p>
     <w:p>
       <w:r>
@@ -1409,14 +1411,14 @@
       <w:pPr>
         <w:pStyle w:val="Heading2"/>
       </w:pPr>
-      <w:bookmarkStart w:id="4" w:name="_Toc422756034"/>
+      <w:bookmarkStart w:id="5" w:name="_Toc422756034"/>
       <w:r>
         <w:t xml:space="preserve">Use-Case Name: </w:t>
       </w:r>
       <w:r>
         <w:t>Customer Picks up Reserved Audiobook</w:t>
       </w:r>
-      <w:bookmarkEnd w:id="4"/>
+      <w:bookmarkEnd w:id="5"/>
     </w:p>
     <w:p>
       <w:r>
@@ -1483,7 +1485,6 @@
         </w:numPr>
       </w:pPr>
       <w:r>
-        <w:lastRenderedPageBreak/>
         <w:t>Customer enters zip code</w:t>
       </w:r>
       <w:r>
@@ -1514,6 +1515,7 @@
         </w:numPr>
       </w:pPr>
       <w:r>
+        <w:lastRenderedPageBreak/>
         <w:t>System displays currently reserved audiobooks for the library card number</w:t>
       </w:r>
     </w:p>
@@ -1574,14 +1576,14 @@
       <w:pPr>
         <w:pStyle w:val="Heading2"/>
       </w:pPr>
-      <w:bookmarkStart w:id="5" w:name="_Toc422756035"/>
+      <w:bookmarkStart w:id="6" w:name="_Toc422756035"/>
       <w:r>
         <w:t>Use-Case Name:</w:t>
       </w:r>
       <w:r>
         <w:t xml:space="preserve"> Customer Returns Audiobook</w:t>
       </w:r>
-      <w:bookmarkEnd w:id="5"/>
+      <w:bookmarkEnd w:id="6"/>
     </w:p>
     <w:p>
       <w:pPr>
@@ -1640,8 +1642,6 @@
       <w:r>
         <w:t xml:space="preserve"> </w:t>
       </w:r>
-      <w:bookmarkStart w:id="6" w:name="_GoBack"/>
-      <w:bookmarkEnd w:id="6"/>
     </w:p>
     <w:p>
       <w:pPr>
@@ -1957,7 +1957,6 @@
         </w:numPr>
       </w:pPr>
       <w:r>
-        <w:lastRenderedPageBreak/>
         <w:t xml:space="preserve">Customer </w:t>
       </w:r>
       <w:r>
@@ -1988,6 +1987,7 @@
         </w:numPr>
       </w:pPr>
       <w:r>
+        <w:lastRenderedPageBreak/>
         <w:t>Customer enters information required for account creation</w:t>
       </w:r>
     </w:p>
@@ -2325,7 +2325,7 @@
       </w:r>
     </w:p>
     <w:sectPr>
-      <w:headerReference w:type="first" r:id="rId9"/>
+      <w:headerReference w:type="first" r:id="rId8"/>
       <w:pgSz w:w="12240" w:h="15840"/>
       <w:pgMar w:top="1440" w:right="1440" w:bottom="1440" w:left="1440" w:header="720" w:footer="720" w:gutter="0"/>
       <w:cols w:space="720"/>
@@ -2337,7 +2337,7 @@
 </file>
 
 <file path=word/endnotes.xml><?xml version="1.0" encoding="utf-8"?>
-<w:endnotes xmlns:wpc="http://schemas.microsoft.com/office/word/2010/wordprocessingCanvas" xmlns:mo="http://schemas.microsoft.com/office/mac/office/2008/main" xmlns:mc="http://schemas.openxmlformats.org/markup-compatibility/2006" xmlns:mv="urn:schemas-microsoft-com:mac:vml" xmlns:o="urn:schemas-microsoft-com:office:office" xmlns:r="http://schemas.openxmlformats.org/officeDocument/2006/relationships" xmlns:m="http://schemas.openxmlformats.org/officeDocument/2006/math" xmlns:v="urn:schemas-microsoft-com:vml" xmlns:wp14="http://schemas.microsoft.com/office/word/2010/wordprocessingDrawing" xmlns:wp="http://schemas.openxmlformats.org/drawingml/2006/wordprocessingDrawing" xmlns:w10="urn:schemas-microsoft-com:office:word" xmlns:w="http://schemas.openxmlformats.org/wordprocessingml/2006/main" xmlns:w14="http://schemas.microsoft.com/office/word/2010/wordml" xmlns:wpg="http://schemas.microsoft.com/office/word/2010/wordprocessingGroup" xmlns:wpi="http://schemas.microsoft.com/office/word/2010/wordprocessingInk" xmlns:wne="http://schemas.microsoft.com/office/word/2006/wordml" xmlns:wps="http://schemas.microsoft.com/office/word/2010/wordprocessingShape" mc:Ignorable="w14 wp14">
+<w:endnotes xmlns:wpc="http://schemas.microsoft.com/office/word/2010/wordprocessingCanvas" xmlns:mc="http://schemas.openxmlformats.org/markup-compatibility/2006" xmlns:o="urn:schemas-microsoft-com:office:office" xmlns:r="http://schemas.openxmlformats.org/officeDocument/2006/relationships" xmlns:m="http://schemas.openxmlformats.org/officeDocument/2006/math" xmlns:v="urn:schemas-microsoft-com:vml" xmlns:wp14="http://schemas.microsoft.com/office/word/2010/wordprocessingDrawing" xmlns:wp="http://schemas.openxmlformats.org/drawingml/2006/wordprocessingDrawing" xmlns:w10="urn:schemas-microsoft-com:office:word" xmlns:w="http://schemas.openxmlformats.org/wordprocessingml/2006/main" xmlns:w14="http://schemas.microsoft.com/office/word/2010/wordml" xmlns:w15="http://schemas.microsoft.com/office/word/2012/wordml" xmlns:wpg="http://schemas.microsoft.com/office/word/2010/wordprocessingGroup" xmlns:wpi="http://schemas.microsoft.com/office/word/2010/wordprocessingInk" xmlns:wne="http://schemas.microsoft.com/office/word/2006/wordml" xmlns:wps="http://schemas.microsoft.com/office/word/2010/wordprocessingShape" mc:Ignorable="w14 w15 wp14">
   <w:endnote w:type="separator" w:id="-1">
     <w:p>
       <w:pPr>
@@ -2362,7 +2362,7 @@
 </file>
 
 <file path=word/footnotes.xml><?xml version="1.0" encoding="utf-8"?>
-<w:footnotes xmlns:wpc="http://schemas.microsoft.com/office/word/2010/wordprocessingCanvas" xmlns:mo="http://schemas.microsoft.com/office/mac/office/2008/main" xmlns:mc="http://schemas.openxmlformats.org/markup-compatibility/2006" xmlns:mv="urn:schemas-microsoft-com:mac:vml" xmlns:o="urn:schemas-microsoft-com:office:office" xmlns:r="http://schemas.openxmlformats.org/officeDocument/2006/relationships" xmlns:m="http://schemas.openxmlformats.org/officeDocument/2006/math" xmlns:v="urn:schemas-microsoft-com:vml" xmlns:wp14="http://schemas.microsoft.com/office/word/2010/wordprocessingDrawing" xmlns:wp="http://schemas.openxmlformats.org/drawingml/2006/wordprocessingDrawing" xmlns:w10="urn:schemas-microsoft-com:office:word" xmlns:w="http://schemas.openxmlformats.org/wordprocessingml/2006/main" xmlns:w14="http://schemas.microsoft.com/office/word/2010/wordml" xmlns:wpg="http://schemas.microsoft.com/office/word/2010/wordprocessingGroup" xmlns:wpi="http://schemas.microsoft.com/office/word/2010/wordprocessingInk" xmlns:wne="http://schemas.microsoft.com/office/word/2006/wordml" xmlns:wps="http://schemas.microsoft.com/office/word/2010/wordprocessingShape" mc:Ignorable="w14 wp14">
+<w:footnotes xmlns:wpc="http://schemas.microsoft.com/office/word/2010/wordprocessingCanvas" xmlns:mc="http://schemas.openxmlformats.org/markup-compatibility/2006" xmlns:o="urn:schemas-microsoft-com:office:office" xmlns:r="http://schemas.openxmlformats.org/officeDocument/2006/relationships" xmlns:m="http://schemas.openxmlformats.org/officeDocument/2006/math" xmlns:v="urn:schemas-microsoft-com:vml" xmlns:wp14="http://schemas.microsoft.com/office/word/2010/wordprocessingDrawing" xmlns:wp="http://schemas.openxmlformats.org/drawingml/2006/wordprocessingDrawing" xmlns:w10="urn:schemas-microsoft-com:office:word" xmlns:w="http://schemas.openxmlformats.org/wordprocessingml/2006/main" xmlns:w14="http://schemas.microsoft.com/office/word/2010/wordml" xmlns:w15="http://schemas.microsoft.com/office/word/2012/wordml" xmlns:wpg="http://schemas.microsoft.com/office/word/2010/wordprocessingGroup" xmlns:wpi="http://schemas.microsoft.com/office/word/2010/wordprocessingInk" xmlns:wne="http://schemas.microsoft.com/office/word/2006/wordml" xmlns:wps="http://schemas.microsoft.com/office/word/2010/wordprocessingShape" mc:Ignorable="w14 w15 wp14">
   <w:footnote w:type="separator" w:id="-1">
     <w:p>
       <w:pPr>
@@ -2387,7 +2387,7 @@
 </file>
 
 <file path=word/header1.xml><?xml version="1.0" encoding="utf-8"?>
-<w:hdr xmlns:wpc="http://schemas.microsoft.com/office/word/2010/wordprocessingCanvas" xmlns:mo="http://schemas.microsoft.com/office/mac/office/2008/main" xmlns:mc="http://schemas.openxmlformats.org/markup-compatibility/2006" xmlns:mv="urn:schemas-microsoft-com:mac:vml" xmlns:o="urn:schemas-microsoft-com:office:office" xmlns:r="http://schemas.openxmlformats.org/officeDocument/2006/relationships" xmlns:m="http://schemas.openxmlformats.org/officeDocument/2006/math" xmlns:v="urn:schemas-microsoft-com:vml" xmlns:wp14="http://schemas.microsoft.com/office/word/2010/wordprocessingDrawing" xmlns:wp="http://schemas.openxmlformats.org/drawingml/2006/wordprocessingDrawing" xmlns:w10="urn:schemas-microsoft-com:office:word" xmlns:w="http://schemas.openxmlformats.org/wordprocessingml/2006/main" xmlns:w14="http://schemas.microsoft.com/office/word/2010/wordml" xmlns:wpg="http://schemas.microsoft.com/office/word/2010/wordprocessingGroup" xmlns:wpi="http://schemas.microsoft.com/office/word/2010/wordprocessingInk" xmlns:wne="http://schemas.microsoft.com/office/word/2006/wordml" xmlns:wps="http://schemas.microsoft.com/office/word/2010/wordprocessingShape" mc:Ignorable="w14 wp14">
+<w:hdr xmlns:wpc="http://schemas.microsoft.com/office/word/2010/wordprocessingCanvas" xmlns:mc="http://schemas.openxmlformats.org/markup-compatibility/2006" xmlns:o="urn:schemas-microsoft-com:office:office" xmlns:r="http://schemas.openxmlformats.org/officeDocument/2006/relationships" xmlns:m="http://schemas.openxmlformats.org/officeDocument/2006/math" xmlns:v="urn:schemas-microsoft-com:vml" xmlns:wp14="http://schemas.microsoft.com/office/word/2010/wordprocessingDrawing" xmlns:wp="http://schemas.openxmlformats.org/drawingml/2006/wordprocessingDrawing" xmlns:w10="urn:schemas-microsoft-com:office:word" xmlns:w="http://schemas.openxmlformats.org/wordprocessingml/2006/main" xmlns:w14="http://schemas.microsoft.com/office/word/2010/wordml" xmlns:w15="http://schemas.microsoft.com/office/word/2012/wordml" xmlns:wpg="http://schemas.microsoft.com/office/word/2010/wordprocessingGroup" xmlns:wpi="http://schemas.microsoft.com/office/word/2010/wordprocessingInk" xmlns:wne="http://schemas.microsoft.com/office/word/2006/wordml" xmlns:wps="http://schemas.microsoft.com/office/word/2010/wordprocessingShape" mc:Ignorable="w14 w15 wp14">
   <w:p>
     <w:pPr>
       <w:tabs>
@@ -2523,8 +2523,8 @@
 </file>
 
 <file path=word/numbering.xml><?xml version="1.0" encoding="utf-8"?>
-<w:numbering xmlns:wpc="http://schemas.microsoft.com/office/word/2010/wordprocessingCanvas" xmlns:mo="http://schemas.microsoft.com/office/mac/office/2008/main" xmlns:mc="http://schemas.openxmlformats.org/markup-compatibility/2006" xmlns:mv="urn:schemas-microsoft-com:mac:vml" xmlns:o="urn:schemas-microsoft-com:office:office" xmlns:r="http://schemas.openxmlformats.org/officeDocument/2006/relationships" xmlns:m="http://schemas.openxmlformats.org/officeDocument/2006/math" xmlns:v="urn:schemas-microsoft-com:vml" xmlns:wp14="http://schemas.microsoft.com/office/word/2010/wordprocessingDrawing" xmlns:wp="http://schemas.openxmlformats.org/drawingml/2006/wordprocessingDrawing" xmlns:w10="urn:schemas-microsoft-com:office:word" xmlns:w="http://schemas.openxmlformats.org/wordprocessingml/2006/main" xmlns:w14="http://schemas.microsoft.com/office/word/2010/wordml" xmlns:wpg="http://schemas.microsoft.com/office/word/2010/wordprocessingGroup" xmlns:wpi="http://schemas.microsoft.com/office/word/2010/wordprocessingInk" xmlns:wne="http://schemas.microsoft.com/office/word/2006/wordml" xmlns:wps="http://schemas.microsoft.com/office/word/2010/wordprocessingShape" mc:Ignorable="w14 wp14">
-  <w:abstractNum w:abstractNumId="0">
+<w:numbering xmlns:wpc="http://schemas.microsoft.com/office/word/2010/wordprocessingCanvas" xmlns:mc="http://schemas.openxmlformats.org/markup-compatibility/2006" xmlns:o="urn:schemas-microsoft-com:office:office" xmlns:r="http://schemas.openxmlformats.org/officeDocument/2006/relationships" xmlns:m="http://schemas.openxmlformats.org/officeDocument/2006/math" xmlns:v="urn:schemas-microsoft-com:vml" xmlns:wp14="http://schemas.microsoft.com/office/word/2010/wordprocessingDrawing" xmlns:wp="http://schemas.openxmlformats.org/drawingml/2006/wordprocessingDrawing" xmlns:w10="urn:schemas-microsoft-com:office:word" xmlns:w="http://schemas.openxmlformats.org/wordprocessingml/2006/main" xmlns:w14="http://schemas.microsoft.com/office/word/2010/wordml" xmlns:w15="http://schemas.microsoft.com/office/word/2012/wordml" xmlns:wpg="http://schemas.microsoft.com/office/word/2010/wordprocessingGroup" xmlns:wpi="http://schemas.microsoft.com/office/word/2010/wordprocessingInk" xmlns:wne="http://schemas.microsoft.com/office/word/2006/wordml" xmlns:wps="http://schemas.microsoft.com/office/word/2010/wordprocessingShape" mc:Ignorable="w14 w15 wp14">
+  <w:abstractNum w:abstractNumId="0" w15:restartNumberingAfterBreak="0">
     <w:nsid w:val="006543F4"/>
     <w:multiLevelType w:val="multilevel"/>
     <w:tmpl w:val="525C12DA"/>
@@ -2610,7 +2610,7 @@
       </w:pPr>
     </w:lvl>
   </w:abstractNum>
-  <w:abstractNum w:abstractNumId="1">
+  <w:abstractNum w:abstractNumId="1" w15:restartNumberingAfterBreak="0">
     <w:nsid w:val="042C464C"/>
     <w:multiLevelType w:val="multilevel"/>
     <w:tmpl w:val="8C4A9C28"/>
@@ -2696,7 +2696,7 @@
       </w:pPr>
     </w:lvl>
   </w:abstractNum>
-  <w:abstractNum w:abstractNumId="2">
+  <w:abstractNum w:abstractNumId="2" w15:restartNumberingAfterBreak="0">
     <w:nsid w:val="0C4327EC"/>
     <w:multiLevelType w:val="hybridMultilevel"/>
     <w:tmpl w:val="9CB2C6C6"/>
@@ -2782,7 +2782,7 @@
       </w:pPr>
     </w:lvl>
   </w:abstractNum>
-  <w:abstractNum w:abstractNumId="3">
+  <w:abstractNum w:abstractNumId="3" w15:restartNumberingAfterBreak="0">
     <w:nsid w:val="0C4E3169"/>
     <w:multiLevelType w:val="multilevel"/>
     <w:tmpl w:val="214017AC"/>
@@ -2871,7 +2871,7 @@
       </w:pPr>
     </w:lvl>
   </w:abstractNum>
-  <w:abstractNum w:abstractNumId="4">
+  <w:abstractNum w:abstractNumId="4" w15:restartNumberingAfterBreak="0">
     <w:nsid w:val="11872436"/>
     <w:multiLevelType w:val="hybridMultilevel"/>
     <w:tmpl w:val="B31477DC"/>
@@ -2957,7 +2957,7 @@
       </w:pPr>
     </w:lvl>
   </w:abstractNum>
-  <w:abstractNum w:abstractNumId="5">
+  <w:abstractNum w:abstractNumId="5" w15:restartNumberingAfterBreak="0">
     <w:nsid w:val="11CF6F9A"/>
     <w:multiLevelType w:val="hybridMultilevel"/>
     <w:tmpl w:val="B7F8125C"/>
@@ -3046,7 +3046,7 @@
       </w:pPr>
     </w:lvl>
   </w:abstractNum>
-  <w:abstractNum w:abstractNumId="6">
+  <w:abstractNum w:abstractNumId="6" w15:restartNumberingAfterBreak="0">
     <w:nsid w:val="142B6877"/>
     <w:multiLevelType w:val="hybridMultilevel"/>
     <w:tmpl w:val="B7F8125C"/>
@@ -3135,7 +3135,7 @@
       </w:pPr>
     </w:lvl>
   </w:abstractNum>
-  <w:abstractNum w:abstractNumId="7">
+  <w:abstractNum w:abstractNumId="7" w15:restartNumberingAfterBreak="0">
     <w:nsid w:val="19EE00D3"/>
     <w:multiLevelType w:val="hybridMultilevel"/>
     <w:tmpl w:val="47F4C95C"/>
@@ -3221,7 +3221,7 @@
       </w:pPr>
     </w:lvl>
   </w:abstractNum>
-  <w:abstractNum w:abstractNumId="8">
+  <w:abstractNum w:abstractNumId="8" w15:restartNumberingAfterBreak="0">
     <w:nsid w:val="1BCC09A5"/>
     <w:multiLevelType w:val="hybridMultilevel"/>
     <w:tmpl w:val="84321566"/>
@@ -3310,7 +3310,7 @@
       </w:pPr>
     </w:lvl>
   </w:abstractNum>
-  <w:abstractNum w:abstractNumId="9">
+  <w:abstractNum w:abstractNumId="9" w15:restartNumberingAfterBreak="0">
     <w:nsid w:val="1C0E0B7F"/>
     <w:multiLevelType w:val="hybridMultilevel"/>
     <w:tmpl w:val="895ABBEE"/>
@@ -3423,7 +3423,7 @@
       </w:rPr>
     </w:lvl>
   </w:abstractNum>
-  <w:abstractNum w:abstractNumId="10">
+  <w:abstractNum w:abstractNumId="10" w15:restartNumberingAfterBreak="0">
     <w:nsid w:val="1F8324BB"/>
     <w:multiLevelType w:val="hybridMultilevel"/>
     <w:tmpl w:val="ACEA08A4"/>
@@ -3509,7 +3509,7 @@
       </w:pPr>
     </w:lvl>
   </w:abstractNum>
-  <w:abstractNum w:abstractNumId="11">
+  <w:abstractNum w:abstractNumId="11" w15:restartNumberingAfterBreak="0">
     <w:nsid w:val="21741F62"/>
     <w:multiLevelType w:val="hybridMultilevel"/>
     <w:tmpl w:val="73365C5C"/>
@@ -3622,7 +3622,7 @@
       </w:rPr>
     </w:lvl>
   </w:abstractNum>
-  <w:abstractNum w:abstractNumId="12">
+  <w:abstractNum w:abstractNumId="12" w15:restartNumberingAfterBreak="0">
     <w:nsid w:val="280578E9"/>
     <w:multiLevelType w:val="hybridMultilevel"/>
     <w:tmpl w:val="8C4A9C28"/>
@@ -3708,7 +3708,7 @@
       </w:pPr>
     </w:lvl>
   </w:abstractNum>
-  <w:abstractNum w:abstractNumId="13">
+  <w:abstractNum w:abstractNumId="13" w15:restartNumberingAfterBreak="0">
     <w:nsid w:val="284C2B7B"/>
     <w:multiLevelType w:val="hybridMultilevel"/>
     <w:tmpl w:val="A02436C8"/>
@@ -3797,7 +3797,7 @@
       </w:pPr>
     </w:lvl>
   </w:abstractNum>
-  <w:abstractNum w:abstractNumId="14">
+  <w:abstractNum w:abstractNumId="14" w15:restartNumberingAfterBreak="0">
     <w:nsid w:val="28F1684D"/>
     <w:multiLevelType w:val="hybridMultilevel"/>
     <w:tmpl w:val="47F4C95C"/>
@@ -3883,7 +3883,7 @@
       </w:pPr>
     </w:lvl>
   </w:abstractNum>
-  <w:abstractNum w:abstractNumId="15">
+  <w:abstractNum w:abstractNumId="15" w15:restartNumberingAfterBreak="0">
     <w:nsid w:val="2AA7044C"/>
     <w:multiLevelType w:val="hybridMultilevel"/>
     <w:tmpl w:val="170EC296"/>
@@ -3972,7 +3972,7 @@
       </w:pPr>
     </w:lvl>
   </w:abstractNum>
-  <w:abstractNum w:abstractNumId="16">
+  <w:abstractNum w:abstractNumId="16" w15:restartNumberingAfterBreak="0">
     <w:nsid w:val="2FE93CD1"/>
     <w:multiLevelType w:val="hybridMultilevel"/>
     <w:tmpl w:val="47F4C95C"/>
@@ -4058,7 +4058,7 @@
       </w:pPr>
     </w:lvl>
   </w:abstractNum>
-  <w:abstractNum w:abstractNumId="17">
+  <w:abstractNum w:abstractNumId="17" w15:restartNumberingAfterBreak="0">
     <w:nsid w:val="302D6AE1"/>
     <w:multiLevelType w:val="hybridMultilevel"/>
     <w:tmpl w:val="0728D2F4"/>
@@ -4147,7 +4147,7 @@
       </w:pPr>
     </w:lvl>
   </w:abstractNum>
-  <w:abstractNum w:abstractNumId="18">
+  <w:abstractNum w:abstractNumId="18" w15:restartNumberingAfterBreak="0">
     <w:nsid w:val="335205B3"/>
     <w:multiLevelType w:val="hybridMultilevel"/>
     <w:tmpl w:val="982411A6"/>
@@ -4236,7 +4236,7 @@
       </w:pPr>
     </w:lvl>
   </w:abstractNum>
-  <w:abstractNum w:abstractNumId="19">
+  <w:abstractNum w:abstractNumId="19" w15:restartNumberingAfterBreak="0">
     <w:nsid w:val="3CB82DEC"/>
     <w:multiLevelType w:val="hybridMultilevel"/>
     <w:tmpl w:val="CCA0B836"/>
@@ -4325,7 +4325,7 @@
       </w:pPr>
     </w:lvl>
   </w:abstractNum>
-  <w:abstractNum w:abstractNumId="20">
+  <w:abstractNum w:abstractNumId="20" w15:restartNumberingAfterBreak="0">
     <w:nsid w:val="3F4333D6"/>
     <w:multiLevelType w:val="hybridMultilevel"/>
     <w:tmpl w:val="6FCE9DD8"/>
@@ -4411,7 +4411,7 @@
       </w:pPr>
     </w:lvl>
   </w:abstractNum>
-  <w:abstractNum w:abstractNumId="21">
+  <w:abstractNum w:abstractNumId="21" w15:restartNumberingAfterBreak="0">
     <w:nsid w:val="44484F70"/>
     <w:multiLevelType w:val="multilevel"/>
     <w:tmpl w:val="170EC296"/>
@@ -4500,7 +4500,7 @@
       </w:pPr>
     </w:lvl>
   </w:abstractNum>
-  <w:abstractNum w:abstractNumId="22">
+  <w:abstractNum w:abstractNumId="22" w15:restartNumberingAfterBreak="0">
     <w:nsid w:val="44E849F2"/>
     <w:multiLevelType w:val="hybridMultilevel"/>
     <w:tmpl w:val="1C30C962"/>
@@ -4589,7 +4589,7 @@
       </w:pPr>
     </w:lvl>
   </w:abstractNum>
-  <w:abstractNum w:abstractNumId="23">
+  <w:abstractNum w:abstractNumId="23" w15:restartNumberingAfterBreak="0">
     <w:nsid w:val="45BD2F6B"/>
     <w:multiLevelType w:val="hybridMultilevel"/>
     <w:tmpl w:val="47F4C95C"/>
@@ -4675,7 +4675,7 @@
       </w:pPr>
     </w:lvl>
   </w:abstractNum>
-  <w:abstractNum w:abstractNumId="24">
+  <w:abstractNum w:abstractNumId="24" w15:restartNumberingAfterBreak="0">
     <w:nsid w:val="462D6959"/>
     <w:multiLevelType w:val="multilevel"/>
     <w:tmpl w:val="ACEA08A4"/>
@@ -4761,7 +4761,7 @@
       </w:pPr>
     </w:lvl>
   </w:abstractNum>
-  <w:abstractNum w:abstractNumId="25">
+  <w:abstractNum w:abstractNumId="25" w15:restartNumberingAfterBreak="0">
     <w:nsid w:val="4849641E"/>
     <w:multiLevelType w:val="hybridMultilevel"/>
     <w:tmpl w:val="214017AC"/>
@@ -4850,7 +4850,7 @@
       </w:pPr>
     </w:lvl>
   </w:abstractNum>
-  <w:abstractNum w:abstractNumId="26">
+  <w:abstractNum w:abstractNumId="26" w15:restartNumberingAfterBreak="0">
     <w:nsid w:val="48E96997"/>
     <w:multiLevelType w:val="multilevel"/>
     <w:tmpl w:val="4C5E1318"/>
@@ -4939,7 +4939,7 @@
       </w:pPr>
     </w:lvl>
   </w:abstractNum>
-  <w:abstractNum w:abstractNumId="27">
+  <w:abstractNum w:abstractNumId="27" w15:restartNumberingAfterBreak="0">
     <w:nsid w:val="4AB4211D"/>
     <w:multiLevelType w:val="hybridMultilevel"/>
     <w:tmpl w:val="0ADCEEE0"/>
@@ -5052,7 +5052,7 @@
       </w:rPr>
     </w:lvl>
   </w:abstractNum>
-  <w:abstractNum w:abstractNumId="28">
+  <w:abstractNum w:abstractNumId="28" w15:restartNumberingAfterBreak="0">
     <w:nsid w:val="4E78128B"/>
     <w:multiLevelType w:val="hybridMultilevel"/>
     <w:tmpl w:val="45B8239C"/>
@@ -5141,7 +5141,7 @@
       </w:pPr>
     </w:lvl>
   </w:abstractNum>
-  <w:abstractNum w:abstractNumId="29">
+  <w:abstractNum w:abstractNumId="29" w15:restartNumberingAfterBreak="0">
     <w:nsid w:val="50603A48"/>
     <w:multiLevelType w:val="hybridMultilevel"/>
     <w:tmpl w:val="47F4C95C"/>
@@ -5227,7 +5227,7 @@
       </w:pPr>
     </w:lvl>
   </w:abstractNum>
-  <w:abstractNum w:abstractNumId="30">
+  <w:abstractNum w:abstractNumId="30" w15:restartNumberingAfterBreak="0">
     <w:nsid w:val="51660736"/>
     <w:multiLevelType w:val="hybridMultilevel"/>
     <w:tmpl w:val="B3CADF0E"/>
@@ -5313,7 +5313,7 @@
       </w:pPr>
     </w:lvl>
   </w:abstractNum>
-  <w:abstractNum w:abstractNumId="31">
+  <w:abstractNum w:abstractNumId="31" w15:restartNumberingAfterBreak="0">
     <w:nsid w:val="540C1169"/>
     <w:multiLevelType w:val="hybridMultilevel"/>
     <w:tmpl w:val="354AB3FC"/>
@@ -5399,7 +5399,7 @@
       </w:pPr>
     </w:lvl>
   </w:abstractNum>
-  <w:abstractNum w:abstractNumId="32">
+  <w:abstractNum w:abstractNumId="32" w15:restartNumberingAfterBreak="0">
     <w:nsid w:val="55C956F0"/>
     <w:multiLevelType w:val="hybridMultilevel"/>
     <w:tmpl w:val="171288F4"/>
@@ -5491,7 +5491,7 @@
       </w:pPr>
     </w:lvl>
   </w:abstractNum>
-  <w:abstractNum w:abstractNumId="33">
+  <w:abstractNum w:abstractNumId="33" w15:restartNumberingAfterBreak="0">
     <w:nsid w:val="575E09E1"/>
     <w:multiLevelType w:val="hybridMultilevel"/>
     <w:tmpl w:val="7ED8CCC4"/>
@@ -5577,7 +5577,7 @@
       </w:pPr>
     </w:lvl>
   </w:abstractNum>
-  <w:abstractNum w:abstractNumId="34">
+  <w:abstractNum w:abstractNumId="34" w15:restartNumberingAfterBreak="0">
     <w:nsid w:val="5AEE338D"/>
     <w:multiLevelType w:val="hybridMultilevel"/>
     <w:tmpl w:val="E93E8CC6"/>
@@ -5690,7 +5690,7 @@
       </w:rPr>
     </w:lvl>
   </w:abstractNum>
-  <w:abstractNum w:abstractNumId="35">
+  <w:abstractNum w:abstractNumId="35" w15:restartNumberingAfterBreak="0">
     <w:nsid w:val="5C6256D0"/>
     <w:multiLevelType w:val="hybridMultilevel"/>
     <w:tmpl w:val="6E460726"/>
@@ -5776,7 +5776,7 @@
       </w:pPr>
     </w:lvl>
   </w:abstractNum>
-  <w:abstractNum w:abstractNumId="36">
+  <w:abstractNum w:abstractNumId="36" w15:restartNumberingAfterBreak="0">
     <w:nsid w:val="5EBD4B76"/>
     <w:multiLevelType w:val="hybridMultilevel"/>
     <w:tmpl w:val="88FE2388"/>
@@ -5889,7 +5889,7 @@
       </w:rPr>
     </w:lvl>
   </w:abstractNum>
-  <w:abstractNum w:abstractNumId="37">
+  <w:abstractNum w:abstractNumId="37" w15:restartNumberingAfterBreak="0">
     <w:nsid w:val="664A0005"/>
     <w:multiLevelType w:val="hybridMultilevel"/>
     <w:tmpl w:val="DC72B8FE"/>
@@ -6002,7 +6002,7 @@
       </w:rPr>
     </w:lvl>
   </w:abstractNum>
-  <w:abstractNum w:abstractNumId="38">
+  <w:abstractNum w:abstractNumId="38" w15:restartNumberingAfterBreak="0">
     <w:nsid w:val="670D3338"/>
     <w:multiLevelType w:val="hybridMultilevel"/>
     <w:tmpl w:val="4C5E1318"/>
@@ -6091,7 +6091,7 @@
       </w:pPr>
     </w:lvl>
   </w:abstractNum>
-  <w:abstractNum w:abstractNumId="39">
+  <w:abstractNum w:abstractNumId="39" w15:restartNumberingAfterBreak="0">
     <w:nsid w:val="6B880D14"/>
     <w:multiLevelType w:val="hybridMultilevel"/>
     <w:tmpl w:val="60201858"/>
@@ -6180,7 +6180,7 @@
       </w:pPr>
     </w:lvl>
   </w:abstractNum>
-  <w:abstractNum w:abstractNumId="40">
+  <w:abstractNum w:abstractNumId="40" w15:restartNumberingAfterBreak="0">
     <w:nsid w:val="72C3024C"/>
     <w:multiLevelType w:val="hybridMultilevel"/>
     <w:tmpl w:val="47F4C95C"/>
@@ -6393,7 +6393,7 @@
 </file>
 
 <file path=word/styles.xml><?xml version="1.0" encoding="utf-8"?>
-<w:styles xmlns:mc="http://schemas.openxmlformats.org/markup-compatibility/2006" xmlns:r="http://schemas.openxmlformats.org/officeDocument/2006/relationships" xmlns:w="http://schemas.openxmlformats.org/wordprocessingml/2006/main" xmlns:w14="http://schemas.microsoft.com/office/word/2010/wordml" mc:Ignorable="w14">
+<w:styles xmlns:mc="http://schemas.openxmlformats.org/markup-compatibility/2006" xmlns:r="http://schemas.openxmlformats.org/officeDocument/2006/relationships" xmlns:w="http://schemas.openxmlformats.org/wordprocessingml/2006/main" xmlns:w14="http://schemas.microsoft.com/office/word/2010/wordml" xmlns:w15="http://schemas.microsoft.com/office/word/2012/wordml" mc:Ignorable="w14 w15">
   <w:docDefaults>
     <w:rPrDefault>
       <w:rPr>
@@ -6409,674 +6409,369 @@
       </w:pPr>
     </w:pPrDefault>
   </w:docDefaults>
-  <w:latentStyles w:defLockedState="0" w:defUIPriority="99" w:defSemiHidden="1" w:defUnhideWhenUsed="1" w:defQFormat="0" w:count="276">
-    <w:lsdException w:name="Normal" w:semiHidden="0" w:uiPriority="0" w:unhideWhenUsed="0" w:qFormat="1"/>
-    <w:lsdException w:name="heading 1" w:semiHidden="0" w:uiPriority="9" w:unhideWhenUsed="0" w:qFormat="1"/>
-    <w:lsdException w:name="heading 2" w:uiPriority="9" w:qFormat="1"/>
-    <w:lsdException w:name="heading 3" w:uiPriority="9" w:qFormat="1"/>
-    <w:lsdException w:name="heading 4" w:uiPriority="9" w:qFormat="1"/>
-    <w:lsdException w:name="heading 5" w:uiPriority="9" w:qFormat="1"/>
-    <w:lsdException w:name="heading 6" w:uiPriority="9" w:qFormat="1"/>
-    <w:lsdException w:name="heading 7" w:uiPriority="9" w:qFormat="1"/>
-    <w:lsdException w:name="heading 8" w:uiPriority="9" w:qFormat="1"/>
-    <w:lsdException w:name="heading 9" w:uiPriority="9" w:qFormat="1"/>
-    <w:lsdException w:name="toc 1" w:uiPriority="39"/>
-    <w:lsdException w:name="toc 2" w:uiPriority="39"/>
-    <w:lsdException w:name="toc 3" w:uiPriority="39"/>
-    <w:lsdException w:name="toc 4" w:uiPriority="39"/>
-    <w:lsdException w:name="toc 5" w:uiPriority="39"/>
-    <w:lsdException w:name="toc 6" w:uiPriority="39"/>
-    <w:lsdException w:name="toc 7" w:uiPriority="39"/>
-    <w:lsdException w:name="toc 8" w:uiPriority="39"/>
-    <w:lsdException w:name="toc 9" w:uiPriority="39"/>
-    <w:lsdException w:name="caption" w:uiPriority="35" w:qFormat="1"/>
-    <w:lsdException w:name="Title" w:semiHidden="0" w:uiPriority="10" w:unhideWhenUsed="0" w:qFormat="1"/>
-    <w:lsdException w:name="Default Paragraph Font" w:uiPriority="1"/>
-    <w:lsdException w:name="Subtitle" w:semiHidden="0" w:uiPriority="11" w:unhideWhenUsed="0" w:qFormat="1"/>
-    <w:lsdException w:name="Strong" w:semiHidden="0" w:uiPriority="22" w:unhideWhenUsed="0" w:qFormat="1"/>
-    <w:lsdException w:name="Emphasis" w:semiHidden="0" w:uiPriority="20" w:unhideWhenUsed="0" w:qFormat="1"/>
-    <w:lsdException w:name="Table Grid" w:semiHidden="0" w:uiPriority="39" w:unhideWhenUsed="0"/>
-    <w:lsdException w:name="Note Level 1" w:semiHidden="0" w:unhideWhenUsed="0"/>
-    <w:lsdException w:name="Note Level 2" w:semiHidden="0" w:unhideWhenUsed="0"/>
-    <w:lsdException w:name="Note Level 3" w:semiHidden="0" w:unhideWhenUsed="0"/>
-    <w:lsdException w:name="Note Level 4" w:semiHidden="0" w:unhideWhenUsed="0"/>
-    <w:lsdException w:name="Note Level 5" w:semiHidden="0" w:unhideWhenUsed="0"/>
-    <w:lsdException w:name="Note Level 6" w:semiHidden="0" w:unhideWhenUsed="0"/>
-    <w:lsdException w:name="Note Level 7" w:semiHidden="0" w:unhideWhenUsed="0"/>
-    <w:lsdException w:name="Note Level 8" w:semiHidden="0" w:unhideWhenUsed="0"/>
-    <w:lsdException w:name="Note Level 9" w:semiHidden="0" w:unhideWhenUsed="0"/>
-    <w:lsdException w:name="Placeholder Text" w:unhideWhenUsed="0"/>
-    <w:lsdException w:name="No Spacing" w:semiHidden="0" w:uiPriority="1" w:unhideWhenUsed="0" w:qFormat="1"/>
-    <w:lsdException w:name="Light Shading" w:semiHidden="0" w:uiPriority="60" w:unhideWhenUsed="0"/>
-    <w:lsdException w:name="Light List" w:semiHidden="0" w:uiPriority="61" w:unhideWhenUsed="0"/>
-    <w:lsdException w:name="Light Grid" w:semiHidden="0" w:uiPriority="62" w:unhideWhenUsed="0"/>
-    <w:lsdException w:name="Medium Shading 1" w:semiHidden="0" w:uiPriority="63" w:unhideWhenUsed="0"/>
-    <w:lsdException w:name="Medium Shading 2" w:semiHidden="0" w:uiPriority="64" w:unhideWhenUsed="0"/>
-    <w:lsdException w:name="Medium List 1" w:semiHidden="0" w:uiPriority="65" w:unhideWhenUsed="0"/>
-    <w:lsdException w:name="Medium List 2" w:semiHidden="0" w:uiPriority="66" w:unhideWhenUsed="0"/>
-    <w:lsdException w:name="Medium Grid 1" w:semiHidden="0" w:uiPriority="67" w:unhideWhenUsed="0"/>
-    <w:lsdException w:name="Medium Grid 2" w:semiHidden="0" w:uiPriority="68" w:unhideWhenUsed="0"/>
-    <w:lsdException w:name="Medium Grid 3" w:semiHidden="0" w:uiPriority="69" w:unhideWhenUsed="0"/>
-    <w:lsdException w:name="Dark List" w:semiHidden="0" w:uiPriority="70" w:unhideWhenUsed="0"/>
-    <w:lsdException w:name="Colorful Shading" w:semiHidden="0" w:uiPriority="71" w:unhideWhenUsed="0"/>
-    <w:lsdException w:name="Colorful List" w:semiHidden="0" w:uiPriority="72" w:unhideWhenUsed="0"/>
-    <w:lsdException w:name="Colorful Grid" w:semiHidden="0" w:uiPriority="73" w:unhideWhenUsed="0"/>
-    <w:lsdException w:name="Light Shading Accent 1" w:semiHidden="0" w:uiPriority="60" w:unhideWhenUsed="0"/>
-    <w:lsdException w:name="Light List Accent 1" w:semiHidden="0" w:uiPriority="61" w:unhideWhenUsed="0"/>
-    <w:lsdException w:name="Light Grid Accent 1" w:semiHidden="0" w:uiPriority="62" w:unhideWhenUsed="0"/>
-    <w:lsdException w:name="Medium Shading 1 Accent 1" w:semiHidden="0" w:uiPriority="63" w:unhideWhenUsed="0"/>
-    <w:lsdException w:name="Medium Shading 2 Accent 1" w:semiHidden="0" w:uiPriority="64" w:unhideWhenUsed="0"/>
-    <w:lsdException w:name="Medium List 1 Accent 1" w:semiHidden="0" w:uiPriority="65" w:unhideWhenUsed="0"/>
-    <w:lsdException w:name="Revision" w:unhideWhenUsed="0"/>
-    <w:lsdException w:name="List Paragraph" w:semiHidden="0" w:uiPriority="34" w:unhideWhenUsed="0" w:qFormat="1"/>
-    <w:lsdException w:name="Quote" w:semiHidden="0" w:uiPriority="29" w:unhideWhenUsed="0" w:qFormat="1"/>
-    <w:lsdException w:name="Intense Quote" w:semiHidden="0" w:uiPriority="30" w:unhideWhenUsed="0" w:qFormat="1"/>
-    <w:lsdException w:name="Medium List 2 Accent 1" w:semiHidden="0" w:uiPriority="66" w:unhideWhenUsed="0"/>
-    <w:lsdException w:name="Medium Grid 1 Accent 1" w:semiHidden="0" w:uiPriority="67" w:unhideWhenUsed="0"/>
-    <w:lsdException w:name="Medium Grid 2 Accent 1" w:semiHidden="0" w:uiPriority="68" w:unhideWhenUsed="0"/>
-    <w:lsdException w:name="Medium Grid 3 Accent 1" w:semiHidden="0" w:uiPriority="69" w:unhideWhenUsed="0"/>
-    <w:lsdException w:name="Dark List Accent 1" w:semiHidden="0" w:uiPriority="70" w:unhideWhenUsed="0"/>
-    <w:lsdException w:name="Colorful Shading Accent 1" w:semiHidden="0" w:uiPriority="71" w:unhideWhenUsed="0"/>
-    <w:lsdException w:name="Colorful List Accent 1" w:semiHidden="0" w:uiPriority="72" w:unhideWhenUsed="0"/>
-    <w:lsdException w:name="Colorful Grid Accent 1" w:semiHidden="0" w:uiPriority="73" w:unhideWhenUsed="0"/>
-    <w:lsdException w:name="Light Shading Accent 2" w:semiHidden="0" w:uiPriority="60" w:unhideWhenUsed="0"/>
-    <w:lsdException w:name="Light List Accent 2" w:semiHidden="0" w:uiPriority="61" w:unhideWhenUsed="0"/>
-    <w:lsdException w:name="Light Grid Accent 2" w:semiHidden="0" w:uiPriority="62" w:unhideWhenUsed="0"/>
-    <w:lsdException w:name="Medium Shading 1 Accent 2" w:semiHidden="0" w:uiPriority="63" w:unhideWhenUsed="0"/>
-    <w:lsdException w:name="Medium Shading 2 Accent 2" w:semiHidden="0" w:uiPriority="64" w:unhideWhenUsed="0"/>
-    <w:lsdException w:name="Medium List 1 Accent 2" w:semiHidden="0" w:uiPriority="65" w:unhideWhenUsed="0"/>
-    <w:lsdException w:name="Medium List 2 Accent 2" w:semiHidden="0" w:uiPriority="66" w:unhideWhenUsed="0"/>
-    <w:lsdException w:name="Medium Grid 1 Accent 2" w:semiHidden="0" w:uiPriority="67" w:unhideWhenUsed="0"/>
-    <w:lsdException w:name="Medium Grid 2 Accent 2" w:semiHidden="0" w:uiPriority="68" w:unhideWhenUsed="0"/>
-    <w:lsdException w:name="Medium Grid 3 Accent 2" w:semiHidden="0" w:uiPriority="69" w:unhideWhenUsed="0"/>
-    <w:lsdException w:name="Dark List Accent 2" w:semiHidden="0" w:uiPriority="70" w:unhideWhenUsed="0"/>
-    <w:lsdException w:name="Colorful Shading Accent 2" w:semiHidden="0" w:uiPriority="71" w:unhideWhenUsed="0"/>
-    <w:lsdException w:name="Colorful List Accent 2" w:semiHidden="0" w:uiPriority="72" w:unhideWhenUsed="0"/>
-    <w:lsdException w:name="Colorful Grid Accent 2" w:semiHidden="0" w:uiPriority="73" w:unhideWhenUsed="0"/>
-    <w:lsdException w:name="Light Shading Accent 3" w:semiHidden="0" w:uiPriority="60" w:unhideWhenUsed="0"/>
-    <w:lsdException w:name="Light List Accent 3" w:semiHidden="0" w:uiPriority="61" w:unhideWhenUsed="0"/>
-    <w:lsdException w:name="Light Grid Accent 3" w:semiHidden="0" w:uiPriority="62" w:unhideWhenUsed="0"/>
-    <w:lsdException w:name="Medium Shading 1 Accent 3" w:semiHidden="0" w:uiPriority="63" w:unhideWhenUsed="0"/>
-    <w:lsdException w:name="Medium Shading 2 Accent 3" w:semiHidden="0" w:uiPriority="64" w:unhideWhenUsed="0"/>
-    <w:lsdException w:name="Medium List 1 Accent 3" w:semiHidden="0" w:uiPriority="65" w:unhideWhenUsed="0"/>
-    <w:lsdException w:name="Medium List 2 Accent 3" w:semiHidden="0" w:uiPriority="66" w:unhideWhenUsed="0"/>
-    <w:lsdException w:name="Medium Grid 1 Accent 3" w:semiHidden="0" w:uiPriority="67" w:unhideWhenUsed="0"/>
-    <w:lsdException w:name="Medium Grid 2 Accent 3" w:semiHidden="0" w:uiPriority="68" w:unhideWhenUsed="0"/>
-    <w:lsdException w:name="Medium Grid 3 Accent 3" w:semiHidden="0" w:uiPriority="69" w:unhideWhenUsed="0"/>
-    <w:lsdException w:name="Dark List Accent 3" w:semiHidden="0" w:uiPriority="70" w:unhideWhenUsed="0"/>
-    <w:lsdException w:name="Colorful Shading Accent 3" w:semiHidden="0" w:uiPriority="71" w:unhideWhenUsed="0"/>
-    <w:lsdException w:name="Colorful List Accent 3" w:semiHidden="0" w:uiPriority="72" w:unhideWhenUsed="0"/>
-    <w:lsdException w:name="Colorful Grid Accent 3" w:semiHidden="0" w:uiPriority="73" w:unhideWhenUsed="0"/>
-    <w:lsdException w:name="Light Shading Accent 4" w:semiHidden="0" w:uiPriority="60" w:unhideWhenUsed="0"/>
-    <w:lsdException w:name="Light List Accent 4" w:semiHidden="0" w:uiPriority="61" w:unhideWhenUsed="0"/>
-    <w:lsdException w:name="Light Grid Accent 4" w:semiHidden="0" w:uiPriority="62" w:unhideWhenUsed="0"/>
-    <w:lsdException w:name="Medium Shading 1 Accent 4" w:semiHidden="0" w:uiPriority="63" w:unhideWhenUsed="0"/>
-    <w:lsdException w:name="Medium Shading 2 Accent 4" w:semiHidden="0" w:uiPriority="64" w:unhideWhenUsed="0"/>
-    <w:lsdException w:name="Medium List 1 Accent 4" w:semiHidden="0" w:uiPriority="65" w:unhideWhenUsed="0"/>
-    <w:lsdException w:name="Medium List 2 Accent 4" w:semiHidden="0" w:uiPriority="66" w:unhideWhenUsed="0"/>
-    <w:lsdException w:name="Medium Grid 1 Accent 4" w:semiHidden="0" w:uiPriority="67" w:unhideWhenUsed="0"/>
-    <w:lsdException w:name="Medium Grid 2 Accent 4" w:semiHidden="0" w:uiPriority="68" w:unhideWhenUsed="0"/>
-    <w:lsdException w:name="Medium Grid 3 Accent 4" w:semiHidden="0" w:uiPriority="69" w:unhideWhenUsed="0"/>
-    <w:lsdException w:name="Dark List Accent 4" w:semiHidden="0" w:uiPriority="70" w:unhideWhenUsed="0"/>
-    <w:lsdException w:name="Colorful Shading Accent 4" w:semiHidden="0" w:uiPriority="71" w:unhideWhenUsed="0"/>
-    <w:lsdException w:name="Colorful List Accent 4" w:semiHidden="0" w:uiPriority="72" w:unhideWhenUsed="0"/>
-    <w:lsdException w:name="Colorful Grid Accent 4" w:semiHidden="0" w:uiPriority="73" w:unhideWhenUsed="0"/>
-    <w:lsdException w:name="Light Shading Accent 5" w:semiHidden="0" w:uiPriority="60" w:unhideWhenUsed="0"/>
-    <w:lsdException w:name="Light List Accent 5" w:semiHidden="0" w:uiPriority="61" w:unhideWhenUsed="0"/>
-    <w:lsdException w:name="Light Grid Accent 5" w:semiHidden="0" w:uiPriority="62" w:unhideWhenUsed="0"/>
-    <w:lsdException w:name="Medium Shading 1 Accent 5" w:semiHidden="0" w:uiPriority="63" w:unhideWhenUsed="0"/>
-    <w:lsdException w:name="Medium Shading 2 Accent 5" w:semiHidden="0" w:uiPriority="64" w:unhideWhenUsed="0"/>
-    <w:lsdException w:name="Medium List 1 Accent 5" w:semiHidden="0" w:uiPriority="65" w:unhideWhenUsed="0"/>
-    <w:lsdException w:name="Medium List 2 Accent 5" w:semiHidden="0" w:uiPriority="66" w:unhideWhenUsed="0"/>
-    <w:lsdException w:name="Medium Grid 1 Accent 5" w:semiHidden="0" w:uiPriority="67" w:unhideWhenUsed="0"/>
-    <w:lsdException w:name="Medium Grid 2 Accent 5" w:semiHidden="0" w:uiPriority="68" w:unhideWhenUsed="0"/>
-    <w:lsdException w:name="Medium Grid 3 Accent 5" w:semiHidden="0" w:uiPriority="69" w:unhideWhenUsed="0"/>
-    <w:lsdException w:name="Dark List Accent 5" w:semiHidden="0" w:uiPriority="70" w:unhideWhenUsed="0"/>
-    <w:lsdException w:name="Colorful Shading Accent 5" w:semiHidden="0" w:uiPriority="71" w:unhideWhenUsed="0"/>
-    <w:lsdException w:name="Colorful List Accent 5" w:semiHidden="0" w:uiPriority="72" w:unhideWhenUsed="0"/>
-    <w:lsdException w:name="Colorful Grid Accent 5" w:semiHidden="0" w:uiPriority="73" w:unhideWhenUsed="0"/>
-    <w:lsdException w:name="Light Shading Accent 6" w:semiHidden="0" w:uiPriority="60" w:unhideWhenUsed="0"/>
-    <w:lsdException w:name="Light List Accent 6" w:semiHidden="0" w:uiPriority="61" w:unhideWhenUsed="0"/>
-    <w:lsdException w:name="Light Grid Accent 6" w:semiHidden="0" w:uiPriority="62" w:unhideWhenUsed="0"/>
-    <w:lsdException w:name="Medium Shading 1 Accent 6" w:semiHidden="0" w:uiPriority="63" w:unhideWhenUsed="0"/>
-    <w:lsdException w:name="Medium Shading 2 Accent 6" w:semiHidden="0" w:uiPriority="64" w:unhideWhenUsed="0"/>
-    <w:lsdException w:name="Medium List 1 Accent 6" w:semiHidden="0" w:uiPriority="65" w:unhideWhenUsed="0"/>
-    <w:lsdException w:name="Medium List 2 Accent 6" w:semiHidden="0" w:uiPriority="66" w:unhideWhenUsed="0"/>
-    <w:lsdException w:name="Medium Grid 1 Accent 6" w:semiHidden="0" w:uiPriority="67" w:unhideWhenUsed="0"/>
-    <w:lsdException w:name="Medium Grid 2 Accent 6" w:semiHidden="0" w:uiPriority="68" w:unhideWhenUsed="0"/>
-    <w:lsdException w:name="Medium Grid 3 Accent 6" w:semiHidden="0" w:uiPriority="69" w:unhideWhenUsed="0"/>
-    <w:lsdException w:name="Dark List Accent 6" w:semiHidden="0" w:uiPriority="70" w:unhideWhenUsed="0"/>
-    <w:lsdException w:name="Colorful Shading Accent 6" w:semiHidden="0" w:uiPriority="71" w:unhideWhenUsed="0"/>
-    <w:lsdException w:name="Colorful List Accent 6" w:semiHidden="0" w:uiPriority="72" w:unhideWhenUsed="0"/>
-    <w:lsdException w:name="Colorful Grid Accent 6" w:semiHidden="0" w:uiPriority="73" w:unhideWhenUsed="0"/>
-    <w:lsdException w:name="Subtle Emphasis" w:semiHidden="0" w:uiPriority="19" w:unhideWhenUsed="0" w:qFormat="1"/>
-    <w:lsdException w:name="Intense Emphasis" w:semiHidden="0" w:uiPriority="21" w:unhideWhenUsed="0" w:qFormat="1"/>
-    <w:lsdException w:name="Subtle Reference" w:semiHidden="0" w:uiPriority="31" w:unhideWhenUsed="0" w:qFormat="1"/>
-    <w:lsdException w:name="Intense Reference" w:semiHidden="0" w:uiPriority="32" w:unhideWhenUsed="0" w:qFormat="1"/>
-    <w:lsdException w:name="Book Title" w:semiHidden="0" w:uiPriority="33" w:unhideWhenUsed="0" w:qFormat="1"/>
-    <w:lsdException w:name="Bibliography" w:uiPriority="37"/>
-    <w:lsdException w:name="TOC Heading" w:uiPriority="39" w:qFormat="1"/>
-  </w:latentStyles>
-  <w:style w:type="paragraph" w:default="1" w:styleId="Normal">
-    <w:name w:val="Normal"/>
-    <w:qFormat/>
-  </w:style>
-  <w:style w:type="paragraph" w:styleId="Heading1">
-    <w:name w:val="heading 1"/>
-    <w:basedOn w:val="Normal"/>
-    <w:next w:val="Normal"/>
-    <w:link w:val="Heading1Char"/>
-    <w:uiPriority w:val="9"/>
-    <w:qFormat/>
-    <w:rsid w:val="00103407"/>
-    <w:pPr>
-      <w:keepNext/>
-      <w:keepLines/>
-      <w:spacing w:before="240" w:after="0"/>
-      <w:outlineLvl w:val="0"/>
-    </w:pPr>
-    <w:rPr>
-      <w:rFonts w:asciiTheme="majorHAnsi" w:eastAsiaTheme="majorEastAsia" w:hAnsiTheme="majorHAnsi" w:cstheme="majorBidi"/>
-      <w:color w:val="2E74B5" w:themeColor="accent1" w:themeShade="BF"/>
-      <w:sz w:val="32"/>
-      <w:szCs w:val="32"/>
-    </w:rPr>
-  </w:style>
-  <w:style w:type="paragraph" w:styleId="Heading2">
-    <w:name w:val="heading 2"/>
-    <w:basedOn w:val="Normal"/>
-    <w:next w:val="Normal"/>
-    <w:link w:val="Heading2Char"/>
-    <w:uiPriority w:val="9"/>
-    <w:unhideWhenUsed/>
-    <w:qFormat/>
-    <w:rsid w:val="00037144"/>
-    <w:pPr>
-      <w:keepNext/>
-      <w:keepLines/>
-      <w:spacing w:before="40" w:after="0"/>
-      <w:outlineLvl w:val="1"/>
-    </w:pPr>
-    <w:rPr>
-      <w:rFonts w:asciiTheme="majorHAnsi" w:eastAsiaTheme="majorEastAsia" w:hAnsiTheme="majorHAnsi" w:cstheme="majorBidi"/>
-      <w:color w:val="2E74B5" w:themeColor="accent1" w:themeShade="BF"/>
-      <w:sz w:val="26"/>
-      <w:szCs w:val="26"/>
-    </w:rPr>
-  </w:style>
-  <w:style w:type="paragraph" w:styleId="Heading3">
-    <w:name w:val="heading 3"/>
-    <w:basedOn w:val="Normal"/>
-    <w:next w:val="Normal"/>
-    <w:link w:val="Heading3Char"/>
-    <w:uiPriority w:val="9"/>
-    <w:unhideWhenUsed/>
-    <w:qFormat/>
-    <w:rsid w:val="00037144"/>
-    <w:pPr>
-      <w:keepNext/>
-      <w:keepLines/>
-      <w:spacing w:before="40" w:after="0"/>
-      <w:outlineLvl w:val="2"/>
-    </w:pPr>
-    <w:rPr>
-      <w:rFonts w:asciiTheme="majorHAnsi" w:eastAsiaTheme="majorEastAsia" w:hAnsiTheme="majorHAnsi" w:cstheme="majorBidi"/>
-      <w:color w:val="1F4D78" w:themeColor="accent1" w:themeShade="7F"/>
-      <w:sz w:val="24"/>
-      <w:szCs w:val="24"/>
-    </w:rPr>
-  </w:style>
-  <w:style w:type="character" w:default="1" w:styleId="DefaultParagraphFont">
-    <w:name w:val="Default Paragraph Font"/>
-    <w:uiPriority w:val="1"/>
-    <w:semiHidden/>
-    <w:unhideWhenUsed/>
-  </w:style>
-  <w:style w:type="table" w:default="1" w:styleId="TableNormal">
-    <w:name w:val="Normal Table"/>
-    <w:uiPriority w:val="99"/>
-    <w:semiHidden/>
-    <w:unhideWhenUsed/>
-    <w:tblPr>
-      <w:tblInd w:w="0" w:type="dxa"/>
-      <w:tblCellMar>
-        <w:top w:w="0" w:type="dxa"/>
-        <w:left w:w="108" w:type="dxa"/>
-        <w:bottom w:w="0" w:type="dxa"/>
-        <w:right w:w="108" w:type="dxa"/>
-      </w:tblCellMar>
-    </w:tblPr>
-  </w:style>
-  <w:style w:type="numbering" w:default="1" w:styleId="NoList">
-    <w:name w:val="No List"/>
-    <w:uiPriority w:val="99"/>
-    <w:semiHidden/>
-    <w:unhideWhenUsed/>
-  </w:style>
-  <w:style w:type="paragraph" w:styleId="ListParagraph">
-    <w:name w:val="List Paragraph"/>
-    <w:basedOn w:val="Normal"/>
-    <w:uiPriority w:val="34"/>
-    <w:qFormat/>
-    <w:rsid w:val="00103407"/>
-    <w:pPr>
-      <w:ind w:left="720"/>
-      <w:contextualSpacing/>
-    </w:pPr>
-  </w:style>
-  <w:style w:type="paragraph" w:styleId="Title">
-    <w:name w:val="Title"/>
-    <w:basedOn w:val="Normal"/>
-    <w:next w:val="Normal"/>
-    <w:link w:val="TitleChar"/>
-    <w:uiPriority w:val="10"/>
-    <w:qFormat/>
-    <w:rsid w:val="00103407"/>
-    <w:pPr>
-      <w:spacing w:after="0" w:line="240" w:lineRule="auto"/>
-      <w:contextualSpacing/>
-    </w:pPr>
-    <w:rPr>
-      <w:rFonts w:asciiTheme="majorHAnsi" w:eastAsiaTheme="majorEastAsia" w:hAnsiTheme="majorHAnsi" w:cstheme="majorBidi"/>
-      <w:spacing w:val="-10"/>
-      <w:kern w:val="28"/>
-      <w:sz w:val="56"/>
-      <w:szCs w:val="56"/>
-    </w:rPr>
-  </w:style>
-  <w:style w:type="character" w:customStyle="1" w:styleId="TitleChar">
-    <w:name w:val="Title Char"/>
-    <w:basedOn w:val="DefaultParagraphFont"/>
-    <w:link w:val="Title"/>
-    <w:uiPriority w:val="10"/>
-    <w:rsid w:val="00103407"/>
-    <w:rPr>
-      <w:rFonts w:asciiTheme="majorHAnsi" w:eastAsiaTheme="majorEastAsia" w:hAnsiTheme="majorHAnsi" w:cstheme="majorBidi"/>
-      <w:spacing w:val="-10"/>
-      <w:kern w:val="28"/>
-      <w:sz w:val="56"/>
-      <w:szCs w:val="56"/>
-    </w:rPr>
-  </w:style>
-  <w:style w:type="paragraph" w:styleId="Subtitle">
-    <w:name w:val="Subtitle"/>
-    <w:basedOn w:val="Normal"/>
-    <w:next w:val="Normal"/>
-    <w:link w:val="SubtitleChar"/>
-    <w:uiPriority w:val="11"/>
-    <w:qFormat/>
-    <w:rsid w:val="00103407"/>
-    <w:pPr>
-      <w:numPr>
-        <w:ilvl w:val="1"/>
-      </w:numPr>
-    </w:pPr>
-    <w:rPr>
-      <w:rFonts w:eastAsiaTheme="minorEastAsia"/>
-      <w:color w:val="5A5A5A" w:themeColor="text1" w:themeTint="A5"/>
-      <w:spacing w:val="15"/>
-    </w:rPr>
-  </w:style>
-  <w:style w:type="character" w:customStyle="1" w:styleId="SubtitleChar">
-    <w:name w:val="Subtitle Char"/>
-    <w:basedOn w:val="DefaultParagraphFont"/>
-    <w:link w:val="Subtitle"/>
-    <w:uiPriority w:val="11"/>
-    <w:rsid w:val="00103407"/>
-    <w:rPr>
-      <w:rFonts w:eastAsiaTheme="minorEastAsia"/>
-      <w:color w:val="5A5A5A" w:themeColor="text1" w:themeTint="A5"/>
-      <w:spacing w:val="15"/>
-    </w:rPr>
-  </w:style>
-  <w:style w:type="character" w:customStyle="1" w:styleId="Heading1Char">
-    <w:name w:val="Heading 1 Char"/>
-    <w:basedOn w:val="DefaultParagraphFont"/>
-    <w:link w:val="Heading1"/>
-    <w:uiPriority w:val="9"/>
-    <w:rsid w:val="00103407"/>
-    <w:rPr>
-      <w:rFonts w:asciiTheme="majorHAnsi" w:eastAsiaTheme="majorEastAsia" w:hAnsiTheme="majorHAnsi" w:cstheme="majorBidi"/>
-      <w:color w:val="2E74B5" w:themeColor="accent1" w:themeShade="BF"/>
-      <w:sz w:val="32"/>
-      <w:szCs w:val="32"/>
-    </w:rPr>
-  </w:style>
-  <w:style w:type="paragraph" w:styleId="Header">
-    <w:name w:val="header"/>
-    <w:basedOn w:val="Normal"/>
-    <w:link w:val="HeaderChar"/>
-    <w:uiPriority w:val="99"/>
-    <w:unhideWhenUsed/>
-    <w:rsid w:val="00EA4F97"/>
-    <w:pPr>
-      <w:tabs>
-        <w:tab w:val="center" w:pos="4680"/>
-        <w:tab w:val="right" w:pos="9360"/>
-      </w:tabs>
-      <w:spacing w:after="0" w:line="240" w:lineRule="auto"/>
-    </w:pPr>
-  </w:style>
-  <w:style w:type="character" w:customStyle="1" w:styleId="HeaderChar">
-    <w:name w:val="Header Char"/>
-    <w:basedOn w:val="DefaultParagraphFont"/>
-    <w:link w:val="Header"/>
-    <w:uiPriority w:val="99"/>
-    <w:rsid w:val="00EA4F97"/>
-  </w:style>
-  <w:style w:type="paragraph" w:styleId="Footer">
-    <w:name w:val="footer"/>
-    <w:basedOn w:val="Normal"/>
-    <w:link w:val="FooterChar"/>
-    <w:uiPriority w:val="99"/>
-    <w:unhideWhenUsed/>
-    <w:rsid w:val="00EA4F97"/>
-    <w:pPr>
-      <w:tabs>
-        <w:tab w:val="center" w:pos="4680"/>
-        <w:tab w:val="right" w:pos="9360"/>
-      </w:tabs>
-      <w:spacing w:after="0" w:line="240" w:lineRule="auto"/>
-    </w:pPr>
-  </w:style>
-  <w:style w:type="character" w:customStyle="1" w:styleId="FooterChar">
-    <w:name w:val="Footer Char"/>
-    <w:basedOn w:val="DefaultParagraphFont"/>
-    <w:link w:val="Footer"/>
-    <w:uiPriority w:val="99"/>
-    <w:rsid w:val="00EA4F97"/>
-  </w:style>
-  <w:style w:type="character" w:styleId="Strong">
-    <w:name w:val="Strong"/>
-    <w:basedOn w:val="DefaultParagraphFont"/>
-    <w:uiPriority w:val="22"/>
-    <w:qFormat/>
-    <w:rsid w:val="00EA4F97"/>
-    <w:rPr>
-      <w:b/>
-      <w:bCs/>
-    </w:rPr>
-  </w:style>
-  <w:style w:type="paragraph" w:styleId="TOCHeading">
-    <w:name w:val="TOC Heading"/>
-    <w:basedOn w:val="Heading1"/>
-    <w:next w:val="Normal"/>
-    <w:uiPriority w:val="39"/>
-    <w:unhideWhenUsed/>
-    <w:qFormat/>
-    <w:rsid w:val="00AA6A5F"/>
-    <w:pPr>
-      <w:outlineLvl w:val="9"/>
-    </w:pPr>
-  </w:style>
-  <w:style w:type="paragraph" w:styleId="TOC1">
-    <w:name w:val="toc 1"/>
-    <w:basedOn w:val="Normal"/>
-    <w:next w:val="Normal"/>
-    <w:autoRedefine/>
-    <w:uiPriority w:val="39"/>
-    <w:unhideWhenUsed/>
-    <w:rsid w:val="00AA6A5F"/>
-    <w:pPr>
-      <w:spacing w:after="100"/>
-    </w:pPr>
-  </w:style>
-  <w:style w:type="character" w:styleId="Hyperlink">
-    <w:name w:val="Hyperlink"/>
-    <w:basedOn w:val="DefaultParagraphFont"/>
-    <w:uiPriority w:val="99"/>
-    <w:unhideWhenUsed/>
-    <w:rsid w:val="00AA6A5F"/>
-    <w:rPr>
-      <w:color w:val="0563C1" w:themeColor="hyperlink"/>
-      <w:u w:val="single"/>
-    </w:rPr>
-  </w:style>
-  <w:style w:type="character" w:customStyle="1" w:styleId="Heading2Char">
-    <w:name w:val="Heading 2 Char"/>
-    <w:basedOn w:val="DefaultParagraphFont"/>
-    <w:link w:val="Heading2"/>
-    <w:uiPriority w:val="9"/>
-    <w:rsid w:val="00037144"/>
-    <w:rPr>
-      <w:rFonts w:asciiTheme="majorHAnsi" w:eastAsiaTheme="majorEastAsia" w:hAnsiTheme="majorHAnsi" w:cstheme="majorBidi"/>
-      <w:color w:val="2E74B5" w:themeColor="accent1" w:themeShade="BF"/>
-      <w:sz w:val="26"/>
-      <w:szCs w:val="26"/>
-    </w:rPr>
-  </w:style>
-  <w:style w:type="character" w:customStyle="1" w:styleId="Heading3Char">
-    <w:name w:val="Heading 3 Char"/>
-    <w:basedOn w:val="DefaultParagraphFont"/>
-    <w:link w:val="Heading3"/>
-    <w:uiPriority w:val="9"/>
-    <w:rsid w:val="00037144"/>
-    <w:rPr>
-      <w:rFonts w:asciiTheme="majorHAnsi" w:eastAsiaTheme="majorEastAsia" w:hAnsiTheme="majorHAnsi" w:cstheme="majorBidi"/>
-      <w:color w:val="1F4D78" w:themeColor="accent1" w:themeShade="7F"/>
-      <w:sz w:val="24"/>
-      <w:szCs w:val="24"/>
-    </w:rPr>
-  </w:style>
-  <w:style w:type="paragraph" w:styleId="TOC2">
-    <w:name w:val="toc 2"/>
-    <w:basedOn w:val="Normal"/>
-    <w:next w:val="Normal"/>
-    <w:autoRedefine/>
-    <w:uiPriority w:val="39"/>
-    <w:unhideWhenUsed/>
-    <w:rsid w:val="00037144"/>
-    <w:pPr>
-      <w:spacing w:after="100"/>
-      <w:ind w:left="220"/>
-    </w:pPr>
-  </w:style>
-  <w:style w:type="paragraph" w:styleId="NoSpacing">
-    <w:name w:val="No Spacing"/>
-    <w:uiPriority w:val="1"/>
-    <w:qFormat/>
-    <w:rsid w:val="00A30407"/>
-    <w:pPr>
-      <w:spacing w:after="0" w:line="240" w:lineRule="auto"/>
-    </w:pPr>
-  </w:style>
-  <w:style w:type="paragraph" w:styleId="BalloonText">
-    <w:name w:val="Balloon Text"/>
-    <w:basedOn w:val="Normal"/>
-    <w:link w:val="BalloonTextChar"/>
-    <w:uiPriority w:val="99"/>
-    <w:semiHidden/>
-    <w:unhideWhenUsed/>
-    <w:rsid w:val="002510C6"/>
-    <w:pPr>
-      <w:spacing w:after="0" w:line="240" w:lineRule="auto"/>
-    </w:pPr>
-    <w:rPr>
-      <w:rFonts w:ascii="Lucida Grande" w:hAnsi="Lucida Grande" w:cs="Lucida Grande"/>
-      <w:sz w:val="18"/>
-      <w:szCs w:val="18"/>
-    </w:rPr>
-  </w:style>
-  <w:style w:type="character" w:customStyle="1" w:styleId="BalloonTextChar">
-    <w:name w:val="Balloon Text Char"/>
-    <w:basedOn w:val="DefaultParagraphFont"/>
-    <w:link w:val="BalloonText"/>
-    <w:uiPriority w:val="99"/>
-    <w:semiHidden/>
-    <w:rsid w:val="002510C6"/>
-    <w:rPr>
-      <w:rFonts w:ascii="Lucida Grande" w:hAnsi="Lucida Grande" w:cs="Lucida Grande"/>
-      <w:sz w:val="18"/>
-      <w:szCs w:val="18"/>
-    </w:rPr>
-  </w:style>
-</w:styles>
-</file>
-
-<file path=word/stylesWithEffects.xml><?xml version="1.0" encoding="utf-8"?>
-<w:styles xmlns:wpc="http://schemas.microsoft.com/office/word/2010/wordprocessingCanvas" xmlns:mo="http://schemas.microsoft.com/office/mac/office/2008/main" xmlns:mc="http://schemas.openxmlformats.org/markup-compatibility/2006" xmlns:mv="urn:schemas-microsoft-com:mac:vml" xmlns:o="urn:schemas-microsoft-com:office:office" xmlns:r="http://schemas.openxmlformats.org/officeDocument/2006/relationships" xmlns:m="http://schemas.openxmlformats.org/officeDocument/2006/math" xmlns:v="urn:schemas-microsoft-com:vml" xmlns:wp14="http://schemas.microsoft.com/office/word/2010/wordprocessingDrawing" xmlns:wp="http://schemas.openxmlformats.org/drawingml/2006/wordprocessingDrawing" xmlns:w10="urn:schemas-microsoft-com:office:word" xmlns:w="http://schemas.openxmlformats.org/wordprocessingml/2006/main" xmlns:w14="http://schemas.microsoft.com/office/word/2010/wordml" xmlns:wpg="http://schemas.microsoft.com/office/word/2010/wordprocessingGroup" xmlns:wpi="http://schemas.microsoft.com/office/word/2010/wordprocessingInk" xmlns:wne="http://schemas.microsoft.com/office/word/2006/wordml" xmlns:wps="http://schemas.microsoft.com/office/word/2010/wordprocessingShape" mc:Ignorable="w14 wp14">
-  <w:docDefaults>
-    <w:rPrDefault>
-      <w:rPr>
-        <w:rFonts w:asciiTheme="minorHAnsi" w:eastAsiaTheme="minorHAnsi" w:hAnsiTheme="minorHAnsi" w:cstheme="minorBidi"/>
-        <w:sz w:val="22"/>
-        <w:szCs w:val="22"/>
-        <w:lang w:val="en-US" w:eastAsia="en-US" w:bidi="ar-SA"/>
-      </w:rPr>
-    </w:rPrDefault>
-    <w:pPrDefault>
-      <w:pPr>
-        <w:spacing w:after="160" w:line="259" w:lineRule="auto"/>
-      </w:pPr>
-    </w:pPrDefault>
-  </w:docDefaults>
-  <w:latentStyles w:defLockedState="0" w:defUIPriority="99" w:defSemiHidden="1" w:defUnhideWhenUsed="1" w:defQFormat="0" w:count="276">
-    <w:lsdException w:name="Normal" w:semiHidden="0" w:uiPriority="0" w:unhideWhenUsed="0" w:qFormat="1"/>
-    <w:lsdException w:name="heading 1" w:semiHidden="0" w:uiPriority="9" w:unhideWhenUsed="0" w:qFormat="1"/>
-    <w:lsdException w:name="heading 2" w:uiPriority="9" w:qFormat="1"/>
-    <w:lsdException w:name="heading 3" w:uiPriority="9" w:qFormat="1"/>
-    <w:lsdException w:name="heading 4" w:uiPriority="9" w:qFormat="1"/>
-    <w:lsdException w:name="heading 5" w:uiPriority="9" w:qFormat="1"/>
-    <w:lsdException w:name="heading 6" w:uiPriority="9" w:qFormat="1"/>
-    <w:lsdException w:name="heading 7" w:uiPriority="9" w:qFormat="1"/>
-    <w:lsdException w:name="heading 8" w:uiPriority="9" w:qFormat="1"/>
-    <w:lsdException w:name="heading 9" w:uiPriority="9" w:qFormat="1"/>
-    <w:lsdException w:name="toc 1" w:uiPriority="39"/>
-    <w:lsdException w:name="toc 2" w:uiPriority="39"/>
-    <w:lsdException w:name="toc 3" w:uiPriority="39"/>
-    <w:lsdException w:name="toc 4" w:uiPriority="39"/>
-    <w:lsdException w:name="toc 5" w:uiPriority="39"/>
-    <w:lsdException w:name="toc 6" w:uiPriority="39"/>
-    <w:lsdException w:name="toc 7" w:uiPriority="39"/>
-    <w:lsdException w:name="toc 8" w:uiPriority="39"/>
-    <w:lsdException w:name="toc 9" w:uiPriority="39"/>
-    <w:lsdException w:name="caption" w:uiPriority="35" w:qFormat="1"/>
-    <w:lsdException w:name="Title" w:semiHidden="0" w:uiPriority="10" w:unhideWhenUsed="0" w:qFormat="1"/>
-    <w:lsdException w:name="Default Paragraph Font" w:uiPriority="1"/>
-    <w:lsdException w:name="Subtitle" w:semiHidden="0" w:uiPriority="11" w:unhideWhenUsed="0" w:qFormat="1"/>
-    <w:lsdException w:name="Strong" w:semiHidden="0" w:uiPriority="22" w:unhideWhenUsed="0" w:qFormat="1"/>
-    <w:lsdException w:name="Emphasis" w:semiHidden="0" w:uiPriority="20" w:unhideWhenUsed="0" w:qFormat="1"/>
-    <w:lsdException w:name="Table Grid" w:semiHidden="0" w:uiPriority="39" w:unhideWhenUsed="0"/>
-    <w:lsdException w:name="Note Level 1" w:semiHidden="0" w:unhideWhenUsed="0"/>
-    <w:lsdException w:name="Note Level 2" w:semiHidden="0" w:unhideWhenUsed="0"/>
-    <w:lsdException w:name="Note Level 3" w:semiHidden="0" w:unhideWhenUsed="0"/>
-    <w:lsdException w:name="Note Level 4" w:semiHidden="0" w:unhideWhenUsed="0"/>
-    <w:lsdException w:name="Note Level 5" w:semiHidden="0" w:unhideWhenUsed="0"/>
-    <w:lsdException w:name="Note Level 6" w:semiHidden="0" w:unhideWhenUsed="0"/>
-    <w:lsdException w:name="Note Level 7" w:semiHidden="0" w:unhideWhenUsed="0"/>
-    <w:lsdException w:name="Note Level 8" w:semiHidden="0" w:unhideWhenUsed="0"/>
-    <w:lsdException w:name="Note Level 9" w:semiHidden="0" w:unhideWhenUsed="0"/>
-    <w:lsdException w:name="Placeholder Text" w:unhideWhenUsed="0"/>
-    <w:lsdException w:name="No Spacing" w:semiHidden="0" w:uiPriority="1" w:unhideWhenUsed="0" w:qFormat="1"/>
-    <w:lsdException w:name="Light Shading" w:semiHidden="0" w:uiPriority="60" w:unhideWhenUsed="0"/>
-    <w:lsdException w:name="Light List" w:semiHidden="0" w:uiPriority="61" w:unhideWhenUsed="0"/>
-    <w:lsdException w:name="Light Grid" w:semiHidden="0" w:uiPriority="62" w:unhideWhenUsed="0"/>
-    <w:lsdException w:name="Medium Shading 1" w:semiHidden="0" w:uiPriority="63" w:unhideWhenUsed="0"/>
-    <w:lsdException w:name="Medium Shading 2" w:semiHidden="0" w:uiPriority="64" w:unhideWhenUsed="0"/>
-    <w:lsdException w:name="Medium List 1" w:semiHidden="0" w:uiPriority="65" w:unhideWhenUsed="0"/>
-    <w:lsdException w:name="Medium List 2" w:semiHidden="0" w:uiPriority="66" w:unhideWhenUsed="0"/>
-    <w:lsdException w:name="Medium Grid 1" w:semiHidden="0" w:uiPriority="67" w:unhideWhenUsed="0"/>
-    <w:lsdException w:name="Medium Grid 2" w:semiHidden="0" w:uiPriority="68" w:unhideWhenUsed="0"/>
-    <w:lsdException w:name="Medium Grid 3" w:semiHidden="0" w:uiPriority="69" w:unhideWhenUsed="0"/>
-    <w:lsdException w:name="Dark List" w:semiHidden="0" w:uiPriority="70" w:unhideWhenUsed="0"/>
-    <w:lsdException w:name="Colorful Shading" w:semiHidden="0" w:uiPriority="71" w:unhideWhenUsed="0"/>
-    <w:lsdException w:name="Colorful List" w:semiHidden="0" w:uiPriority="72" w:unhideWhenUsed="0"/>
-    <w:lsdException w:name="Colorful Grid" w:semiHidden="0" w:uiPriority="73" w:unhideWhenUsed="0"/>
-    <w:lsdException w:name="Light Shading Accent 1" w:semiHidden="0" w:uiPriority="60" w:unhideWhenUsed="0"/>
-    <w:lsdException w:name="Light List Accent 1" w:semiHidden="0" w:uiPriority="61" w:unhideWhenUsed="0"/>
-    <w:lsdException w:name="Light Grid Accent 1" w:semiHidden="0" w:uiPriority="62" w:unhideWhenUsed="0"/>
-    <w:lsdException w:name="Medium Shading 1 Accent 1" w:semiHidden="0" w:uiPriority="63" w:unhideWhenUsed="0"/>
-    <w:lsdException w:name="Medium Shading 2 Accent 1" w:semiHidden="0" w:uiPriority="64" w:unhideWhenUsed="0"/>
-    <w:lsdException w:name="Medium List 1 Accent 1" w:semiHidden="0" w:uiPriority="65" w:unhideWhenUsed="0"/>
-    <w:lsdException w:name="Revision" w:unhideWhenUsed="0"/>
-    <w:lsdException w:name="List Paragraph" w:semiHidden="0" w:uiPriority="34" w:unhideWhenUsed="0" w:qFormat="1"/>
-    <w:lsdException w:name="Quote" w:semiHidden="0" w:uiPriority="29" w:unhideWhenUsed="0" w:qFormat="1"/>
-    <w:lsdException w:name="Intense Quote" w:semiHidden="0" w:uiPriority="30" w:unhideWhenUsed="0" w:qFormat="1"/>
-    <w:lsdException w:name="Medium List 2 Accent 1" w:semiHidden="0" w:uiPriority="66" w:unhideWhenUsed="0"/>
-    <w:lsdException w:name="Medium Grid 1 Accent 1" w:semiHidden="0" w:uiPriority="67" w:unhideWhenUsed="0"/>
-    <w:lsdException w:name="Medium Grid 2 Accent 1" w:semiHidden="0" w:uiPriority="68" w:unhideWhenUsed="0"/>
-    <w:lsdException w:name="Medium Grid 3 Accent 1" w:semiHidden="0" w:uiPriority="69" w:unhideWhenUsed="0"/>
-    <w:lsdException w:name="Dark List Accent 1" w:semiHidden="0" w:uiPriority="70" w:unhideWhenUsed="0"/>
-    <w:lsdException w:name="Colorful Shading Accent 1" w:semiHidden="0" w:uiPriority="71" w:unhideWhenUsed="0"/>
-    <w:lsdException w:name="Colorful List Accent 1" w:semiHidden="0" w:uiPriority="72" w:unhideWhenUsed="0"/>
-    <w:lsdException w:name="Colorful Grid Accent 1" w:semiHidden="0" w:uiPriority="73" w:unhideWhenUsed="0"/>
-    <w:lsdException w:name="Light Shading Accent 2" w:semiHidden="0" w:uiPriority="60" w:unhideWhenUsed="0"/>
-    <w:lsdException w:name="Light List Accent 2" w:semiHidden="0" w:uiPriority="61" w:unhideWhenUsed="0"/>
-    <w:lsdException w:name="Light Grid Accent 2" w:semiHidden="0" w:uiPriority="62" w:unhideWhenUsed="0"/>
-    <w:lsdException w:name="Medium Shading 1 Accent 2" w:semiHidden="0" w:uiPriority="63" w:unhideWhenUsed="0"/>
-    <w:lsdException w:name="Medium Shading 2 Accent 2" w:semiHidden="0" w:uiPriority="64" w:unhideWhenUsed="0"/>
-    <w:lsdException w:name="Medium List 1 Accent 2" w:semiHidden="0" w:uiPriority="65" w:unhideWhenUsed="0"/>
-    <w:lsdException w:name="Medium List 2 Accent 2" w:semiHidden="0" w:uiPriority="66" w:unhideWhenUsed="0"/>
-    <w:lsdException w:name="Medium Grid 1 Accent 2" w:semiHidden="0" w:uiPriority="67" w:unhideWhenUsed="0"/>
-    <w:lsdException w:name="Medium Grid 2 Accent 2" w:semiHidden="0" w:uiPriority="68" w:unhideWhenUsed="0"/>
-    <w:lsdException w:name="Medium Grid 3 Accent 2" w:semiHidden="0" w:uiPriority="69" w:unhideWhenUsed="0"/>
-    <w:lsdException w:name="Dark List Accent 2" w:semiHidden="0" w:uiPriority="70" w:unhideWhenUsed="0"/>
-    <w:lsdException w:name="Colorful Shading Accent 2" w:semiHidden="0" w:uiPriority="71" w:unhideWhenUsed="0"/>
-    <w:lsdException w:name="Colorful List Accent 2" w:semiHidden="0" w:uiPriority="72" w:unhideWhenUsed="0"/>
-    <w:lsdException w:name="Colorful Grid Accent 2" w:semiHidden="0" w:uiPriority="73" w:unhideWhenUsed="0"/>
-    <w:lsdException w:name="Light Shading Accent 3" w:semiHidden="0" w:uiPriority="60" w:unhideWhenUsed="0"/>
-    <w:lsdException w:name="Light List Accent 3" w:semiHidden="0" w:uiPriority="61" w:unhideWhenUsed="0"/>
-    <w:lsdException w:name="Light Grid Accent 3" w:semiHidden="0" w:uiPriority="62" w:unhideWhenUsed="0"/>
-    <w:lsdException w:name="Medium Shading 1 Accent 3" w:semiHidden="0" w:uiPriority="63" w:unhideWhenUsed="0"/>
-    <w:lsdException w:name="Medium Shading 2 Accent 3" w:semiHidden="0" w:uiPriority="64" w:unhideWhenUsed="0"/>
-    <w:lsdException w:name="Medium List 1 Accent 3" w:semiHidden="0" w:uiPriority="65" w:unhideWhenUsed="0"/>
-    <w:lsdException w:name="Medium List 2 Accent 3" w:semiHidden="0" w:uiPriority="66" w:unhideWhenUsed="0"/>
-    <w:lsdException w:name="Medium Grid 1 Accent 3" w:semiHidden="0" w:uiPriority="67" w:unhideWhenUsed="0"/>
-    <w:lsdException w:name="Medium Grid 2 Accent 3" w:semiHidden="0" w:uiPriority="68" w:unhideWhenUsed="0"/>
-    <w:lsdException w:name="Medium Grid 3 Accent 3" w:semiHidden="0" w:uiPriority="69" w:unhideWhenUsed="0"/>
-    <w:lsdException w:name="Dark List Accent 3" w:semiHidden="0" w:uiPriority="70" w:unhideWhenUsed="0"/>
-    <w:lsdException w:name="Colorful Shading Accent 3" w:semiHidden="0" w:uiPriority="71" w:unhideWhenUsed="0"/>
-    <w:lsdException w:name="Colorful List Accent 3" w:semiHidden="0" w:uiPriority="72" w:unhideWhenUsed="0"/>
-    <w:lsdException w:name="Colorful Grid Accent 3" w:semiHidden="0" w:uiPriority="73" w:unhideWhenUsed="0"/>
-    <w:lsdException w:name="Light Shading Accent 4" w:semiHidden="0" w:uiPriority="60" w:unhideWhenUsed="0"/>
-    <w:lsdException w:name="Light List Accent 4" w:semiHidden="0" w:uiPriority="61" w:unhideWhenUsed="0"/>
-    <w:lsdException w:name="Light Grid Accent 4" w:semiHidden="0" w:uiPriority="62" w:unhideWhenUsed="0"/>
-    <w:lsdException w:name="Medium Shading 1 Accent 4" w:semiHidden="0" w:uiPriority="63" w:unhideWhenUsed="0"/>
-    <w:lsdException w:name="Medium Shading 2 Accent 4" w:semiHidden="0" w:uiPriority="64" w:unhideWhenUsed="0"/>
-    <w:lsdException w:name="Medium List 1 Accent 4" w:semiHidden="0" w:uiPriority="65" w:unhideWhenUsed="0"/>
-    <w:lsdException w:name="Medium List 2 Accent 4" w:semiHidden="0" w:uiPriority="66" w:unhideWhenUsed="0"/>
-    <w:lsdException w:name="Medium Grid 1 Accent 4" w:semiHidden="0" w:uiPriority="67" w:unhideWhenUsed="0"/>
-    <w:lsdException w:name="Medium Grid 2 Accent 4" w:semiHidden="0" w:uiPriority="68" w:unhideWhenUsed="0"/>
-    <w:lsdException w:name="Medium Grid 3 Accent 4" w:semiHidden="0" w:uiPriority="69" w:unhideWhenUsed="0"/>
-    <w:lsdException w:name="Dark List Accent 4" w:semiHidden="0" w:uiPriority="70" w:unhideWhenUsed="0"/>
-    <w:lsdException w:name="Colorful Shading Accent 4" w:semiHidden="0" w:uiPriority="71" w:unhideWhenUsed="0"/>
-    <w:lsdException w:name="Colorful List Accent 4" w:semiHidden="0" w:uiPriority="72" w:unhideWhenUsed="0"/>
-    <w:lsdException w:name="Colorful Grid Accent 4" w:semiHidden="0" w:uiPriority="73" w:unhideWhenUsed="0"/>
-    <w:lsdException w:name="Light Shading Accent 5" w:semiHidden="0" w:uiPriority="60" w:unhideWhenUsed="0"/>
-    <w:lsdException w:name="Light List Accent 5" w:semiHidden="0" w:uiPriority="61" w:unhideWhenUsed="0"/>
-    <w:lsdException w:name="Light Grid Accent 5" w:semiHidden="0" w:uiPriority="62" w:unhideWhenUsed="0"/>
-    <w:lsdException w:name="Medium Shading 1 Accent 5" w:semiHidden="0" w:uiPriority="63" w:unhideWhenUsed="0"/>
-    <w:lsdException w:name="Medium Shading 2 Accent 5" w:semiHidden="0" w:uiPriority="64" w:unhideWhenUsed="0"/>
-    <w:lsdException w:name="Medium List 1 Accent 5" w:semiHidden="0" w:uiPriority="65" w:unhideWhenUsed="0"/>
-    <w:lsdException w:name="Medium List 2 Accent 5" w:semiHidden="0" w:uiPriority="66" w:unhideWhenUsed="0"/>
-    <w:lsdException w:name="Medium Grid 1 Accent 5" w:semiHidden="0" w:uiPriority="67" w:unhideWhenUsed="0"/>
-    <w:lsdException w:name="Medium Grid 2 Accent 5" w:semiHidden="0" w:uiPriority="68" w:unhideWhenUsed="0"/>
-    <w:lsdException w:name="Medium Grid 3 Accent 5" w:semiHidden="0" w:uiPriority="69" w:unhideWhenUsed="0"/>
-    <w:lsdException w:name="Dark List Accent 5" w:semiHidden="0" w:uiPriority="70" w:unhideWhenUsed="0"/>
-    <w:lsdException w:name="Colorful Shading Accent 5" w:semiHidden="0" w:uiPriority="71" w:unhideWhenUsed="0"/>
-    <w:lsdException w:name="Colorful List Accent 5" w:semiHidden="0" w:uiPriority="72" w:unhideWhenUsed="0"/>
-    <w:lsdException w:name="Colorful Grid Accent 5" w:semiHidden="0" w:uiPriority="73" w:unhideWhenUsed="0"/>
-    <w:lsdException w:name="Light Shading Accent 6" w:semiHidden="0" w:uiPriority="60" w:unhideWhenUsed="0"/>
-    <w:lsdException w:name="Light List Accent 6" w:semiHidden="0" w:uiPriority="61" w:unhideWhenUsed="0"/>
-    <w:lsdException w:name="Light Grid Accent 6" w:semiHidden="0" w:uiPriority="62" w:unhideWhenUsed="0"/>
-    <w:lsdException w:name="Medium Shading 1 Accent 6" w:semiHidden="0" w:uiPriority="63" w:unhideWhenUsed="0"/>
-    <w:lsdException w:name="Medium Shading 2 Accent 6" w:semiHidden="0" w:uiPriority="64" w:unhideWhenUsed="0"/>
-    <w:lsdException w:name="Medium List 1 Accent 6" w:semiHidden="0" w:uiPriority="65" w:unhideWhenUsed="0"/>
-    <w:lsdException w:name="Medium List 2 Accent 6" w:semiHidden="0" w:uiPriority="66" w:unhideWhenUsed="0"/>
-    <w:lsdException w:name="Medium Grid 1 Accent 6" w:semiHidden="0" w:uiPriority="67" w:unhideWhenUsed="0"/>
-    <w:lsdException w:name="Medium Grid 2 Accent 6" w:semiHidden="0" w:uiPriority="68" w:unhideWhenUsed="0"/>
-    <w:lsdException w:name="Medium Grid 3 Accent 6" w:semiHidden="0" w:uiPriority="69" w:unhideWhenUsed="0"/>
-    <w:lsdException w:name="Dark List Accent 6" w:semiHidden="0" w:uiPriority="70" w:unhideWhenUsed="0"/>
-    <w:lsdException w:name="Colorful Shading Accent 6" w:semiHidden="0" w:uiPriority="71" w:unhideWhenUsed="0"/>
-    <w:lsdException w:name="Colorful List Accent 6" w:semiHidden="0" w:uiPriority="72" w:unhideWhenUsed="0"/>
-    <w:lsdException w:name="Colorful Grid Accent 6" w:semiHidden="0" w:uiPriority="73" w:unhideWhenUsed="0"/>
-    <w:lsdException w:name="Subtle Emphasis" w:semiHidden="0" w:uiPriority="19" w:unhideWhenUsed="0" w:qFormat="1"/>
-    <w:lsdException w:name="Intense Emphasis" w:semiHidden="0" w:uiPriority="21" w:unhideWhenUsed="0" w:qFormat="1"/>
-    <w:lsdException w:name="Subtle Reference" w:semiHidden="0" w:uiPriority="31" w:unhideWhenUsed="0" w:qFormat="1"/>
-    <w:lsdException w:name="Intense Reference" w:semiHidden="0" w:uiPriority="32" w:unhideWhenUsed="0" w:qFormat="1"/>
-    <w:lsdException w:name="Book Title" w:semiHidden="0" w:uiPriority="33" w:unhideWhenUsed="0" w:qFormat="1"/>
-    <w:lsdException w:name="Bibliography" w:uiPriority="37"/>
-    <w:lsdException w:name="TOC Heading" w:uiPriority="39" w:qFormat="1"/>
+  <w:latentStyles w:defLockedState="0" w:defUIPriority="99" w:defSemiHidden="0" w:defUnhideWhenUsed="0" w:defQFormat="0" w:count="371">
+    <w:lsdException w:name="Normal" w:uiPriority="0" w:qFormat="1"/>
+    <w:lsdException w:name="heading 1" w:uiPriority="9" w:qFormat="1"/>
+    <w:lsdException w:name="heading 2" w:semiHidden="1" w:uiPriority="9" w:unhideWhenUsed="1" w:qFormat="1"/>
+    <w:lsdException w:name="heading 3" w:semiHidden="1" w:uiPriority="9" w:unhideWhenUsed="1" w:qFormat="1"/>
+    <w:lsdException w:name="heading 4" w:semiHidden="1" w:uiPriority="9" w:unhideWhenUsed="1" w:qFormat="1"/>
+    <w:lsdException w:name="heading 5" w:semiHidden="1" w:uiPriority="9" w:unhideWhenUsed="1" w:qFormat="1"/>
+    <w:lsdException w:name="heading 6" w:semiHidden="1" w:uiPriority="9" w:unhideWhenUsed="1" w:qFormat="1"/>
+    <w:lsdException w:name="heading 7" w:semiHidden="1" w:uiPriority="9" w:unhideWhenUsed="1" w:qFormat="1"/>
+    <w:lsdException w:name="heading 8" w:semiHidden="1" w:uiPriority="9" w:unhideWhenUsed="1" w:qFormat="1"/>
+    <w:lsdException w:name="heading 9" w:semiHidden="1" w:uiPriority="9" w:unhideWhenUsed="1" w:qFormat="1"/>
+    <w:lsdException w:name="index 1" w:semiHidden="1" w:unhideWhenUsed="1"/>
+    <w:lsdException w:name="index 2" w:semiHidden="1" w:unhideWhenUsed="1"/>
+    <w:lsdException w:name="index 3" w:semiHidden="1" w:unhideWhenUsed="1"/>
+    <w:lsdException w:name="index 4" w:semiHidden="1" w:unhideWhenUsed="1"/>
+    <w:lsdException w:name="index 5" w:semiHidden="1" w:unhideWhenUsed="1"/>
+    <w:lsdException w:name="index 6" w:semiHidden="1" w:unhideWhenUsed="1"/>
+    <w:lsdException w:name="index 7" w:semiHidden="1" w:unhideWhenUsed="1"/>
+    <w:lsdException w:name="index 8" w:semiHidden="1" w:unhideWhenUsed="1"/>
+    <w:lsdException w:name="index 9" w:semiHidden="1" w:unhideWhenUsed="1"/>
+    <w:lsdException w:name="toc 1" w:semiHidden="1" w:uiPriority="39" w:unhideWhenUsed="1"/>
+    <w:lsdException w:name="toc 2" w:semiHidden="1" w:uiPriority="39" w:unhideWhenUsed="1"/>
+    <w:lsdException w:name="toc 3" w:semiHidden="1" w:uiPriority="39" w:unhideWhenUsed="1"/>
+    <w:lsdException w:name="toc 4" w:semiHidden="1" w:uiPriority="39" w:unhideWhenUsed="1"/>
+    <w:lsdException w:name="toc 5" w:semiHidden="1" w:uiPriority="39" w:unhideWhenUsed="1"/>
+    <w:lsdException w:name="toc 6" w:semiHidden="1" w:uiPriority="39" w:unhideWhenUsed="1"/>
+    <w:lsdException w:name="toc 7" w:semiHidden="1" w:uiPriority="39" w:unhideWhenUsed="1"/>
+    <w:lsdException w:name="toc 8" w:semiHidden="1" w:uiPriority="39" w:unhideWhenUsed="1"/>
+    <w:lsdException w:name="toc 9" w:semiHidden="1" w:uiPriority="39" w:unhideWhenUsed="1"/>
+    <w:lsdException w:name="Normal Indent" w:semiHidden="1" w:unhideWhenUsed="1"/>
+    <w:lsdException w:name="footnote text" w:semiHidden="1" w:unhideWhenUsed="1"/>
+    <w:lsdException w:name="annotation text" w:semiHidden="1" w:unhideWhenUsed="1"/>
+    <w:lsdException w:name="header" w:semiHidden="1" w:unhideWhenUsed="1"/>
+    <w:lsdException w:name="footer" w:semiHidden="1" w:unhideWhenUsed="1"/>
+    <w:lsdException w:name="index heading" w:semiHidden="1" w:unhideWhenUsed="1"/>
+    <w:lsdException w:name="caption" w:semiHidden="1" w:uiPriority="35" w:unhideWhenUsed="1" w:qFormat="1"/>
+    <w:lsdException w:name="table of figures" w:semiHidden="1" w:unhideWhenUsed="1"/>
+    <w:lsdException w:name="envelope address" w:semiHidden="1" w:unhideWhenUsed="1"/>
+    <w:lsdException w:name="envelope return" w:semiHidden="1" w:unhideWhenUsed="1"/>
+    <w:lsdException w:name="footnote reference" w:semiHidden="1" w:unhideWhenUsed="1"/>
+    <w:lsdException w:name="annotation reference" w:semiHidden="1" w:unhideWhenUsed="1"/>
+    <w:lsdException w:name="line number" w:semiHidden="1" w:unhideWhenUsed="1"/>
+    <w:lsdException w:name="page number" w:semiHidden="1" w:unhideWhenUsed="1"/>
+    <w:lsdException w:name="endnote reference" w:semiHidden="1" w:unhideWhenUsed="1"/>
+    <w:lsdException w:name="endnote text" w:semiHidden="1" w:unhideWhenUsed="1"/>
+    <w:lsdException w:name="table of authorities" w:semiHidden="1" w:unhideWhenUsed="1"/>
+    <w:lsdException w:name="macro" w:semiHidden="1" w:unhideWhenUsed="1"/>
+    <w:lsdException w:name="toa heading" w:semiHidden="1" w:unhideWhenUsed="1"/>
+    <w:lsdException w:name="List" w:semiHidden="1" w:unhideWhenUsed="1"/>
+    <w:lsdException w:name="List Bullet" w:semiHidden="1" w:unhideWhenUsed="1"/>
+    <w:lsdException w:name="List Number" w:semiHidden="1" w:unhideWhenUsed="1"/>
+    <w:lsdException w:name="List 2" w:semiHidden="1" w:unhideWhenUsed="1"/>
+    <w:lsdException w:name="List 3" w:semiHidden="1" w:unhideWhenUsed="1"/>
+    <w:lsdException w:name="List 4" w:semiHidden="1" w:unhideWhenUsed="1"/>
+    <w:lsdException w:name="List 5" w:semiHidden="1" w:unhideWhenUsed="1"/>
+    <w:lsdException w:name="List Bullet 2" w:semiHidden="1" w:unhideWhenUsed="1"/>
+    <w:lsdException w:name="List Bullet 3" w:semiHidden="1" w:unhideWhenUsed="1"/>
+    <w:lsdException w:name="List Bullet 4" w:semiHidden="1" w:unhideWhenUsed="1"/>
+    <w:lsdException w:name="List Bullet 5" w:semiHidden="1" w:unhideWhenUsed="1"/>
+    <w:lsdException w:name="List Number 2" w:semiHidden="1" w:unhideWhenUsed="1"/>
+    <w:lsdException w:name="List Number 3" w:semiHidden="1" w:unhideWhenUsed="1"/>
+    <w:lsdException w:name="List Number 4" w:semiHidden="1" w:unhideWhenUsed="1"/>
+    <w:lsdException w:name="List Number 5" w:semiHidden="1" w:unhideWhenUsed="1"/>
+    <w:lsdException w:name="Title" w:uiPriority="10" w:qFormat="1"/>
+    <w:lsdException w:name="Closing" w:semiHidden="1" w:unhideWhenUsed="1"/>
+    <w:lsdException w:name="Signature" w:semiHidden="1" w:unhideWhenUsed="1"/>
+    <w:lsdException w:name="Default Paragraph Font" w:semiHidden="1" w:uiPriority="1" w:unhideWhenUsed="1"/>
+    <w:lsdException w:name="Body Text" w:semiHidden="1" w:unhideWhenUsed="1"/>
+    <w:lsdException w:name="Body Text Indent" w:semiHidden="1" w:unhideWhenUsed="1"/>
+    <w:lsdException w:name="List Continue" w:semiHidden="1" w:unhideWhenUsed="1"/>
+    <w:lsdException w:name="List Continue 2" w:semiHidden="1" w:unhideWhenUsed="1"/>
+    <w:lsdException w:name="List Continue 3" w:semiHidden="1" w:unhideWhenUsed="1"/>
+    <w:lsdException w:name="List Continue 4" w:semiHidden="1" w:unhideWhenUsed="1"/>
+    <w:lsdException w:name="List Continue 5" w:semiHidden="1" w:unhideWhenUsed="1"/>
+    <w:lsdException w:name="Message Header" w:semiHidden="1" w:unhideWhenUsed="1"/>
+    <w:lsdException w:name="Subtitle" w:uiPriority="11" w:qFormat="1"/>
+    <w:lsdException w:name="Salutation" w:semiHidden="1" w:unhideWhenUsed="1"/>
+    <w:lsdException w:name="Date" w:semiHidden="1" w:unhideWhenUsed="1"/>
+    <w:lsdException w:name="Body Text First Indent" w:semiHidden="1" w:unhideWhenUsed="1"/>
+    <w:lsdException w:name="Body Text First Indent 2" w:semiHidden="1" w:unhideWhenUsed="1"/>
+    <w:lsdException w:name="Note Heading" w:semiHidden="1" w:unhideWhenUsed="1"/>
+    <w:lsdException w:name="Body Text 2" w:semiHidden="1" w:unhideWhenUsed="1"/>
+    <w:lsdException w:name="Body Text 3" w:semiHidden="1" w:unhideWhenUsed="1"/>
+    <w:lsdException w:name="Body Text Indent 2" w:semiHidden="1" w:unhideWhenUsed="1"/>
+    <w:lsdException w:name="Body Text Indent 3" w:semiHidden="1" w:unhideWhenUsed="1"/>
+    <w:lsdException w:name="Block Text" w:semiHidden="1" w:unhideWhenUsed="1"/>
+    <w:lsdException w:name="Hyperlink" w:semiHidden="1" w:unhideWhenUsed="1"/>
+    <w:lsdException w:name="FollowedHyperlink" w:semiHidden="1" w:unhideWhenUsed="1"/>
+    <w:lsdException w:name="Strong" w:uiPriority="22" w:qFormat="1"/>
+    <w:lsdException w:name="Emphasis" w:uiPriority="20" w:qFormat="1"/>
+    <w:lsdException w:name="Document Map" w:semiHidden="1" w:unhideWhenUsed="1"/>
+    <w:lsdException w:name="Plain Text" w:semiHidden="1" w:unhideWhenUsed="1"/>
+    <w:lsdException w:name="E-mail Signature" w:semiHidden="1" w:unhideWhenUsed="1"/>
+    <w:lsdException w:name="HTML Top of Form" w:semiHidden="1" w:unhideWhenUsed="1"/>
+    <w:lsdException w:name="HTML Bottom of Form" w:semiHidden="1" w:unhideWhenUsed="1"/>
+    <w:lsdException w:name="Normal (Web)" w:semiHidden="1" w:unhideWhenUsed="1"/>
+    <w:lsdException w:name="HTML Acronym" w:semiHidden="1" w:unhideWhenUsed="1"/>
+    <w:lsdException w:name="HTML Address" w:semiHidden="1" w:unhideWhenUsed="1"/>
+    <w:lsdException w:name="HTML Cite" w:semiHidden="1" w:unhideWhenUsed="1"/>
+    <w:lsdException w:name="HTML Code" w:semiHidden="1" w:unhideWhenUsed="1"/>
+    <w:lsdException w:name="HTML Definition" w:semiHidden="1" w:unhideWhenUsed="1"/>
+    <w:lsdException w:name="HTML Keyboard" w:semiHidden="1" w:unhideWhenUsed="1"/>
+    <w:lsdException w:name="HTML Preformatted" w:semiHidden="1" w:unhideWhenUsed="1"/>
+    <w:lsdException w:name="HTML Sample" w:semiHidden="1" w:unhideWhenUsed="1"/>
+    <w:lsdException w:name="HTML Typewriter" w:semiHidden="1" w:unhideWhenUsed="1"/>
+    <w:lsdException w:name="HTML Variable" w:semiHidden="1" w:unhideWhenUsed="1"/>
+    <w:lsdException w:name="Normal Table" w:semiHidden="1" w:unhideWhenUsed="1"/>
+    <w:lsdException w:name="annotation subject" w:semiHidden="1" w:unhideWhenUsed="1"/>
+    <w:lsdException w:name="No List" w:semiHidden="1" w:unhideWhenUsed="1"/>
+    <w:lsdException w:name="Outline List 1" w:semiHidden="1" w:unhideWhenUsed="1"/>
+    <w:lsdException w:name="Outline List 2" w:semiHidden="1" w:unhideWhenUsed="1"/>
+    <w:lsdException w:name="Outline List 3" w:semiHidden="1" w:unhideWhenUsed="1"/>
+    <w:lsdException w:name="Table Simple 1" w:semiHidden="1" w:unhideWhenUsed="1"/>
+    <w:lsdException w:name="Table Simple 2" w:semiHidden="1" w:unhideWhenUsed="1"/>
+    <w:lsdException w:name="Table Simple 3" w:semiHidden="1" w:unhideWhenUsed="1"/>
+    <w:lsdException w:name="Table Classic 1" w:semiHidden="1" w:unhideWhenUsed="1"/>
+    <w:lsdException w:name="Table Classic 2" w:semiHidden="1" w:unhideWhenUsed="1"/>
+    <w:lsdException w:name="Table Classic 3" w:semiHidden="1" w:unhideWhenUsed="1"/>
+    <w:lsdException w:name="Table Classic 4" w:semiHidden="1" w:unhideWhenUsed="1"/>
+    <w:lsdException w:name="Table Colorful 1" w:semiHidden="1" w:unhideWhenUsed="1"/>
+    <w:lsdException w:name="Table Colorful 2" w:semiHidden="1" w:unhideWhenUsed="1"/>
+    <w:lsdException w:name="Table Colorful 3" w:semiHidden="1" w:unhideWhenUsed="1"/>
+    <w:lsdException w:name="Table Columns 1" w:semiHidden="1" w:unhideWhenUsed="1"/>
+    <w:lsdException w:name="Table Columns 2" w:semiHidden="1" w:unhideWhenUsed="1"/>
+    <w:lsdException w:name="Table Columns 3" w:semiHidden="1" w:unhideWhenUsed="1"/>
+    <w:lsdException w:name="Table Columns 4" w:semiHidden="1" w:unhideWhenUsed="1"/>
+    <w:lsdException w:name="Table Columns 5" w:semiHidden="1" w:unhideWhenUsed="1"/>
+    <w:lsdException w:name="Table Grid 1" w:semiHidden="1" w:unhideWhenUsed="1"/>
+    <w:lsdException w:name="Table Grid 2" w:semiHidden="1" w:unhideWhenUsed="1"/>
+    <w:lsdException w:name="Table Grid 3" w:semiHidden="1" w:unhideWhenUsed="1"/>
+    <w:lsdException w:name="Table Grid 4" w:semiHidden="1" w:unhideWhenUsed="1"/>
+    <w:lsdException w:name="Table Grid 5" w:semiHidden="1" w:unhideWhenUsed="1"/>
+    <w:lsdException w:name="Table Grid 6" w:semiHidden="1" w:unhideWhenUsed="1"/>
+    <w:lsdException w:name="Table Grid 7" w:semiHidden="1" w:unhideWhenUsed="1"/>
+    <w:lsdException w:name="Table Grid 8" w:semiHidden="1" w:unhideWhenUsed="1"/>
+    <w:lsdException w:name="Table List 1" w:semiHidden="1" w:unhideWhenUsed="1"/>
+    <w:lsdException w:name="Table List 2" w:semiHidden="1" w:unhideWhenUsed="1"/>
+    <w:lsdException w:name="Table List 3" w:semiHidden="1" w:unhideWhenUsed="1"/>
+    <w:lsdException w:name="Table List 4" w:semiHidden="1" w:unhideWhenUsed="1"/>
+    <w:lsdException w:name="Table List 5" w:semiHidden="1" w:unhideWhenUsed="1"/>
+    <w:lsdException w:name="Table List 6" w:semiHidden="1" w:unhideWhenUsed="1"/>
+    <w:lsdException w:name="Table List 7" w:semiHidden="1" w:unhideWhenUsed="1"/>
+    <w:lsdException w:name="Table List 8" w:semiHidden="1" w:unhideWhenUsed="1"/>
+    <w:lsdException w:name="Table 3D effects 1" w:semiHidden="1" w:unhideWhenUsed="1"/>
+    <w:lsdException w:name="Table 3D effects 2" w:semiHidden="1" w:unhideWhenUsed="1"/>
+    <w:lsdException w:name="Table 3D effects 3" w:semiHidden="1" w:unhideWhenUsed="1"/>
+    <w:lsdException w:name="Table Contemporary" w:semiHidden="1" w:unhideWhenUsed="1"/>
+    <w:lsdException w:name="Table Elegant" w:semiHidden="1" w:unhideWhenUsed="1"/>
+    <w:lsdException w:name="Table Professional" w:semiHidden="1" w:unhideWhenUsed="1"/>
+    <w:lsdException w:name="Table Subtle 1" w:semiHidden="1" w:unhideWhenUsed="1"/>
+    <w:lsdException w:name="Table Subtle 2" w:semiHidden="1" w:unhideWhenUsed="1"/>
+    <w:lsdException w:name="Table Web 1" w:semiHidden="1" w:unhideWhenUsed="1"/>
+    <w:lsdException w:name="Table Web 2" w:semiHidden="1" w:unhideWhenUsed="1"/>
+    <w:lsdException w:name="Table Web 3" w:semiHidden="1" w:unhideWhenUsed="1"/>
+    <w:lsdException w:name="Balloon Text" w:semiHidden="1" w:unhideWhenUsed="1"/>
+    <w:lsdException w:name="Table Grid" w:uiPriority="39"/>
+    <w:lsdException w:name="Table Theme" w:semiHidden="1" w:unhideWhenUsed="1"/>
+    <w:lsdException w:name="Placeholder Text" w:semiHidden="1"/>
+    <w:lsdException w:name="No Spacing" w:uiPriority="1" w:qFormat="1"/>
+    <w:lsdException w:name="Light Shading" w:uiPriority="60"/>
+    <w:lsdException w:name="Light List" w:uiPriority="61"/>
+    <w:lsdException w:name="Light Grid" w:uiPriority="62"/>
+    <w:lsdException w:name="Medium Shading 1" w:uiPriority="63"/>
+    <w:lsdException w:name="Medium Shading 2" w:uiPriority="64"/>
+    <w:lsdException w:name="Medium List 1" w:uiPriority="65"/>
+    <w:lsdException w:name="Medium List 2" w:uiPriority="66"/>
+    <w:lsdException w:name="Medium Grid 1" w:uiPriority="67"/>
+    <w:lsdException w:name="Medium Grid 2" w:uiPriority="68"/>
+    <w:lsdException w:name="Medium Grid 3" w:uiPriority="69"/>
+    <w:lsdException w:name="Dark List" w:uiPriority="70"/>
+    <w:lsdException w:name="Colorful Shading" w:uiPriority="71"/>
+    <w:lsdException w:name="Colorful List" w:uiPriority="72"/>
+    <w:lsdException w:name="Colorful Grid" w:uiPriority="73"/>
+    <w:lsdException w:name="Light Shading Accent 1" w:uiPriority="60"/>
+    <w:lsdException w:name="Light List Accent 1" w:uiPriority="61"/>
+    <w:lsdException w:name="Light Grid Accent 1" w:uiPriority="62"/>
+    <w:lsdException w:name="Medium Shading 1 Accent 1" w:uiPriority="63"/>
+    <w:lsdException w:name="Medium Shading 2 Accent 1" w:uiPriority="64"/>
+    <w:lsdException w:name="Medium List 1 Accent 1" w:uiPriority="65"/>
+    <w:lsdException w:name="Revision" w:semiHidden="1"/>
+    <w:lsdException w:name="List Paragraph" w:uiPriority="34" w:qFormat="1"/>
+    <w:lsdException w:name="Quote" w:uiPriority="29" w:qFormat="1"/>
+    <w:lsdException w:name="Intense Quote" w:uiPriority="30" w:qFormat="1"/>
+    <w:lsdException w:name="Medium List 2 Accent 1" w:uiPriority="66"/>
+    <w:lsdException w:name="Medium Grid 1 Accent 1" w:uiPriority="67"/>
+    <w:lsdException w:name="Medium Grid 2 Accent 1" w:uiPriority="68"/>
+    <w:lsdException w:name="Medium Grid 3 Accent 1" w:uiPriority="69"/>
+    <w:lsdException w:name="Dark List Accent 1" w:uiPriority="70"/>
+    <w:lsdException w:name="Colorful Shading Accent 1" w:uiPriority="71"/>
+    <w:lsdException w:name="Colorful List Accent 1" w:uiPriority="72"/>
+    <w:lsdException w:name="Colorful Grid Accent 1" w:uiPriority="73"/>
+    <w:lsdException w:name="Light Shading Accent 2" w:uiPriority="60"/>
+    <w:lsdException w:name="Light List Accent 2" w:uiPriority="61"/>
+    <w:lsdException w:name="Light Grid Accent 2" w:uiPriority="62"/>
+    <w:lsdException w:name="Medium Shading 1 Accent 2" w:uiPriority="63"/>
+    <w:lsdException w:name="Medium Shading 2 Accent 2" w:uiPriority="64"/>
+    <w:lsdException w:name="Medium List 1 Accent 2" w:uiPriority="65"/>
+    <w:lsdException w:name="Medium List 2 Accent 2" w:uiPriority="66"/>
+    <w:lsdException w:name="Medium Grid 1 Accent 2" w:uiPriority="67"/>
+    <w:lsdException w:name="Medium Grid 2 Accent 2" w:uiPriority="68"/>
+    <w:lsdException w:name="Medium Grid 3 Accent 2" w:uiPriority="69"/>
+    <w:lsdException w:name="Dark List Accent 2" w:uiPriority="70"/>
+    <w:lsdException w:name="Colorful Shading Accent 2" w:uiPriority="71"/>
+    <w:lsdException w:name="Colorful List Accent 2" w:uiPriority="72"/>
+    <w:lsdException w:name="Colorful Grid Accent 2" w:uiPriority="73"/>
+    <w:lsdException w:name="Light Shading Accent 3" w:uiPriority="60"/>
+    <w:lsdException w:name="Light List Accent 3" w:uiPriority="61"/>
+    <w:lsdException w:name="Light Grid Accent 3" w:uiPriority="62"/>
+    <w:lsdException w:name="Medium Shading 1 Accent 3" w:uiPriority="63"/>
+    <w:lsdException w:name="Medium Shading 2 Accent 3" w:uiPriority="64"/>
+    <w:lsdException w:name="Medium List 1 Accent 3" w:uiPriority="65"/>
+    <w:lsdException w:name="Medium List 2 Accent 3" w:uiPriority="66"/>
+    <w:lsdException w:name="Medium Grid 1 Accent 3" w:uiPriority="67"/>
+    <w:lsdException w:name="Medium Grid 2 Accent 3" w:uiPriority="68"/>
+    <w:lsdException w:name="Medium Grid 3 Accent 3" w:uiPriority="69"/>
+    <w:lsdException w:name="Dark List Accent 3" w:uiPriority="70"/>
+    <w:lsdException w:name="Colorful Shading Accent 3" w:uiPriority="71"/>
+    <w:lsdException w:name="Colorful List Accent 3" w:uiPriority="72"/>
+    <w:lsdException w:name="Colorful Grid Accent 3" w:uiPriority="73"/>
+    <w:lsdException w:name="Light Shading Accent 4" w:uiPriority="60"/>
+    <w:lsdException w:name="Light List Accent 4" w:uiPriority="61"/>
+    <w:lsdException w:name="Light Grid Accent 4" w:uiPriority="62"/>
+    <w:lsdException w:name="Medium Shading 1 Accent 4" w:uiPriority="63"/>
+    <w:lsdException w:name="Medium Shading 2 Accent 4" w:uiPriority="64"/>
+    <w:lsdException w:name="Medium List 1 Accent 4" w:uiPriority="65"/>
+    <w:lsdException w:name="Medium List 2 Accent 4" w:uiPriority="66"/>
+    <w:lsdException w:name="Medium Grid 1 Accent 4" w:uiPriority="67"/>
+    <w:lsdException w:name="Medium Grid 2 Accent 4" w:uiPriority="68"/>
+    <w:lsdException w:name="Medium Grid 3 Accent 4" w:uiPriority="69"/>
+    <w:lsdException w:name="Dark List Accent 4" w:uiPriority="70"/>
+    <w:lsdException w:name="Colorful Shading Accent 4" w:uiPriority="71"/>
+    <w:lsdException w:name="Colorful List Accent 4" w:uiPriority="72"/>
+    <w:lsdException w:name="Colorful Grid Accent 4" w:uiPriority="73"/>
+    <w:lsdException w:name="Light Shading Accent 5" w:uiPriority="60"/>
+    <w:lsdException w:name="Light List Accent 5" w:uiPriority="61"/>
+    <w:lsdException w:name="Light Grid Accent 5" w:uiPriority="62"/>
+    <w:lsdException w:name="Medium Shading 1 Accent 5" w:uiPriority="63"/>
+    <w:lsdException w:name="Medium Shading 2 Accent 5" w:uiPriority="64"/>
+    <w:lsdException w:name="Medium List 1 Accent 5" w:uiPriority="65"/>
+    <w:lsdException w:name="Medium List 2 Accent 5" w:uiPriority="66"/>
+    <w:lsdException w:name="Medium Grid 1 Accent 5" w:uiPriority="67"/>
+    <w:lsdException w:name="Medium Grid 2 Accent 5" w:uiPriority="68"/>
+    <w:lsdException w:name="Medium Grid 3 Accent 5" w:uiPriority="69"/>
+    <w:lsdException w:name="Dark List Accent 5" w:uiPriority="70"/>
+    <w:lsdException w:name="Colorful Shading Accent 5" w:uiPriority="71"/>
+    <w:lsdException w:name="Colorful List Accent 5" w:uiPriority="72"/>
+    <w:lsdException w:name="Colorful Grid Accent 5" w:uiPriority="73"/>
+    <w:lsdException w:name="Light Shading Accent 6" w:uiPriority="60"/>
+    <w:lsdException w:name="Light List Accent 6" w:uiPriority="61"/>
+    <w:lsdException w:name="Light Grid Accent 6" w:uiPriority="62"/>
+    <w:lsdException w:name="Medium Shading 1 Accent 6" w:uiPriority="63"/>
+    <w:lsdException w:name="Medium Shading 2 Accent 6" w:uiPriority="64"/>
+    <w:lsdException w:name="Medium List 1 Accent 6" w:uiPriority="65"/>
+    <w:lsdException w:name="Medium List 2 Accent 6" w:uiPriority="66"/>
+    <w:lsdException w:name="Medium Grid 1 Accent 6" w:uiPriority="67"/>
+    <w:lsdException w:name="Medium Grid 2 Accent 6" w:uiPriority="68"/>
+    <w:lsdException w:name="Medium Grid 3 Accent 6" w:uiPriority="69"/>
+    <w:lsdException w:name="Dark List Accent 6" w:uiPriority="70"/>
+    <w:lsdException w:name="Colorful Shading Accent 6" w:uiPriority="71"/>
+    <w:lsdException w:name="Colorful List Accent 6" w:uiPriority="72"/>
+    <w:lsdException w:name="Colorful Grid Accent 6" w:uiPriority="73"/>
+    <w:lsdException w:name="Subtle Emphasis" w:uiPriority="19" w:qFormat="1"/>
+    <w:lsdException w:name="Intense Emphasis" w:uiPriority="21" w:qFormat="1"/>
+    <w:lsdException w:name="Subtle Reference" w:uiPriority="31" w:qFormat="1"/>
+    <w:lsdException w:name="Intense Reference" w:uiPriority="32" w:qFormat="1"/>
+    <w:lsdException w:name="Book Title" w:uiPriority="33" w:qFormat="1"/>
+    <w:lsdException w:name="Bibliography" w:semiHidden="1" w:uiPriority="37" w:unhideWhenUsed="1"/>
+    <w:lsdException w:name="TOC Heading" w:semiHidden="1" w:uiPriority="39" w:unhideWhenUsed="1" w:qFormat="1"/>
+    <w:lsdException w:name="Grid Table 4" w:uiPriority="49"/>
+    <w:lsdException w:name="Grid Table 5 Dark" w:uiPriority="50"/>
+    <w:lsdException w:name="Grid Table 6 Colorful" w:uiPriority="51"/>
+    <w:lsdException w:name="Grid Table 7 Colorful" w:uiPriority="52"/>
+    <w:lsdException w:name="Grid Table 1 Light Accent 1" w:uiPriority="46"/>
+    <w:lsdException w:name="Grid Table 2 Accent 1" w:uiPriority="47"/>
+    <w:lsdException w:name="Grid Table 3 Accent 1" w:uiPriority="48"/>
+    <w:lsdException w:name="Grid Table 4 Accent 1" w:uiPriority="49"/>
+    <w:lsdException w:name="Grid Table 5 Dark Accent 1" w:uiPriority="50"/>
+    <w:lsdException w:name="Grid Table 6 Colorful Accent 1" w:uiPriority="51"/>
+    <w:lsdException w:name="Grid Table 7 Colorful Accent 1" w:uiPriority="52"/>
+    <w:lsdException w:name="Grid Table 1 Light Accent 2" w:uiPriority="46"/>
+    <w:lsdException w:name="Grid Table 2 Accent 2" w:uiPriority="47"/>
+    <w:lsdException w:name="Grid Table 3 Accent 2" w:uiPriority="48"/>
+    <w:lsdException w:name="Grid Table 4 Accent 2" w:uiPriority="49"/>
+    <w:lsdException w:name="Grid Table 5 Dark Accent 2" w:uiPriority="50"/>
+    <w:lsdException w:name="Grid Table 6 Colorful Accent 2" w:uiPriority="51"/>
+    <w:lsdException w:name="Grid Table 7 Colorful Accent 2" w:uiPriority="52"/>
+    <w:lsdException w:name="Grid Table 1 Light Accent 3" w:uiPriority="46"/>
+    <w:lsdException w:name="Grid Table 2 Accent 3" w:uiPriority="47"/>
+    <w:lsdException w:name="Grid Table 3 Accent 3" w:uiPriority="48"/>
+    <w:lsdException w:name="Grid Table 4 Accent 3" w:uiPriority="49"/>
+    <w:lsdException w:name="Grid Table 5 Dark Accent 3" w:uiPriority="50"/>
+    <w:lsdException w:name="Grid Table 6 Colorful Accent 3" w:uiPriority="51"/>
+    <w:lsdException w:name="Grid Table 7 Colorful Accent 3" w:uiPriority="52"/>
+    <w:lsdException w:name="Grid Table 1 Light Accent 4" w:uiPriority="46"/>
+    <w:lsdException w:name="Grid Table 2 Accent 4" w:uiPriority="47"/>
+    <w:lsdException w:name="Grid Table 3 Accent 4" w:uiPriority="48"/>
+    <w:lsdException w:name="Grid Table 4 Accent 4" w:uiPriority="49"/>
+    <w:lsdException w:name="Grid Table 5 Dark Accent 4" w:uiPriority="50"/>
+    <w:lsdException w:name="Grid Table 6 Colorful Accent 4" w:uiPriority="51"/>
+    <w:lsdException w:name="Grid Table 7 Colorful Accent 4" w:uiPriority="52"/>
+    <w:lsdException w:name="Grid Table 1 Light Accent 5" w:uiPriority="46"/>
+    <w:lsdException w:name="Grid Table 2 Accent 5" w:uiPriority="47"/>
+    <w:lsdException w:name="Grid Table 3 Accent 5" w:uiPriority="48"/>
+    <w:lsdException w:name="Grid Table 4 Accent 5" w:uiPriority="49"/>
+    <w:lsdException w:name="Grid Table 5 Dark Accent 5" w:uiPriority="50"/>
+    <w:lsdException w:name="Grid Table 6 Colorful Accent 5" w:uiPriority="51"/>
+    <w:lsdException w:name="Grid Table 7 Colorful Accent 5" w:uiPriority="52"/>
+    <w:lsdException w:name="Grid Table 1 Light Accent 6" w:uiPriority="46"/>
+    <w:lsdException w:name="Grid Table 2 Accent 6" w:uiPriority="47"/>
+    <w:lsdException w:name="Grid Table 3 Accent 6" w:uiPriority="48"/>
+    <w:lsdException w:name="Grid Table 4 Accent 6" w:uiPriority="49"/>
+    <w:lsdException w:name="Grid Table 5 Dark Accent 6" w:uiPriority="50"/>
+    <w:lsdException w:name="Grid Table 6 Colorful Accent 6" w:uiPriority="51"/>
+    <w:lsdException w:name="Grid Table 7 Colorful Accent 6" w:uiPriority="52"/>
+    <w:lsdException w:name="List Table 1 Light" w:uiPriority="46"/>
+    <w:lsdException w:name="List Table 2" w:uiPriority="47"/>
+    <w:lsdException w:name="List Table 3" w:uiPriority="48"/>
+    <w:lsdException w:name="List Table 4" w:uiPriority="49"/>
+    <w:lsdException w:name="List Table 5 Dark" w:uiPriority="50"/>
+    <w:lsdException w:name="List Table 6 Colorful" w:uiPriority="51"/>
+    <w:lsdException w:name="List Table 7 Colorful" w:uiPriority="52"/>
+    <w:lsdException w:name="List Table 1 Light Accent 1" w:uiPriority="46"/>
+    <w:lsdException w:name="List Table 2 Accent 1" w:uiPriority="47"/>
+    <w:lsdException w:name="List Table 3 Accent 1" w:uiPriority="48"/>
+    <w:lsdException w:name="List Table 4 Accent 1" w:uiPriority="49"/>
+    <w:lsdException w:name="List Table 5 Dark Accent 1" w:uiPriority="50"/>
+    <w:lsdException w:name="List Table 6 Colorful Accent 1" w:uiPriority="51"/>
+    <w:lsdException w:name="List Table 7 Colorful Accent 1" w:uiPriority="52"/>
+    <w:lsdException w:name="List Table 1 Light Accent 2" w:uiPriority="46"/>
+    <w:lsdException w:name="List Table 2 Accent 2" w:uiPriority="47"/>
+    <w:lsdException w:name="List Table 3 Accent 2" w:uiPriority="48"/>
+    <w:lsdException w:name="List Table 4 Accent 2" w:uiPriority="49"/>
+    <w:lsdException w:name="List Table 5 Dark Accent 2" w:uiPriority="50"/>
+    <w:lsdException w:name="List Table 6 Colorful Accent 2" w:uiPriority="51"/>
+    <w:lsdException w:name="List Table 7 Colorful Accent 2" w:uiPriority="52"/>
+    <w:lsdException w:name="List Table 1 Light Accent 3" w:uiPriority="46"/>
+    <w:lsdException w:name="List Table 2 Accent 3" w:uiPriority="47"/>
+    <w:lsdException w:name="List Table 3 Accent 3" w:uiPriority="48"/>
+    <w:lsdException w:name="List Table 4 Accent 3" w:uiPriority="49"/>
+    <w:lsdException w:name="List Table 5 Dark Accent 3" w:uiPriority="50"/>
+    <w:lsdException w:name="List Table 6 Colorful Accent 3" w:uiPriority="51"/>
+    <w:lsdException w:name="List Table 7 Colorful Accent 3" w:uiPriority="52"/>
+    <w:lsdException w:name="List Table 1 Light Accent 4" w:uiPriority="46"/>
+    <w:lsdException w:name="List Table 2 Accent 4" w:uiPriority="47"/>
+    <w:lsdException w:name="List Table 3 Accent 4" w:uiPriority="48"/>
+    <w:lsdException w:name="List Table 4 Accent 4" w:uiPriority="49"/>
+    <w:lsdException w:name="List Table 5 Dark Accent 4" w:uiPriority="50"/>
+    <w:lsdException w:name="List Table 6 Colorful Accent 4" w:uiPriority="51"/>
+    <w:lsdException w:name="List Table 7 Colorful Accent 4" w:uiPriority="52"/>
+    <w:lsdException w:name="List Table 1 Light Accent 5" w:uiPriority="46"/>
+    <w:lsdException w:name="List Table 2 Accent 5" w:uiPriority="47"/>
+    <w:lsdException w:name="List Table 3 Accent 5" w:uiPriority="48"/>
+    <w:lsdException w:name="List Table 4 Accent 5" w:uiPriority="49"/>
+    <w:lsdException w:name="List Table 5 Dark Accent 5" w:uiPriority="50"/>
+    <w:lsdException w:name="List Table 6 Colorful Accent 5" w:uiPriority="51"/>
+    <w:lsdException w:name="List Table 7 Colorful Accent 5" w:uiPriority="52"/>
+    <w:lsdException w:name="List Table 1 Light Accent 6" w:uiPriority="46"/>
+    <w:lsdException w:name="List Table 2 Accent 6" w:uiPriority="47"/>
+    <w:lsdException w:name="List Table 3 Accent 6" w:uiPriority="48"/>
+    <w:lsdException w:name="List Table 4 Accent 6" w:uiPriority="49"/>
+    <w:lsdException w:name="List Table 5 Dark Accent 6" w:uiPriority="50"/>
+    <w:lsdException w:name="List Table 6 Colorful Accent 6" w:uiPriority="51"/>
+    <w:lsdException w:name="List Table 7 Colorful Accent 6" w:uiPriority="52"/>
   </w:latentStyles>
   <w:style w:type="paragraph" w:default="1" w:styleId="Normal">
     <w:name w:val="Normal"/>
@@ -7689,7 +7384,7 @@
   <a:extraClrSchemeLst/>
   <a:extLst>
     <a:ext uri="{05A4C25C-085E-4340-85A3-A5531E510DB2}">
-      <thm15:themeFamily xmlns:thm15="http://schemas.microsoft.com/office/thememl/2012/main" xmlns="" name="Office Theme" id="{62F939B6-93AF-4DB8-9C6B-D6C7DFDC589F}" vid="{4A3C46E8-61CC-4603-A589-7422A47A8E4A}"/>
+      <thm15:themeFamily xmlns:thm15="http://schemas.microsoft.com/office/thememl/2012/main" name="Office Theme" id="{62F939B6-93AF-4DB8-9C6B-D6C7DFDC589F}" vid="{4A3C46E8-61CC-4603-A589-7422A47A8E4A}"/>
     </a:ext>
   </a:extLst>
 </a:theme>
@@ -7700,7 +7395,7 @@
 </file>
 
 <file path=customXml/itemProps1.xml><?xml version="1.0" encoding="utf-8"?>
-<ds:datastoreItem xmlns:ds="http://schemas.openxmlformats.org/officeDocument/2006/customXml" ds:itemID="{0A4E61B9-5A0D-9040-BB9B-06469B1BBED0}">
+<ds:datastoreItem xmlns:ds="http://schemas.openxmlformats.org/officeDocument/2006/customXml" ds:itemID="{431A92C1-C2BE-40EF-B6F3-E622C37E71B2}">
   <ds:schemaRefs>
     <ds:schemaRef ds:uri="http://schemas.openxmlformats.org/officeDocument/2006/bibliography"/>
   </ds:schemaRefs>

</xml_diff>